<commit_message>
Vorbereitung für neue GeoInfoDok
</commit_message>
<xml_diff>
--- a/src/main/resources/templates/aaa-template.docx
+++ b/src/main/resources/templates/aaa-template.docx
@@ -4,7 +4,7 @@
   <w:body>
     <w:p>
       <w:pPr>
-        <w:pStyle w:val="Title"/>
+        <w:pStyle w:val="Titel"/>
         <w:rPr>
           <w:rFonts w:ascii="Times New Roman" w:hAnsi="Times New Roman"/>
           <w:sz w:val="40"/>
@@ -61,7 +61,7 @@
     </w:p>
     <w:p>
       <w:pPr>
-        <w:pStyle w:val="Title"/>
+        <w:pStyle w:val="Titel"/>
         <w:spacing w:before="100" w:beforeAutospacing="1" w:after="100" w:afterAutospacing="1"/>
         <w:rPr>
           <w:sz w:val="40"/>
@@ -107,36 +107,22 @@
         <w:rPr>
           <w:sz w:val="40"/>
         </w:rPr>
-        <w:t>(</w:t>
-      </w:r>
-      <w:proofErr w:type="spellStart"/>
-      <w:r>
-        <w:rPr>
-          <w:sz w:val="40"/>
-        </w:rPr>
-        <w:t>GeoInfoDok</w:t>
-      </w:r>
-      <w:proofErr w:type="spellEnd"/>
-      <w:r>
-        <w:rPr>
-          <w:sz w:val="40"/>
-        </w:rPr>
-        <w:t>)</w:t>
-      </w:r>
-    </w:p>
-    <w:p>
-      <w:pPr>
-        <w:pStyle w:val="Subtitle"/>
-      </w:pPr>
-    </w:p>
-    <w:p>
-      <w:pPr>
-        <w:pStyle w:val="Subtitle"/>
-      </w:pPr>
-    </w:p>
-    <w:p>
-      <w:pPr>
-        <w:pStyle w:val="Subtitle"/>
+        <w:t>(GeoInfoDok)</w:t>
+      </w:r>
+    </w:p>
+    <w:p>
+      <w:pPr>
+        <w:pStyle w:val="Untertitel"/>
+      </w:pPr>
+    </w:p>
+    <w:p>
+      <w:pPr>
+        <w:pStyle w:val="Untertitel"/>
+      </w:pPr>
+    </w:p>
+    <w:p>
+      <w:pPr>
+        <w:pStyle w:val="Untertitel"/>
       </w:pPr>
       <w:r>
         <w:rPr>
@@ -150,12 +136,12 @@
     </w:p>
     <w:p>
       <w:pPr>
-        <w:pStyle w:val="Subtitle"/>
-      </w:pPr>
-    </w:p>
-    <w:p>
-      <w:pPr>
-        <w:pStyle w:val="Title"/>
+        <w:pStyle w:val="Untertitel"/>
+      </w:pPr>
+    </w:p>
+    <w:p>
+      <w:pPr>
+        <w:pStyle w:val="Titel"/>
       </w:pPr>
       <w:r>
         <w:rPr>
@@ -175,12 +161,12 @@
     </w:p>
     <w:p>
       <w:pPr>
-        <w:pStyle w:val="Subtitle"/>
-      </w:pPr>
-    </w:p>
-    <w:p>
-      <w:pPr>
-        <w:pStyle w:val="Subtitle"/>
+        <w:pStyle w:val="Untertitel"/>
+      </w:pPr>
+    </w:p>
+    <w:p>
+      <w:pPr>
+        <w:pStyle w:val="Untertitel"/>
       </w:pPr>
     </w:p>
     <w:p>
@@ -202,10 +188,15 @@
         <w:pStyle w:val="Deckblattzentrischfett"/>
       </w:pPr>
       <w:r>
-        <w:t xml:space="preserve">Stand: </w:t>
-      </w:r>
-      <w:r>
-        <w:t>01.02</w:t>
+        <w:t>Sta</w:t>
+      </w:r>
+      <w:bookmarkStart w:id="0" w:name="_GoBack"/>
+      <w:bookmarkEnd w:id="0"/>
+      <w:r>
+        <w:t xml:space="preserve">nd: </w:t>
+      </w:r>
+      <w:r>
+        <w:t>01.06</w:t>
       </w:r>
       <w:r>
         <w:t>.2019</w:t>
@@ -239,20 +230,12 @@
         <w:pStyle w:val="Deckblattzentrisch"/>
       </w:pPr>
       <w:r>
-        <w:t>der Länder der Bundesrepublik Deutschland (</w:t>
-      </w:r>
-      <w:proofErr w:type="spellStart"/>
-      <w:r>
-        <w:t>AdV</w:t>
-      </w:r>
-      <w:proofErr w:type="spellEnd"/>
-      <w:r>
-        <w:t xml:space="preserve">) </w:t>
-      </w:r>
-    </w:p>
-    <w:p>
-      <w:pPr>
-        <w:pStyle w:val="Title"/>
+        <w:t xml:space="preserve">der Länder der Bundesrepublik Deutschland (AdV) </w:t>
+      </w:r>
+    </w:p>
+    <w:p>
+      <w:pPr>
+        <w:pStyle w:val="Titel"/>
         <w:sectPr>
           <w:headerReference w:type="default" r:id="rId9"/>
           <w:footerReference w:type="default" r:id="rId10"/>
@@ -264,7 +247,7 @@
     </w:p>
     <w:p>
       <w:pPr>
-        <w:pStyle w:val="Title"/>
+        <w:pStyle w:val="Titel"/>
       </w:pPr>
       <w:r>
         <w:rPr>
@@ -338,7 +321,7 @@
     </w:p>
     <w:p>
       <w:pPr>
-        <w:pStyle w:val="TOC1"/>
+        <w:pStyle w:val="Verzeichnis1"/>
         <w:rPr>
           <w:rFonts w:eastAsiaTheme="minorEastAsia"/>
           <w:b w:val="0"/>
@@ -439,7 +422,7 @@
     </w:p>
     <w:p>
       <w:pPr>
-        <w:pStyle w:val="TOC1"/>
+        <w:pStyle w:val="Verzeichnis1"/>
         <w:rPr>
           <w:rFonts w:eastAsiaTheme="minorEastAsia"/>
           <w:b w:val="0"/>
@@ -553,53 +536,52 @@
     </w:p>
     <w:p>
       <w:pPr>
-        <w:pStyle w:val="Heading1"/>
-      </w:pPr>
-      <w:bookmarkStart w:id="0" w:name="_Toc536235196"/>
-      <w:bookmarkStart w:id="1" w:name="_Toc514638443"/>
-      <w:bookmarkStart w:id="2" w:name="_Toc514143326"/>
-      <w:bookmarkStart w:id="3" w:name="_Toc514141533"/>
-      <w:bookmarkStart w:id="4" w:name="_Toc511718095"/>
-      <w:bookmarkStart w:id="5" w:name="_Toc492259124"/>
-      <w:bookmarkStart w:id="6" w:name="_Toc468789739"/>
-      <w:bookmarkStart w:id="7" w:name="_Toc455488527"/>
-      <w:bookmarkStart w:id="8" w:name="_Toc455375463"/>
-      <w:bookmarkStart w:id="9" w:name="_Toc455371871"/>
-      <w:bookmarkStart w:id="10" w:name="_Toc455371653"/>
-      <w:bookmarkStart w:id="11" w:name="_Toc454965876"/>
-      <w:bookmarkStart w:id="12" w:name="_Toc443196999"/>
-      <w:bookmarkStart w:id="13" w:name="_Toc441284117"/>
-      <w:bookmarkStart w:id="14" w:name="_Toc426337435"/>
-      <w:bookmarkStart w:id="15" w:name="_Toc425508544"/>
-      <w:bookmarkStart w:id="16" w:name="_Toc424468481"/>
-      <w:bookmarkStart w:id="17" w:name="_Toc424468318"/>
-      <w:bookmarkStart w:id="18" w:name="_Toc424468201"/>
-      <w:bookmarkStart w:id="19" w:name="_Toc424467174"/>
-      <w:bookmarkStart w:id="20" w:name="_Toc424117268"/>
-      <w:bookmarkStart w:id="21" w:name="_Toc420321246"/>
-      <w:bookmarkStart w:id="22" w:name="_Toc417179138"/>
-      <w:bookmarkStart w:id="23" w:name="_Toc415047680"/>
-      <w:bookmarkStart w:id="24" w:name="_Toc415046764"/>
-      <w:bookmarkStart w:id="25" w:name="_Toc414277058"/>
-      <w:bookmarkStart w:id="26" w:name="_Toc414273976"/>
-      <w:bookmarkStart w:id="27" w:name="_Toc413825024"/>
-      <w:bookmarkStart w:id="28" w:name="_Toc412530245"/>
-      <w:bookmarkStart w:id="29" w:name="_Toc412529717"/>
-      <w:bookmarkStart w:id="30" w:name="_Toc412437873"/>
-      <w:bookmarkStart w:id="31" w:name="_Toc412281888"/>
-      <w:bookmarkStart w:id="32" w:name="_Toc412213509"/>
-      <w:bookmarkStart w:id="33" w:name="_Toc411853758"/>
-      <w:bookmarkStart w:id="34" w:name="_Toc410801675"/>
-      <w:bookmarkStart w:id="35" w:name="_Toc409583677"/>
-      <w:bookmarkStart w:id="36" w:name="_Toc409581332"/>
-      <w:bookmarkStart w:id="37" w:name="_Toc409279095"/>
-      <w:bookmarkStart w:id="38" w:name="_Toc507574507"/>
-      <w:bookmarkStart w:id="39" w:name="TeilA"/>
+        <w:pStyle w:val="berschrift1"/>
+      </w:pPr>
+      <w:bookmarkStart w:id="1" w:name="_Toc536235196"/>
+      <w:bookmarkStart w:id="2" w:name="_Toc514638443"/>
+      <w:bookmarkStart w:id="3" w:name="_Toc514143326"/>
+      <w:bookmarkStart w:id="4" w:name="_Toc514141533"/>
+      <w:bookmarkStart w:id="5" w:name="_Toc511718095"/>
+      <w:bookmarkStart w:id="6" w:name="_Toc492259124"/>
+      <w:bookmarkStart w:id="7" w:name="_Toc468789739"/>
+      <w:bookmarkStart w:id="8" w:name="_Toc455488527"/>
+      <w:bookmarkStart w:id="9" w:name="_Toc455375463"/>
+      <w:bookmarkStart w:id="10" w:name="_Toc455371871"/>
+      <w:bookmarkStart w:id="11" w:name="_Toc455371653"/>
+      <w:bookmarkStart w:id="12" w:name="_Toc454965876"/>
+      <w:bookmarkStart w:id="13" w:name="_Toc443196999"/>
+      <w:bookmarkStart w:id="14" w:name="_Toc441284117"/>
+      <w:bookmarkStart w:id="15" w:name="_Toc426337435"/>
+      <w:bookmarkStart w:id="16" w:name="_Toc425508544"/>
+      <w:bookmarkStart w:id="17" w:name="_Toc424468481"/>
+      <w:bookmarkStart w:id="18" w:name="_Toc424468318"/>
+      <w:bookmarkStart w:id="19" w:name="_Toc424468201"/>
+      <w:bookmarkStart w:id="20" w:name="_Toc424467174"/>
+      <w:bookmarkStart w:id="21" w:name="_Toc424117268"/>
+      <w:bookmarkStart w:id="22" w:name="_Toc420321246"/>
+      <w:bookmarkStart w:id="23" w:name="_Toc417179138"/>
+      <w:bookmarkStart w:id="24" w:name="_Toc415047680"/>
+      <w:bookmarkStart w:id="25" w:name="_Toc415046764"/>
+      <w:bookmarkStart w:id="26" w:name="_Toc414277058"/>
+      <w:bookmarkStart w:id="27" w:name="_Toc414273976"/>
+      <w:bookmarkStart w:id="28" w:name="_Toc413825024"/>
+      <w:bookmarkStart w:id="29" w:name="_Toc412530245"/>
+      <w:bookmarkStart w:id="30" w:name="_Toc412529717"/>
+      <w:bookmarkStart w:id="31" w:name="_Toc412437873"/>
+      <w:bookmarkStart w:id="32" w:name="_Toc412281888"/>
+      <w:bookmarkStart w:id="33" w:name="_Toc412213509"/>
+      <w:bookmarkStart w:id="34" w:name="_Toc411853758"/>
+      <w:bookmarkStart w:id="35" w:name="_Toc410801675"/>
+      <w:bookmarkStart w:id="36" w:name="_Toc409583677"/>
+      <w:bookmarkStart w:id="37" w:name="_Toc409581332"/>
+      <w:bookmarkStart w:id="38" w:name="_Toc409279095"/>
+      <w:bookmarkStart w:id="39" w:name="_Toc507574507"/>
+      <w:bookmarkStart w:id="40" w:name="TeilA"/>
       <w:r>
         <w:lastRenderedPageBreak/>
         <w:t>Allgemeines</w:t>
       </w:r>
-      <w:bookmarkEnd w:id="0"/>
       <w:bookmarkEnd w:id="1"/>
       <w:bookmarkEnd w:id="2"/>
       <w:bookmarkEnd w:id="3"/>
@@ -638,6 +620,7 @@
       <w:bookmarkEnd w:id="36"/>
       <w:bookmarkEnd w:id="37"/>
       <w:bookmarkEnd w:id="38"/>
+      <w:bookmarkEnd w:id="39"/>
     </w:p>
     <w:p>
       <w:pPr>
@@ -677,65 +660,56 @@
         <w:t xml:space="preserve"> auf der Grundlage des gemeinsamen AFIS-ALKIS-ATKIS-Fachschemas aufgeführt. Das AFIS-ALKIS-ATKIS-Fachschema ist Bestandteil des AFIS-ALKIS-ATKIS-</w:t>
       </w:r>
       <w:r>
-        <w:t xml:space="preserve">Anwendungsschemas, das vollständig mit der Unified Modeling Language (UML) beschrieben wurde. Die graphische Beschreibung der Objektartengruppen (Schemadarstellungen) entspricht inhaltlich genau dem Objektartenkatalog im DOCX- bzw. HTML-Format. Der Objektartenkatalog wird abhängig von der gewählten Modellart mit Hilfe eines Tools direkt aus dem UML-Modell in Enterprise </w:t>
-      </w:r>
-      <w:proofErr w:type="spellStart"/>
-      <w:r>
-        <w:t>Architect</w:t>
-      </w:r>
-      <w:proofErr w:type="spellEnd"/>
-      <w:r>
-        <w:t xml:space="preserve"> abgeleitet. </w:t>
-      </w:r>
-    </w:p>
-    <w:p>
-      <w:pPr>
-        <w:pStyle w:val="Heading1"/>
-      </w:pPr>
-      <w:bookmarkStart w:id="40" w:name="_Toc536235197"/>
-      <w:bookmarkStart w:id="41" w:name="_Toc514638444"/>
-      <w:bookmarkStart w:id="42" w:name="_Toc514143327"/>
-      <w:bookmarkStart w:id="43" w:name="_Toc514141534"/>
-      <w:bookmarkStart w:id="44" w:name="_Toc511718096"/>
-      <w:bookmarkStart w:id="45" w:name="_Toc492259125"/>
-      <w:bookmarkStart w:id="46" w:name="_Toc468789740"/>
-      <w:bookmarkStart w:id="47" w:name="_Toc455488528"/>
-      <w:bookmarkStart w:id="48" w:name="_Toc455375464"/>
-      <w:bookmarkStart w:id="49" w:name="_Toc455371872"/>
-      <w:bookmarkStart w:id="50" w:name="_Toc455371654"/>
-      <w:bookmarkStart w:id="51" w:name="_Toc454965877"/>
-      <w:bookmarkStart w:id="52" w:name="_Toc443197000"/>
-      <w:bookmarkStart w:id="53" w:name="_Toc441284118"/>
-      <w:bookmarkStart w:id="54" w:name="_Toc426337436"/>
-      <w:bookmarkStart w:id="55" w:name="_Toc425508545"/>
-      <w:bookmarkStart w:id="56" w:name="_Toc424468482"/>
-      <w:bookmarkStart w:id="57" w:name="_Toc424468319"/>
-      <w:bookmarkStart w:id="58" w:name="_Toc424468202"/>
-      <w:bookmarkStart w:id="59" w:name="_Toc424467175"/>
-      <w:bookmarkStart w:id="60" w:name="_Toc424117269"/>
-      <w:bookmarkStart w:id="61" w:name="_Toc420321247"/>
-      <w:bookmarkStart w:id="62" w:name="_Toc417179139"/>
-      <w:bookmarkStart w:id="63" w:name="_Toc415047681"/>
-      <w:bookmarkStart w:id="64" w:name="_Toc415046765"/>
-      <w:bookmarkStart w:id="65" w:name="_Toc414277059"/>
-      <w:bookmarkStart w:id="66" w:name="_Toc414273977"/>
-      <w:bookmarkStart w:id="67" w:name="_Toc413825025"/>
-      <w:bookmarkStart w:id="68" w:name="_Toc412530246"/>
-      <w:bookmarkStart w:id="69" w:name="_Toc412529718"/>
-      <w:bookmarkStart w:id="70" w:name="_Toc412437874"/>
-      <w:bookmarkStart w:id="71" w:name="_Toc412281889"/>
-      <w:bookmarkStart w:id="72" w:name="_Toc412213510"/>
-      <w:bookmarkStart w:id="73" w:name="_Toc411853759"/>
-      <w:bookmarkStart w:id="74" w:name="_Toc410801676"/>
-      <w:bookmarkStart w:id="75" w:name="_Toc409583679"/>
-      <w:bookmarkStart w:id="76" w:name="_Toc409581334"/>
-      <w:bookmarkStart w:id="77" w:name="_Toc409279097"/>
-      <w:bookmarkStart w:id="78" w:name="_Toc507574508"/>
+        <w:t xml:space="preserve">Anwendungsschemas, das vollständig mit der Unified Modeling Language (UML) beschrieben wurde. Die graphische Beschreibung der Objektartengruppen (Schemadarstellungen) entspricht inhaltlich genau dem Objektartenkatalog im DOCX- bzw. HTML-Format. Der Objektartenkatalog wird abhängig von der gewählten Modellart mit Hilfe eines Tools direkt aus dem UML-Modell in Enterprise Architect abgeleitet. </w:t>
+      </w:r>
+    </w:p>
+    <w:p>
+      <w:pPr>
+        <w:pStyle w:val="berschrift1"/>
+      </w:pPr>
+      <w:bookmarkStart w:id="41" w:name="_Toc536235197"/>
+      <w:bookmarkStart w:id="42" w:name="_Toc514638444"/>
+      <w:bookmarkStart w:id="43" w:name="_Toc514143327"/>
+      <w:bookmarkStart w:id="44" w:name="_Toc514141534"/>
+      <w:bookmarkStart w:id="45" w:name="_Toc511718096"/>
+      <w:bookmarkStart w:id="46" w:name="_Toc492259125"/>
+      <w:bookmarkStart w:id="47" w:name="_Toc468789740"/>
+      <w:bookmarkStart w:id="48" w:name="_Toc455488528"/>
+      <w:bookmarkStart w:id="49" w:name="_Toc455375464"/>
+      <w:bookmarkStart w:id="50" w:name="_Toc455371872"/>
+      <w:bookmarkStart w:id="51" w:name="_Toc455371654"/>
+      <w:bookmarkStart w:id="52" w:name="_Toc454965877"/>
+      <w:bookmarkStart w:id="53" w:name="_Toc443197000"/>
+      <w:bookmarkStart w:id="54" w:name="_Toc441284118"/>
+      <w:bookmarkStart w:id="55" w:name="_Toc426337436"/>
+      <w:bookmarkStart w:id="56" w:name="_Toc425508545"/>
+      <w:bookmarkStart w:id="57" w:name="_Toc424468482"/>
+      <w:bookmarkStart w:id="58" w:name="_Toc424468319"/>
+      <w:bookmarkStart w:id="59" w:name="_Toc424468202"/>
+      <w:bookmarkStart w:id="60" w:name="_Toc424467175"/>
+      <w:bookmarkStart w:id="61" w:name="_Toc424117269"/>
+      <w:bookmarkStart w:id="62" w:name="_Toc420321247"/>
+      <w:bookmarkStart w:id="63" w:name="_Toc417179139"/>
+      <w:bookmarkStart w:id="64" w:name="_Toc415047681"/>
+      <w:bookmarkStart w:id="65" w:name="_Toc415046765"/>
+      <w:bookmarkStart w:id="66" w:name="_Toc414277059"/>
+      <w:bookmarkStart w:id="67" w:name="_Toc414273977"/>
+      <w:bookmarkStart w:id="68" w:name="_Toc413825025"/>
+      <w:bookmarkStart w:id="69" w:name="_Toc412530246"/>
+      <w:bookmarkStart w:id="70" w:name="_Toc412529718"/>
+      <w:bookmarkStart w:id="71" w:name="_Toc412437874"/>
+      <w:bookmarkStart w:id="72" w:name="_Toc412281889"/>
+      <w:bookmarkStart w:id="73" w:name="_Toc412213510"/>
+      <w:bookmarkStart w:id="74" w:name="_Toc411853759"/>
+      <w:bookmarkStart w:id="75" w:name="_Toc410801676"/>
+      <w:bookmarkStart w:id="76" w:name="_Toc409583679"/>
+      <w:bookmarkStart w:id="77" w:name="_Toc409581334"/>
+      <w:bookmarkStart w:id="78" w:name="_Toc409279097"/>
+      <w:bookmarkStart w:id="79" w:name="_Toc507574508"/>
       <w:r>
         <w:lastRenderedPageBreak/>
         <w:t>Aufbau des Objektartenkataloges</w:t>
       </w:r>
-      <w:bookmarkEnd w:id="40"/>
       <w:bookmarkEnd w:id="41"/>
       <w:bookmarkEnd w:id="42"/>
       <w:bookmarkEnd w:id="43"/>
@@ -774,6 +748,7 @@
       <w:bookmarkEnd w:id="76"/>
       <w:bookmarkEnd w:id="77"/>
       <w:bookmarkEnd w:id="78"/>
+      <w:bookmarkEnd w:id="79"/>
     </w:p>
     <w:p>
       <w:pPr>
@@ -810,26 +785,13 @@
         <w:pStyle w:val="Fliesstext-Auflistung"/>
       </w:pPr>
       <w:r>
-        <w:t>Werden Objektart, Attributart oder Relationsart im erläuternden Text benannt, sind diese in Anführungszeichen gesetzt. Ansonsten werden sie mit ihrem Präfix und der Darstellung im sogenannten '</w:t>
-      </w:r>
-      <w:proofErr w:type="spellStart"/>
-      <w:r>
-        <w:t>Camel</w:t>
+        <w:t>Werden Objektart, Attributart oder Relationsart im erläuternden Text benannt, sind diese in Anführungszeichen gesetzt. Ansonsten werden sie mit ihrem Präfix und der Darstellung im sogenannten 'Camel</w:t>
       </w:r>
       <w:r>
         <w:t>Case</w:t>
       </w:r>
-      <w:proofErr w:type="spellEnd"/>
-      <w:r>
-        <w:t xml:space="preserve">' verwendet, z. B. das 'Flurstück' als </w:t>
-      </w:r>
-      <w:proofErr w:type="spellStart"/>
-      <w:r>
-        <w:t>AX_Flurstueck</w:t>
-      </w:r>
-      <w:proofErr w:type="spellEnd"/>
-      <w:r>
-        <w:t>, od</w:t>
+      <w:r>
+        <w:t>' verwendet, z. B. das 'Flurstück' als AX_Flurstueck, od</w:t>
       </w:r>
       <w:r>
         <w:t xml:space="preserve">er die </w:t>
@@ -841,27 +803,14 @@
         <w:t>'</w:t>
       </w:r>
       <w:r>
-        <w:t xml:space="preserve"> als </w:t>
-      </w:r>
-      <w:proofErr w:type="spellStart"/>
-      <w:r>
-        <w:t>AX_SportFreizeitUndErholungsflaeche</w:t>
-      </w:r>
-      <w:proofErr w:type="spellEnd"/>
-      <w:r>
-        <w:t>.</w:t>
-      </w:r>
-      <w:r>
-        <w:t xml:space="preserve"> Abstrakte Klassen und Datentypen werden trotz der Darstellung im '</w:t>
-      </w:r>
-      <w:proofErr w:type="spellStart"/>
-      <w:r>
-        <w:t>Camel</w:t>
+        <w:t xml:space="preserve"> als AX_SportFreizeitUndErholungsflaeche.</w:t>
+      </w:r>
+      <w:r>
+        <w:t xml:space="preserve"> Abstrakte Klassen und Datentypen werden trotz der Darstellung im 'Camel</w:t>
       </w:r>
       <w:r>
         <w:t>Case</w:t>
       </w:r>
-      <w:proofErr w:type="spellEnd"/>
       <w:r>
         <w:t>' und dem vorangestellten Präfix immer in Anführungszeichen gesetzt.</w:t>
       </w:r>
@@ -894,7 +843,7 @@
     </w:p>
     <w:p>
       <w:pPr>
-        <w:pStyle w:val="NoSpacing"/>
+        <w:pStyle w:val="KeinLeerraum"/>
       </w:pPr>
     </w:p>
     <w:p>
@@ -1037,18 +986,8 @@
                 <w:rStyle w:val="fettgedruckt"/>
               </w:rPr>
               <w:tab/>
-              <w:t xml:space="preserve">Stand: </w:t>
+              <w:t>Stand: tt.mm.jjjj</w:t>
             </w:r>
-            <w:proofErr w:type="spellStart"/>
-            <w:proofErr w:type="gramStart"/>
-            <w:r>
-              <w:rPr>
-                <w:rStyle w:val="fettgedruckt"/>
-              </w:rPr>
-              <w:t>tt.mm.jjjj</w:t>
-            </w:r>
-            <w:proofErr w:type="spellEnd"/>
-            <w:proofErr w:type="gramEnd"/>
           </w:p>
         </w:tc>
         <w:tc>
@@ -1154,19 +1093,11 @@
                 <w:rStyle w:val="fettgedruckt"/>
               </w:rPr>
             </w:pPr>
-            <w:proofErr w:type="gramStart"/>
             <w:r>
               <w:rPr>
                 <w:rStyle w:val="fettgedruckt"/>
               </w:rPr>
-              <w:t>Objektart ,</w:t>
-            </w:r>
-            <w:proofErr w:type="gramEnd"/>
-            <w:r>
-              <w:rPr>
-                <w:rStyle w:val="fettgedruckt"/>
-              </w:rPr>
-              <w:t xml:space="preserve"> Klasse, Datentyp</w:t>
+              <w:t>Objektart , Klasse, Datentyp</w:t>
             </w:r>
             <w:r>
               <w:rPr>
@@ -1347,27 +1278,39 @@
               <w:pStyle w:val="blaugedruckt"/>
               <w:rPr>
                 <w:rStyle w:val="fettgedruckt"/>
+                <w:highlight w:val="cyan"/>
               </w:rPr>
             </w:pPr>
             <w:r>
               <w:rPr>
                 <w:rStyle w:val="fettgedruckt"/>
-              </w:rPr>
-              <w:t>Abgeleitet aus:</w:t>
+                <w:highlight w:val="cyan"/>
+              </w:rPr>
+              <w:t>Stillgelegt:</w:t>
             </w:r>
           </w:p>
           <w:p>
             <w:pPr>
               <w:pStyle w:val="blaugedruckt"/>
               <w:rPr>
-                <w:lang w:eastAsia="de-DE"/>
+                <w:rStyle w:val="fettgedruckt"/>
+                <w:b w:val="0"/>
               </w:rPr>
             </w:pPr>
             <w:r>
               <w:rPr>
-                <w:lang w:eastAsia="de-DE"/>
+                <w:rStyle w:val="fettgedruckt"/>
+                <w:highlight w:val="cyan"/>
               </w:rPr>
               <w:tab/>
+            </w:r>
+            <w:r>
+              <w:rPr>
+                <w:rStyle w:val="fettgedruckt"/>
+                <w:b w:val="0"/>
+                <w:highlight w:val="cyan"/>
+              </w:rPr>
+              <w:t>(   )</w:t>
             </w:r>
           </w:p>
         </w:tc>
@@ -1428,50 +1371,40 @@
               <w:bottom w:val="single" w:sz="4" w:space="0" w:color="auto"/>
               <w:right w:val="single" w:sz="4" w:space="0" w:color="auto"/>
             </w:tcBorders>
-            <w:hideMark/>
           </w:tcPr>
           <w:p>
             <w:pPr>
               <w:pStyle w:val="blaugedruckt"/>
               <w:rPr>
-                <w:rStyle w:val="fettgedruckt"/>
+                <w:lang w:eastAsia="de-DE"/>
               </w:rPr>
             </w:pPr>
             <w:r>
               <w:rPr>
                 <w:rStyle w:val="fettgedruckt"/>
               </w:rPr>
-              <w:t>Objekttyp:</w:t>
+              <w:t>Abgeleitet aus:</w:t>
+            </w:r>
+            <w:r>
+              <w:rPr>
+                <w:lang w:eastAsia="de-DE"/>
+              </w:rPr>
+              <w:tab/>
             </w:r>
           </w:p>
           <w:p>
             <w:pPr>
               <w:pStyle w:val="blaugedruckt"/>
               <w:rPr>
-                <w:szCs w:val="24"/>
-                <w:lang w:eastAsia="de-DE"/>
+                <w:b/>
               </w:rPr>
             </w:pPr>
             <w:r>
               <w:rPr>
-                <w:szCs w:val="24"/>
                 <w:lang w:eastAsia="de-DE"/>
               </w:rPr>
               <w:tab/>
-            </w:r>
-            <w:r>
-              <w:rPr>
-                <w:szCs w:val="24"/>
-                <w:lang w:eastAsia="de-DE"/>
-              </w:rPr>
-              <w:t>Bezeichnung:</w:t>
-            </w:r>
-            <w:r>
-              <w:rPr>
-                <w:szCs w:val="24"/>
-                <w:lang w:eastAsia="de-DE"/>
-              </w:rPr>
-              <w:tab/>
+              <w:t>(   )</w:t>
             </w:r>
           </w:p>
         </w:tc>
@@ -1545,7 +1478,7 @@
               <w:rPr>
                 <w:rStyle w:val="fettgedruckt"/>
               </w:rPr>
-              <w:t>Modellart:</w:t>
+              <w:t>Objekttyp:</w:t>
             </w:r>
           </w:p>
           <w:p>
@@ -1568,7 +1501,14 @@
                 <w:szCs w:val="24"/>
                 <w:lang w:eastAsia="de-DE"/>
               </w:rPr>
-              <w:t>Kennung:</w:t>
+              <w:t>Bezeichnung:</w:t>
+            </w:r>
+            <w:r>
+              <w:rPr>
+                <w:szCs w:val="24"/>
+                <w:lang w:eastAsia="de-DE"/>
+              </w:rPr>
+              <w:tab/>
             </w:r>
           </w:p>
         </w:tc>
@@ -1642,7 +1582,7 @@
               <w:rPr>
                 <w:rStyle w:val="fettgedruckt"/>
               </w:rPr>
-              <w:t>Grunddatenbestand:</w:t>
+              <w:t>Modellart:</w:t>
             </w:r>
           </w:p>
           <w:p>
@@ -1665,7 +1605,7 @@
                 <w:szCs w:val="24"/>
                 <w:lang w:eastAsia="de-DE"/>
               </w:rPr>
-              <w:t>Modellart:</w:t>
+              <w:t>Kennung:</w:t>
             </w:r>
           </w:p>
         </w:tc>
@@ -1739,27 +1679,30 @@
               <w:rPr>
                 <w:rStyle w:val="fettgedruckt"/>
               </w:rPr>
-              <w:t>Konsistenzbedingungen:</w:t>
+              <w:t>Grunddatenbestand:</w:t>
             </w:r>
           </w:p>
           <w:p>
             <w:pPr>
               <w:pStyle w:val="blaugedruckt"/>
               <w:rPr>
+                <w:szCs w:val="24"/>
                 <w:lang w:eastAsia="de-DE"/>
               </w:rPr>
             </w:pPr>
             <w:r>
               <w:rPr>
+                <w:szCs w:val="24"/>
                 <w:lang w:eastAsia="de-DE"/>
               </w:rPr>
               <w:tab/>
             </w:r>
             <w:r>
               <w:rPr>
-                <w:lang w:eastAsia="de-DE"/>
-              </w:rPr>
-              <w:t>(  )</w:t>
+                <w:szCs w:val="24"/>
+                <w:lang w:eastAsia="de-DE"/>
+              </w:rPr>
+              <w:t>Modellart:</w:t>
             </w:r>
           </w:p>
         </w:tc>
@@ -1833,27 +1776,24 @@
               <w:rPr>
                 <w:rStyle w:val="fettgedruckt"/>
               </w:rPr>
-              <w:t>Bildungsregeln:</w:t>
+              <w:t>Konsistenzbedingungen:</w:t>
             </w:r>
           </w:p>
           <w:p>
             <w:pPr>
               <w:pStyle w:val="blaugedruckt"/>
               <w:rPr>
-                <w:szCs w:val="24"/>
                 <w:lang w:eastAsia="de-DE"/>
               </w:rPr>
             </w:pPr>
             <w:r>
               <w:rPr>
-                <w:szCs w:val="24"/>
                 <w:lang w:eastAsia="de-DE"/>
               </w:rPr>
               <w:tab/>
             </w:r>
             <w:r>
               <w:rPr>
-                <w:szCs w:val="24"/>
                 <w:lang w:eastAsia="de-DE"/>
               </w:rPr>
               <w:t>(  )</w:t>
@@ -1930,7 +1870,7 @@
               <w:rPr>
                 <w:rStyle w:val="fettgedruckt"/>
               </w:rPr>
-              <w:t>Erfassungskriterien:</w:t>
+              <w:t>Bildungsregeln:</w:t>
             </w:r>
           </w:p>
           <w:p>
@@ -2014,14 +1954,44 @@
               <w:bottom w:val="single" w:sz="4" w:space="0" w:color="auto"/>
               <w:right w:val="single" w:sz="4" w:space="0" w:color="auto"/>
             </w:tcBorders>
+            <w:hideMark/>
           </w:tcPr>
           <w:p>
             <w:pPr>
-              <w:pStyle w:val="Objektart"/>
-              <w:rPr>
-                <w:lang w:eastAsia="de-DE"/>
+              <w:pStyle w:val="blaugedruckt"/>
+              <w:rPr>
+                <w:rStyle w:val="fettgedruckt"/>
               </w:rPr>
             </w:pPr>
+            <w:r>
+              <w:rPr>
+                <w:rStyle w:val="fettgedruckt"/>
+              </w:rPr>
+              <w:t>Erfassungskriterien:</w:t>
+            </w:r>
+          </w:p>
+          <w:p>
+            <w:pPr>
+              <w:pStyle w:val="blaugedruckt"/>
+              <w:rPr>
+                <w:szCs w:val="24"/>
+                <w:lang w:eastAsia="de-DE"/>
+              </w:rPr>
+            </w:pPr>
+            <w:r>
+              <w:rPr>
+                <w:szCs w:val="24"/>
+                <w:lang w:eastAsia="de-DE"/>
+              </w:rPr>
+              <w:tab/>
+            </w:r>
+            <w:r>
+              <w:rPr>
+                <w:szCs w:val="24"/>
+                <w:lang w:eastAsia="de-DE"/>
+              </w:rPr>
+              <w:t>(  )</w:t>
+            </w:r>
           </w:p>
         </w:tc>
         <w:tc>
@@ -2122,14 +2092,12 @@
               </w:rPr>
               <w:t xml:space="preserve"> </w:t>
             </w:r>
-            <w:proofErr w:type="gramStart"/>
             <w:r>
               <w:rPr>
                 <w:lang w:eastAsia="de-DE"/>
               </w:rPr>
               <w:t>(  )</w:t>
             </w:r>
-            <w:proofErr w:type="gramEnd"/>
           </w:p>
           <w:p>
             <w:pPr>
@@ -2145,14 +2113,12 @@
               <w:tab/>
               <w:t xml:space="preserve">Kennung: </w:t>
             </w:r>
-            <w:proofErr w:type="gramStart"/>
             <w:r>
               <w:rPr>
                 <w:lang w:eastAsia="de-DE"/>
               </w:rPr>
               <w:t>(  )</w:t>
             </w:r>
-            <w:proofErr w:type="gramEnd"/>
           </w:p>
           <w:p>
             <w:pPr>
@@ -2169,18 +2135,11 @@
             </w:r>
             <w:r>
               <w:rPr>
-                <w:lang w:eastAsia="de-DE"/>
-              </w:rPr>
-              <w:t xml:space="preserve">Datentyp: </w:t>
+                <w:highlight w:val="cyan"/>
+                <w:lang w:eastAsia="de-DE"/>
+              </w:rPr>
+              <w:t>Stillgelegt: ( )</w:t>
             </w:r>
-            <w:proofErr w:type="gramStart"/>
-            <w:r>
-              <w:rPr>
-                <w:lang w:eastAsia="de-DE"/>
-              </w:rPr>
-              <w:t>(  )</w:t>
-            </w:r>
-            <w:proofErr w:type="gramEnd"/>
           </w:p>
           <w:p>
             <w:pPr>
@@ -2195,34 +2154,12 @@
               </w:rPr>
               <w:tab/>
             </w:r>
-            <w:proofErr w:type="spellStart"/>
             <w:r>
               <w:rPr>
                 <w:lang w:eastAsia="de-DE"/>
               </w:rPr>
-              <w:t>Kardinalität</w:t>
+              <w:t>Datentyp: (  )</w:t>
             </w:r>
-            <w:proofErr w:type="spellEnd"/>
-            <w:r>
-              <w:rPr>
-                <w:lang w:eastAsia="de-DE"/>
-              </w:rPr>
-              <w:t>:</w:t>
-            </w:r>
-            <w:r>
-              <w:rPr>
-                <w:lang w:eastAsia="de-DE"/>
-              </w:rPr>
-              <w:t xml:space="preserve"> </w:t>
-            </w:r>
-            <w:proofErr w:type="gramStart"/>
-            <w:r>
-              <w:rPr>
-                <w:lang w:eastAsia="de-DE"/>
-              </w:rPr>
-              <w:t>(  )</w:t>
-            </w:r>
-            <w:proofErr w:type="gramEnd"/>
           </w:p>
           <w:p>
             <w:pPr>
@@ -2236,21 +2173,14 @@
                 <w:lang w:eastAsia="de-DE"/>
               </w:rPr>
               <w:tab/>
+              <w:t>Kardinalität:</w:t>
             </w:r>
             <w:r>
               <w:rPr>
                 <w:lang w:eastAsia="de-DE"/>
               </w:rPr>
-              <w:t xml:space="preserve">Modellart: </w:t>
+              <w:t xml:space="preserve"> (  )</w:t>
             </w:r>
-            <w:proofErr w:type="gramStart"/>
-            <w:r>
-              <w:rPr>
-                <w:lang w:eastAsia="de-DE"/>
-              </w:rPr>
-              <w:t>(  )</w:t>
-            </w:r>
-            <w:proofErr w:type="gramEnd"/>
           </w:p>
           <w:p>
             <w:pPr>
@@ -2265,28 +2195,12 @@
               </w:rPr>
               <w:tab/>
             </w:r>
-            <w:proofErr w:type="spellStart"/>
             <w:r>
               <w:rPr>
                 <w:lang w:eastAsia="de-DE"/>
               </w:rPr>
-              <w:t>Grunddatenb</w:t>
+              <w:t>Modellart: (  )</w:t>
             </w:r>
-            <w:proofErr w:type="spellEnd"/>
-            <w:r>
-              <w:rPr>
-                <w:lang w:eastAsia="de-DE"/>
-              </w:rPr>
-              <w:t xml:space="preserve">.: </w:t>
-            </w:r>
-            <w:proofErr w:type="gramStart"/>
-            <w:r>
-              <w:rPr>
-                <w:lang w:eastAsia="de-DE"/>
-              </w:rPr>
-              <w:t>(  )</w:t>
-            </w:r>
-            <w:proofErr w:type="gramEnd"/>
           </w:p>
           <w:p>
             <w:pPr>
@@ -2300,21 +2214,8 @@
                 <w:lang w:eastAsia="de-DE"/>
               </w:rPr>
               <w:tab/>
+              <w:t>Grunddatenb.: (  )</w:t>
             </w:r>
-            <w:r>
-              <w:rPr>
-                <w:lang w:eastAsia="de-DE"/>
-              </w:rPr>
-              <w:t xml:space="preserve">Definition: </w:t>
-            </w:r>
-            <w:proofErr w:type="gramStart"/>
-            <w:r>
-              <w:rPr>
-                <w:lang w:eastAsia="de-DE"/>
-              </w:rPr>
-              <w:t>(  )</w:t>
-            </w:r>
-            <w:proofErr w:type="gramEnd"/>
           </w:p>
           <w:p>
             <w:pPr>
@@ -2329,19 +2230,31 @@
               </w:rPr>
               <w:tab/>
             </w:r>
-            <w:proofErr w:type="spellStart"/>
             <w:r>
               <w:rPr>
                 <w:lang w:eastAsia="de-DE"/>
               </w:rPr>
-              <w:t>Werteart</w:t>
+              <w:t>Definition: (  )</w:t>
             </w:r>
-            <w:proofErr w:type="spellEnd"/>
+          </w:p>
+          <w:p>
+            <w:pPr>
+              <w:pStyle w:val="blaugedruckt"/>
+              <w:rPr>
+                <w:lang w:eastAsia="de-DE"/>
+              </w:rPr>
+            </w:pPr>
             <w:r>
               <w:rPr>
                 <w:lang w:eastAsia="de-DE"/>
               </w:rPr>
-              <w:t>:</w:t>
+              <w:tab/>
+            </w:r>
+            <w:r>
+              <w:rPr>
+                <w:lang w:eastAsia="de-DE"/>
+              </w:rPr>
+              <w:t>Werteart:</w:t>
             </w:r>
           </w:p>
           <w:p>
@@ -2530,14 +2443,12 @@
               </w:rPr>
               <w:t xml:space="preserve"> </w:t>
             </w:r>
-            <w:proofErr w:type="gramStart"/>
             <w:r>
               <w:rPr>
                 <w:lang w:eastAsia="de-DE"/>
               </w:rPr>
               <w:t>(  )</w:t>
             </w:r>
-            <w:proofErr w:type="gramEnd"/>
           </w:p>
           <w:p>
             <w:pPr>
@@ -2553,14 +2464,12 @@
               <w:tab/>
               <w:t xml:space="preserve">Kennung: </w:t>
             </w:r>
-            <w:proofErr w:type="gramStart"/>
             <w:r>
               <w:rPr>
                 <w:lang w:eastAsia="de-DE"/>
               </w:rPr>
               <w:t>(  )</w:t>
             </w:r>
-            <w:proofErr w:type="gramEnd"/>
           </w:p>
           <w:p>
             <w:pPr>
@@ -2575,28 +2484,13 @@
               </w:rPr>
               <w:tab/>
             </w:r>
-            <w:proofErr w:type="spellStart"/>
             <w:r>
               <w:rPr>
-                <w:lang w:eastAsia="de-DE"/>
-              </w:rPr>
-              <w:t>Kardinalität</w:t>
+                <w:highlight w:val="cyan"/>
+                <w:lang w:eastAsia="de-DE"/>
+              </w:rPr>
+              <w:t>Stillgelegt: ( )</w:t>
             </w:r>
-            <w:proofErr w:type="spellEnd"/>
-            <w:r>
-              <w:rPr>
-                <w:lang w:eastAsia="de-DE"/>
-              </w:rPr>
-              <w:t xml:space="preserve">: </w:t>
-            </w:r>
-            <w:proofErr w:type="gramStart"/>
-            <w:r>
-              <w:rPr>
-                <w:lang w:eastAsia="de-DE"/>
-              </w:rPr>
-              <w:t>(  )</w:t>
-            </w:r>
-            <w:proofErr w:type="gramEnd"/>
           </w:p>
           <w:p>
             <w:pPr>
@@ -2615,22 +2509,8 @@
               <w:rPr>
                 <w:lang w:eastAsia="de-DE"/>
               </w:rPr>
-              <w:t>Modellart:</w:t>
+              <w:t>Kardinalität: (  )</w:t>
             </w:r>
-            <w:r>
-              <w:rPr>
-                <w:lang w:eastAsia="de-DE"/>
-              </w:rPr>
-              <w:t xml:space="preserve"> </w:t>
-            </w:r>
-            <w:proofErr w:type="gramStart"/>
-            <w:r>
-              <w:rPr>
-                <w:lang w:eastAsia="de-DE"/>
-              </w:rPr>
-              <w:t>(  )</w:t>
-            </w:r>
-            <w:proofErr w:type="gramEnd"/>
           </w:p>
           <w:p>
             <w:pPr>
@@ -2645,28 +2525,24 @@
               </w:rPr>
               <w:tab/>
             </w:r>
-            <w:proofErr w:type="spellStart"/>
             <w:r>
               <w:rPr>
                 <w:lang w:eastAsia="de-DE"/>
               </w:rPr>
-              <w:t>Grunddatenb</w:t>
+              <w:t>Modellart:</w:t>
             </w:r>
-            <w:proofErr w:type="spellEnd"/>
             <w:r>
               <w:rPr>
                 <w:lang w:eastAsia="de-DE"/>
               </w:rPr>
-              <w:t xml:space="preserve">.: </w:t>
+              <w:t xml:space="preserve"> </w:t>
             </w:r>
-            <w:proofErr w:type="gramStart"/>
             <w:r>
               <w:rPr>
                 <w:lang w:eastAsia="de-DE"/>
               </w:rPr>
               <w:t>(  )</w:t>
             </w:r>
-            <w:proofErr w:type="gramEnd"/>
           </w:p>
           <w:p>
             <w:pPr>
@@ -2680,22 +2556,8 @@
                 <w:lang w:eastAsia="de-DE"/>
               </w:rPr>
               <w:tab/>
-              <w:t>Zielobjektart:</w:t>
+              <w:t>Grunddatenb.: (  )</w:t>
             </w:r>
-            <w:r>
-              <w:rPr>
-                <w:lang w:eastAsia="de-DE"/>
-              </w:rPr>
-              <w:t xml:space="preserve"> </w:t>
-            </w:r>
-            <w:proofErr w:type="gramStart"/>
-            <w:r>
-              <w:rPr>
-                <w:lang w:eastAsia="de-DE"/>
-              </w:rPr>
-              <w:t>(  )</w:t>
-            </w:r>
-            <w:proofErr w:type="gramEnd"/>
           </w:p>
           <w:p>
             <w:pPr>
@@ -2709,29 +2571,14 @@
                 <w:lang w:eastAsia="de-DE"/>
               </w:rPr>
               <w:tab/>
+              <w:t>Zielobjektart:</w:t>
             </w:r>
-            <w:proofErr w:type="spellStart"/>
             <w:r>
               <w:rPr>
                 <w:lang w:eastAsia="de-DE"/>
               </w:rPr>
-              <w:t>Inv</w:t>
+              <w:t xml:space="preserve"> (  )</w:t>
             </w:r>
-            <w:proofErr w:type="spellEnd"/>
-            <w:r>
-              <w:rPr>
-                <w:lang w:eastAsia="de-DE"/>
-              </w:rPr>
-              <w:t xml:space="preserve">. Relation: </w:t>
-            </w:r>
-            <w:proofErr w:type="gramStart"/>
-            <w:r>
-              <w:rPr>
-                <w:lang w:eastAsia="de-DE"/>
-              </w:rPr>
-              <w:t>(  )</w:t>
-            </w:r>
-            <w:proofErr w:type="gramEnd"/>
           </w:p>
           <w:p>
             <w:pPr>
@@ -2745,6 +2592,27 @@
                 <w:lang w:eastAsia="de-DE"/>
               </w:rPr>
               <w:tab/>
+              <w:t xml:space="preserve">Inv. Relation: </w:t>
+            </w:r>
+            <w:r>
+              <w:rPr>
+                <w:lang w:eastAsia="de-DE"/>
+              </w:rPr>
+              <w:t>(  )</w:t>
+            </w:r>
+          </w:p>
+          <w:p>
+            <w:pPr>
+              <w:pStyle w:val="blaugedruckt"/>
+              <w:rPr>
+                <w:lang w:eastAsia="de-DE"/>
+              </w:rPr>
+            </w:pPr>
+            <w:r>
+              <w:rPr>
+                <w:lang w:eastAsia="de-DE"/>
+              </w:rPr>
+              <w:tab/>
             </w:r>
             <w:r>
               <w:rPr>
@@ -2756,16 +2624,8 @@
               <w:rPr>
                 <w:lang w:eastAsia="de-DE"/>
               </w:rPr>
-              <w:t xml:space="preserve"> </w:t>
+              <w:t xml:space="preserve"> (  )</w:t>
             </w:r>
-            <w:proofErr w:type="gramStart"/>
-            <w:r>
-              <w:rPr>
-                <w:lang w:eastAsia="de-DE"/>
-              </w:rPr>
-              <w:t>(  )</w:t>
-            </w:r>
-            <w:proofErr w:type="gramEnd"/>
           </w:p>
         </w:tc>
         <w:tc>
@@ -2807,19 +2667,6 @@
     </w:p>
     <w:p>
       <w:pPr>
-        <w:spacing w:after="0" w:line="240" w:lineRule="auto"/>
-        <w:rPr>
-          <w:b/>
-          <w:sz w:val="28"/>
-          <w:lang w:eastAsia="de-DE"/>
-        </w:rPr>
-      </w:pPr>
-      <w:r>
-        <w:br w:type="page"/>
-      </w:r>
-    </w:p>
-    <w:p>
-      <w:pPr>
         <w:pStyle w:val="Inhaltsverzeichnis"/>
       </w:pPr>
       <w:r>
@@ -2900,35 +2747,15 @@
         <w:rPr>
           <w:rStyle w:val="fettgedruckt"/>
         </w:rPr>
-        <w:t xml:space="preserve">Stand: </w:t>
-      </w:r>
-      <w:proofErr w:type="spellStart"/>
-      <w:proofErr w:type="gramStart"/>
-      <w:r>
-        <w:rPr>
-          <w:rStyle w:val="fettgedruckt"/>
-        </w:rPr>
-        <w:t>tt.mm.jjjj</w:t>
-      </w:r>
-      <w:proofErr w:type="spellEnd"/>
-      <w:proofErr w:type="gramEnd"/>
+        <w:t>Stand: tt.mm.jjjj</w:t>
+      </w:r>
     </w:p>
     <w:p>
       <w:pPr>
         <w:pStyle w:val="Fliesstext"/>
       </w:pPr>
       <w:r>
-        <w:t xml:space="preserve">Stand der Fassung in der Form: </w:t>
-      </w:r>
-      <w:proofErr w:type="spellStart"/>
-      <w:proofErr w:type="gramStart"/>
-      <w:r>
-        <w:t>Tag.Monat.Jahr</w:t>
-      </w:r>
-      <w:proofErr w:type="spellEnd"/>
-      <w:proofErr w:type="gramEnd"/>
-      <w:r>
-        <w:t xml:space="preserve">. </w:t>
+        <w:t xml:space="preserve">Stand der Fassung in der Form: Tag.Monat.Jahr. </w:t>
       </w:r>
     </w:p>
     <w:p>
@@ -2993,16 +2820,11 @@
       <w:r>
         <w:t xml:space="preserve">ben. Das im </w:t>
       </w:r>
-      <w:proofErr w:type="spellStart"/>
       <w:r>
         <w:t>jeweiligen</w:t>
       </w:r>
       <w:r>
-        <w:t>Anwendungsschema</w:t>
-      </w:r>
-      <w:proofErr w:type="spellEnd"/>
-      <w:r>
-        <w:t xml:space="preserve"> verwendete Präfix </w:t>
+        <w:t xml:space="preserve">Anwendungsschema verwendete Präfix </w:t>
       </w:r>
       <w:r>
         <w:t>'</w:t>
@@ -3074,21 +2896,7 @@
         <w:rPr>
           <w:rStyle w:val="fettgedruckt"/>
         </w:rPr>
-        <w:t xml:space="preserve">Definition: </w:t>
-      </w:r>
-      <w:proofErr w:type="gramStart"/>
-      <w:r>
-        <w:rPr>
-          <w:rStyle w:val="fettgedruckt"/>
-        </w:rPr>
-        <w:t xml:space="preserve">(  </w:t>
-      </w:r>
-      <w:proofErr w:type="gramEnd"/>
-      <w:r>
-        <w:rPr>
-          <w:rStyle w:val="fettgedruckt"/>
-        </w:rPr>
-        <w:t xml:space="preserve"> )</w:t>
+        <w:t>Definition: (   )</w:t>
       </w:r>
     </w:p>
     <w:p>
@@ -3116,23 +2924,7 @@
         <w:pStyle w:val="Fliesstext-AufzhlungBuchstaben"/>
       </w:pPr>
       <w:r>
-        <w:t xml:space="preserve">Definition entsprechend FIG-Fachwörterbuch, Benennungen und Definitionen im deutschen Vermessungswesen, Heft 6 - Topographie, </w:t>
-      </w:r>
-      <w:proofErr w:type="spellStart"/>
-      <w:r>
-        <w:t>IfAG</w:t>
-      </w:r>
-      <w:proofErr w:type="spellEnd"/>
-      <w:r>
-        <w:t xml:space="preserve"> (Herausgeber), Frankfurt a.M. 1971 (Entwurf des Arbeitskreises Topographie der </w:t>
-      </w:r>
-      <w:proofErr w:type="spellStart"/>
-      <w:r>
-        <w:t>AdV</w:t>
-      </w:r>
-      <w:proofErr w:type="spellEnd"/>
-      <w:r>
-        <w:t xml:space="preserve"> zur Neubearbeitung)</w:t>
+        <w:t>Definition entsprechend FIG-Fachwörterbuch, Benennungen und Definitionen im deutschen Vermessungswesen, Heft 6 - Topographie, IfAG (Herausgeber), Frankfurt a.M. 1971 (Entwurf des Arbeitskreises Topographie der AdV zur Neubearbeitung)</w:t>
       </w:r>
     </w:p>
     <w:p>
@@ -3148,36 +2940,7 @@
         <w:pStyle w:val="Fliesstext-AufzhlungBuchstaben"/>
       </w:pPr>
       <w:r>
-        <w:t xml:space="preserve">Definition entsprechend dem Feature Attribute </w:t>
-      </w:r>
-      <w:proofErr w:type="spellStart"/>
-      <w:r>
-        <w:t>Coding</w:t>
-      </w:r>
-      <w:proofErr w:type="spellEnd"/>
-      <w:r>
-        <w:t xml:space="preserve"> </w:t>
-      </w:r>
-      <w:proofErr w:type="spellStart"/>
-      <w:r>
-        <w:t>Catalog</w:t>
-      </w:r>
-      <w:proofErr w:type="spellEnd"/>
-      <w:r>
-        <w:t xml:space="preserve"> (FACC) (deutsche Fassung des Amtes für </w:t>
-      </w:r>
-      <w:proofErr w:type="gramStart"/>
-      <w:r>
-        <w:t xml:space="preserve">Militärisches  </w:t>
-      </w:r>
-      <w:proofErr w:type="spellStart"/>
-      <w:r>
-        <w:t>Geowesen</w:t>
-      </w:r>
-      <w:proofErr w:type="spellEnd"/>
-      <w:proofErr w:type="gramEnd"/>
-      <w:r>
-        <w:t>, Euskirchen 1987)</w:t>
+        <w:t>Definition entsprechend dem Feature Attribute Coding Catalog (FACC) (deutsche Fassung des Amtes für Militärisches  Geowesen, Euskirchen 1987)</w:t>
       </w:r>
     </w:p>
     <w:p>
@@ -3193,15 +2956,7 @@
         <w:pStyle w:val="Fliesstext-AufzhlungBuchstaben"/>
       </w:pPr>
       <w:r>
-        <w:t xml:space="preserve">Definition entsprechend dem Verzeichnis der flächenbezogenen Nutzungsarten im Liegenschaftskataster und ihrer Begriffsbestimmungen (Nutzungsartenverzeichnis), </w:t>
-      </w:r>
-      <w:proofErr w:type="spellStart"/>
-      <w:r>
-        <w:t>AdV</w:t>
-      </w:r>
-      <w:proofErr w:type="spellEnd"/>
-      <w:r>
-        <w:t xml:space="preserve"> (Herausgeber), Koblenz/Hannover 1983</w:t>
+        <w:t>Definition entsprechend dem Verzeichnis der flächenbezogenen Nutzungsarten im Liegenschaftskataster und ihrer Begriffsbestimmungen (Nutzungsartenverzeichnis), AdV (Herausgeber), Koblenz/Hannover 1983</w:t>
       </w:r>
     </w:p>
     <w:p>
@@ -3250,15 +3005,7 @@
         <w:pStyle w:val="Fliesstext-AufzhlungBuchstaben"/>
       </w:pPr>
       <w:r>
-        <w:t xml:space="preserve">Bundesfernstraßengesetz, </w:t>
-      </w:r>
-      <w:proofErr w:type="spellStart"/>
-      <w:r>
-        <w:t>BFStrG</w:t>
-      </w:r>
-      <w:proofErr w:type="spellEnd"/>
-      <w:r>
-        <w:t>; April 1994</w:t>
+        <w:t>Bundesfernstraßengesetz, BFStrG; April 1994</w:t>
       </w:r>
     </w:p>
     <w:p>
@@ -3266,15 +3013,7 @@
         <w:pStyle w:val="Fliesstext-AufzhlungBuchstaben"/>
       </w:pPr>
       <w:r>
-        <w:t xml:space="preserve">Bundeswasserstraßengesetz, </w:t>
-      </w:r>
-      <w:proofErr w:type="spellStart"/>
-      <w:r>
-        <w:t>BWStrG</w:t>
-      </w:r>
-      <w:proofErr w:type="spellEnd"/>
-      <w:r>
-        <w:t>; Juli 1998</w:t>
+        <w:t>Bundeswasserstraßengesetz, BWStrG; Juli 1998</w:t>
       </w:r>
     </w:p>
     <w:p>
@@ -3322,167 +3061,15 @@
         <w:ind w:left="0" w:firstLine="0"/>
         <w:rPr>
           <w:rStyle w:val="fettgedruckt"/>
+          <w:highlight w:val="cyan"/>
         </w:rPr>
       </w:pPr>
       <w:r>
         <w:rPr>
           <w:rStyle w:val="fettgedruckt"/>
-        </w:rPr>
-        <w:t>Abgeleitet aus:</w:t>
-      </w:r>
-    </w:p>
-    <w:p>
-      <w:pPr>
-        <w:pStyle w:val="Fliesstext"/>
-      </w:pPr>
-      <w:r>
-        <w:t xml:space="preserve">In dieser Zeile wird angegeben, aus welchen Objektarten oder Klassen die Objektart Eigenschaften erbt. Auch geometrische und topologische Eigenschaften aus dem AFIS-ALKIS-ATKIS-Basisschema werden grundsätzlich vererbt und hier angegeben. Nur die im Basisschema angegebenen Raumbezugselemente sind zulässig, die wiederum aus dem Normdokument „ISO DIS 19107 </w:t>
-      </w:r>
-      <w:proofErr w:type="spellStart"/>
-      <w:r>
-        <w:t>Geographic</w:t>
-      </w:r>
-      <w:proofErr w:type="spellEnd"/>
-      <w:r>
-        <w:t xml:space="preserve"> Information: Spatial Schema“ abgeleitet wurden.</w:t>
-      </w:r>
-    </w:p>
-    <w:p>
-      <w:pPr>
-        <w:pStyle w:val="Fliesstext"/>
-      </w:pPr>
-      <w:r>
-        <w:t>Mehrere Raumbezugsarten für eine Objektart sind zulässig. Die Zuordnung einer Objektart zu gemeinsamen Geometriethemen erfolgt in den OCL-Codes im UML-Modell, die jedoch in dem Word-Export der Übersichtlichkeit halber nicht vorkommen.</w:t>
-      </w:r>
-    </w:p>
-    <w:p>
-      <w:pPr>
-        <w:pStyle w:val="Objektart"/>
-        <w:rPr>
-          <w:lang w:eastAsia="de-DE"/>
-        </w:rPr>
-      </w:pPr>
-    </w:p>
-    <w:p>
-      <w:pPr>
-        <w:pStyle w:val="blaugedruckt"/>
-        <w:rPr>
-          <w:rStyle w:val="fettgedruckt"/>
-        </w:rPr>
-      </w:pPr>
-      <w:r>
-        <w:rPr>
-          <w:rStyle w:val="fettgedruckt"/>
-        </w:rPr>
-        <w:t xml:space="preserve">Objekttyp: </w:t>
-      </w:r>
-    </w:p>
-    <w:p>
-      <w:pPr>
-        <w:pStyle w:val="Fliesstext"/>
-      </w:pPr>
-      <w:r>
-        <w:t>Der Objekttyp gibt an, wie die Objektart modelliert ist. Es sind folgende Objekttypen zulässig:</w:t>
-      </w:r>
-    </w:p>
-    <w:p>
-      <w:pPr>
-        <w:pStyle w:val="Objektart"/>
-        <w:rPr>
-          <w:lang w:eastAsia="de-DE"/>
-        </w:rPr>
-      </w:pPr>
-      <w:r>
-        <w:tab/>
-      </w:r>
-      <w:r>
-        <w:rPr>
-          <w:color w:val="0000FF"/>
-        </w:rPr>
-        <w:t>Bezeichnung:</w:t>
-      </w:r>
-      <w:r>
-        <w:tab/>
-      </w:r>
-      <w:r>
-        <w:t xml:space="preserve">– </w:t>
-      </w:r>
-      <w:r>
-        <w:t>Raumbezoge</w:t>
-      </w:r>
-      <w:r>
-        <w:rPr>
-          <w:lang w:eastAsia="de-DE"/>
-        </w:rPr>
-        <w:t>nes Elementarobjekt (REO)</w:t>
-      </w:r>
-    </w:p>
-    <w:p>
-      <w:pPr>
-        <w:pStyle w:val="Objektart"/>
-      </w:pPr>
-      <w:r>
-        <w:tab/>
-      </w:r>
-      <w:r>
-        <w:tab/>
-        <w:t>– N</w:t>
-      </w:r>
-      <w:r>
-        <w:t>icht raumbezogenes Elementarobjekt (NREO)</w:t>
-      </w:r>
-    </w:p>
-    <w:p>
-      <w:pPr>
-        <w:pStyle w:val="Objektart"/>
-      </w:pPr>
-      <w:r>
-        <w:tab/>
-      </w:r>
-      <w:r>
-        <w:tab/>
-        <w:t>– Z</w:t>
-      </w:r>
-      <w:r>
-        <w:t>usammengesetztes Objekt (ZUSO)</w:t>
-      </w:r>
-    </w:p>
-    <w:p>
-      <w:pPr>
-        <w:pStyle w:val="Fliesstext"/>
-      </w:pPr>
-      <w:r>
-        <w:t>REO, NREO und ZUSO sind Abkürzungen der Bezeichnung.</w:t>
-      </w:r>
-    </w:p>
-    <w:p>
-      <w:pPr>
-        <w:pStyle w:val="Objektart"/>
-        <w:rPr>
-          <w:lang w:eastAsia="de-DE"/>
-        </w:rPr>
-      </w:pPr>
-    </w:p>
-    <w:p>
-      <w:pPr>
-        <w:pStyle w:val="blaugedruckt"/>
-        <w:rPr>
-          <w:rStyle w:val="fettgedruckt"/>
-        </w:rPr>
-      </w:pPr>
-      <w:r>
-        <w:rPr>
-          <w:rStyle w:val="fettgedruckt"/>
-        </w:rPr>
-        <w:t>Modellart:</w:t>
-      </w:r>
-    </w:p>
-    <w:p>
-      <w:pPr>
-        <w:pStyle w:val="Fliesstext"/>
-      </w:pPr>
-      <w:r>
-        <w:t>Die Modellart regelt, zu welchem Modell oder zu welchen Modellen eine Objektart gehört. Für zusammengesetzte Objekte entfällt eine Aussage zur Modellart.</w:t>
+          <w:highlight w:val="cyan"/>
+        </w:rPr>
+        <w:t>Stillgelegt:</w:t>
       </w:r>
     </w:p>
     <w:p>
@@ -3490,10 +3077,42 @@
         <w:pStyle w:val="blaugedruckt"/>
         <w:ind w:left="0" w:firstLine="0"/>
         <w:rPr>
+          <w:rFonts w:eastAsia="Times New Roman"/>
           <w:color w:val="auto"/>
-          <w:lang w:eastAsia="de-DE"/>
-        </w:rPr>
-      </w:pPr>
+          <w:szCs w:val="24"/>
+          <w:lang w:eastAsia="de-DE"/>
+        </w:rPr>
+      </w:pPr>
+      <w:r>
+        <w:rPr>
+          <w:rFonts w:eastAsia="Times New Roman"/>
+          <w:color w:val="auto"/>
+          <w:szCs w:val="24"/>
+          <w:highlight w:val="cyan"/>
+          <w:lang w:eastAsia="de-DE"/>
+        </w:rPr>
+        <w:t xml:space="preserve">gibt die Version an, bis zu welcher Version </w:t>
+      </w:r>
+      <w:r>
+        <w:rPr>
+          <w:rFonts w:eastAsia="Times New Roman"/>
+          <w:color w:val="auto"/>
+          <w:szCs w:val="24"/>
+          <w:highlight w:val="cyan"/>
+          <w:lang w:eastAsia="de-DE"/>
+        </w:rPr>
+        <w:t>der GeoInfoDok</w:t>
+      </w:r>
+      <w:r>
+        <w:rPr>
+          <w:rFonts w:eastAsia="Times New Roman"/>
+          <w:color w:val="auto"/>
+          <w:szCs w:val="24"/>
+          <w:highlight w:val="cyan"/>
+          <w:lang w:eastAsia="de-DE"/>
+        </w:rPr>
+        <w:t xml:space="preserve"> die Vergabe der Objektart noch erlaubt war.</w:t>
+      </w:r>
     </w:p>
     <w:p>
       <w:pPr>
@@ -3503,10 +3122,190 @@
           <w:rStyle w:val="fettgedruckt"/>
         </w:rPr>
       </w:pPr>
-      <w:r>
+    </w:p>
+    <w:p>
+      <w:pPr>
+        <w:pStyle w:val="blaugedruckt"/>
+        <w:ind w:left="0" w:firstLine="0"/>
         <w:rPr>
           <w:rStyle w:val="fettgedruckt"/>
         </w:rPr>
+      </w:pPr>
+      <w:r>
+        <w:rPr>
+          <w:rStyle w:val="fettgedruckt"/>
+        </w:rPr>
+        <w:t>Abgeleitet aus:</w:t>
+      </w:r>
+    </w:p>
+    <w:p>
+      <w:pPr>
+        <w:pStyle w:val="Fliesstext"/>
+      </w:pPr>
+      <w:r>
+        <w:t>In dieser Zeile wird angegeben, aus welchen Objektarten oder Klassen die Objektart Eigenschaften erbt. Auch geometrische und topologische Eigenschaften aus dem AFIS-ALKIS-ATKIS-Basisschema werden grundsätzlich vererbt und hier angegeben. Nur die im Basisschema angegebenen Raumbezugselemente sind zulässig, die wiederum aus dem Normdokument „ISO DIS 19107 Geographic Information: Spatial Schema“ abgeleitet wurden.</w:t>
+      </w:r>
+    </w:p>
+    <w:p>
+      <w:pPr>
+        <w:pStyle w:val="Fliesstext"/>
+      </w:pPr>
+      <w:r>
+        <w:t>Mehrere Raumbezugsarten für eine Objektart sind zulässig. Die Zuordnung einer Objektart zu gemeinsamen Geometriethemen erfolgt in den OCL-Codes im UML-Modell, die jedoch in dem Word-Export der Übersichtlichkeit halber nicht vorkommen.</w:t>
+      </w:r>
+    </w:p>
+    <w:p>
+      <w:pPr>
+        <w:pStyle w:val="Objektart"/>
+        <w:rPr>
+          <w:lang w:eastAsia="de-DE"/>
+        </w:rPr>
+      </w:pPr>
+    </w:p>
+    <w:p>
+      <w:pPr>
+        <w:pStyle w:val="blaugedruckt"/>
+        <w:rPr>
+          <w:rStyle w:val="fettgedruckt"/>
+        </w:rPr>
+      </w:pPr>
+      <w:r>
+        <w:rPr>
+          <w:rStyle w:val="fettgedruckt"/>
+        </w:rPr>
+        <w:t xml:space="preserve">Objekttyp: </w:t>
+      </w:r>
+    </w:p>
+    <w:p>
+      <w:pPr>
+        <w:pStyle w:val="Fliesstext"/>
+      </w:pPr>
+      <w:r>
+        <w:t>Der Objekttyp gibt an, wie die Objektart modelliert ist. Es sind folgende Objekttypen zulässig:</w:t>
+      </w:r>
+    </w:p>
+    <w:p>
+      <w:pPr>
+        <w:pStyle w:val="Objektart"/>
+        <w:rPr>
+          <w:lang w:eastAsia="de-DE"/>
+        </w:rPr>
+      </w:pPr>
+      <w:r>
+        <w:tab/>
+      </w:r>
+      <w:r>
+        <w:rPr>
+          <w:color w:val="0000FF"/>
+        </w:rPr>
+        <w:t>Bezeichnung:</w:t>
+      </w:r>
+      <w:r>
+        <w:tab/>
+      </w:r>
+      <w:r>
+        <w:t xml:space="preserve">– </w:t>
+      </w:r>
+      <w:r>
+        <w:t>Raumbezoge</w:t>
+      </w:r>
+      <w:r>
+        <w:rPr>
+          <w:lang w:eastAsia="de-DE"/>
+        </w:rPr>
+        <w:t>nes Elementarobjekt (REO)</w:t>
+      </w:r>
+    </w:p>
+    <w:p>
+      <w:pPr>
+        <w:pStyle w:val="Objektart"/>
+      </w:pPr>
+      <w:r>
+        <w:tab/>
+      </w:r>
+      <w:r>
+        <w:tab/>
+        <w:t>– N</w:t>
+      </w:r>
+      <w:r>
+        <w:t>icht raumbezogenes Elementarobjekt (NREO)</w:t>
+      </w:r>
+    </w:p>
+    <w:p>
+      <w:pPr>
+        <w:pStyle w:val="Objektart"/>
+      </w:pPr>
+      <w:r>
+        <w:tab/>
+      </w:r>
+      <w:r>
+        <w:tab/>
+        <w:t>– Z</w:t>
+      </w:r>
+      <w:r>
+        <w:t>usammengesetztes Objekt (ZUSO)</w:t>
+      </w:r>
+    </w:p>
+    <w:p>
+      <w:pPr>
+        <w:pStyle w:val="Fliesstext"/>
+      </w:pPr>
+      <w:r>
+        <w:t>REO, NREO und ZUSO sind Abkürzungen der Bezeichnung.</w:t>
+      </w:r>
+    </w:p>
+    <w:p>
+      <w:pPr>
+        <w:pStyle w:val="Objektart"/>
+        <w:rPr>
+          <w:lang w:eastAsia="de-DE"/>
+        </w:rPr>
+      </w:pPr>
+    </w:p>
+    <w:p>
+      <w:pPr>
+        <w:pStyle w:val="blaugedruckt"/>
+        <w:rPr>
+          <w:rStyle w:val="fettgedruckt"/>
+        </w:rPr>
+      </w:pPr>
+      <w:r>
+        <w:rPr>
+          <w:rStyle w:val="fettgedruckt"/>
+        </w:rPr>
+        <w:t>Modellart:</w:t>
+      </w:r>
+    </w:p>
+    <w:p>
+      <w:pPr>
+        <w:pStyle w:val="Fliesstext"/>
+      </w:pPr>
+      <w:r>
+        <w:t>Die Modellart regelt, zu welchem Modell oder zu welchen Modellen eine Objektart gehört. Für zusammengesetzte Objekte entfällt eine Aussage zur Modellart.</w:t>
+      </w:r>
+    </w:p>
+    <w:p>
+      <w:pPr>
+        <w:pStyle w:val="blaugedruckt"/>
+        <w:ind w:left="0" w:firstLine="0"/>
+        <w:rPr>
+          <w:color w:val="auto"/>
+          <w:lang w:eastAsia="de-DE"/>
+        </w:rPr>
+      </w:pPr>
+    </w:p>
+    <w:p>
+      <w:pPr>
+        <w:pStyle w:val="blaugedruckt"/>
+        <w:ind w:left="0" w:firstLine="0"/>
+        <w:rPr>
+          <w:rStyle w:val="fettgedruckt"/>
+        </w:rPr>
+      </w:pPr>
+      <w:r>
+        <w:rPr>
+          <w:rStyle w:val="fettgedruckt"/>
+        </w:rPr>
         <w:t>Grunddatenbestand:</w:t>
       </w:r>
     </w:p>
@@ -3518,13 +3317,8 @@
         <w:t xml:space="preserve">Der Grunddatenbestand ist der von allen Vermessungsverwaltungen der Länder der Bundesrepublik Deutschland in </w:t>
       </w:r>
       <w:r>
-        <w:t xml:space="preserve">der </w:t>
-      </w:r>
-      <w:proofErr w:type="spellStart"/>
-      <w:r>
-        <w:t>GeoInfoDok</w:t>
-      </w:r>
-      <w:proofErr w:type="spellEnd"/>
+        <w:t>der GeoInfoDok</w:t>
+      </w:r>
       <w:r>
         <w:t xml:space="preserve"> bundeseinheitlich zu führende und einem Nutzer länderübergreifend zur Verfügung stehende Datenbestand. Es wird die Modellart angegeben, in der eine Objektart, Klasse oder Datentyp als Grunddatenbestand zu führen ist.</w:t>
       </w:r>
@@ -3548,6 +3342,7 @@
         <w:rPr>
           <w:rStyle w:val="fettgedruckt"/>
         </w:rPr>
+        <w:lastRenderedPageBreak/>
         <w:t>Konsistenzbedingungen</w:t>
       </w:r>
       <w:r>
@@ -3569,7 +3364,6 @@
         <w:pStyle w:val="Fliesstext"/>
       </w:pPr>
       <w:r>
-        <w:lastRenderedPageBreak/>
         <w:t>Die Konsistenzbedingungen regeln die Vollständigkeit und die Beziehung zwischen den Objekten. Es wird insbesondere angegeben:</w:t>
       </w:r>
     </w:p>
@@ -3835,21 +3629,14 @@
         <w:rPr>
           <w:lang w:eastAsia="de-DE"/>
         </w:rPr>
-        <w:t>Die Kennung ist innerhalb der Objektart eindeutig und besteht aus einer dreistelligen Buchstaben- und Ziffernkombination; Umlaute und der Buchstabe „ß“ sind nicht zulässig. Abgeleitete (</w:t>
-      </w:r>
-      <w:proofErr w:type="spellStart"/>
-      <w:r>
-        <w:rPr>
-          <w:lang w:eastAsia="de-DE"/>
-        </w:rPr>
-        <w:t>derived</w:t>
-      </w:r>
-      <w:proofErr w:type="spellEnd"/>
-      <w:r>
-        <w:rPr>
-          <w:lang w:eastAsia="de-DE"/>
-        </w:rPr>
-        <w:t>) Attributarten erhalten vor der Kennung den Zusatz „(DER)“. Die Kennung ist redundant zur Bezeichnung und erfolgt daher im Objektartenkatalog nur optional.</w:t>
+        <w:t xml:space="preserve">Die Kennung ist innerhalb der Objektart eindeutig und besteht aus einer dreistelligen Buchstaben- und Ziffernkombination; Umlaute und der Buchstabe „ß“ sind nicht zulässig. Abgeleitete (derived) Attributarten erhalten vor </w:t>
+      </w:r>
+      <w:r>
+        <w:rPr>
+          <w:lang w:eastAsia="de-DE"/>
+        </w:rPr>
+        <w:lastRenderedPageBreak/>
+        <w:t>der Kennung den Zusatz „(DER)“. Die Kennung ist redundant zur Bezeichnung und erfolgt daher im Objektartenkatalog nur optional.</w:t>
       </w:r>
     </w:p>
     <w:p>
@@ -3869,6 +3656,53 @@
       <w:r>
         <w:rPr>
           <w:color w:val="0000FF"/>
+          <w:highlight w:val="cyan"/>
+          <w:lang w:eastAsia="de-DE"/>
+        </w:rPr>
+        <w:t>Stillgelegt:</w:t>
+      </w:r>
+      <w:r>
+        <w:rPr>
+          <w:highlight w:val="cyan"/>
+          <w:lang w:eastAsia="de-DE"/>
+        </w:rPr>
+        <w:tab/>
+        <w:t xml:space="preserve">gibt die Version an, bis zu welcher Version </w:t>
+      </w:r>
+      <w:r>
+        <w:rPr>
+          <w:rFonts w:eastAsia="Times New Roman"/>
+          <w:szCs w:val="24"/>
+          <w:highlight w:val="cyan"/>
+          <w:lang w:eastAsia="de-DE"/>
+        </w:rPr>
+        <w:t xml:space="preserve">der GeoInfoDok </w:t>
+      </w:r>
+      <w:r>
+        <w:rPr>
+          <w:highlight w:val="cyan"/>
+          <w:lang w:eastAsia="de-DE"/>
+        </w:rPr>
+        <w:t>die Vergabe der Attributart noch erlaubt war.</w:t>
+      </w:r>
+    </w:p>
+    <w:p>
+      <w:pPr>
+        <w:pStyle w:val="Objektart"/>
+        <w:rPr>
+          <w:lang w:eastAsia="de-DE"/>
+        </w:rPr>
+      </w:pPr>
+      <w:r>
+        <w:rPr>
+          <w:color w:val="0000FF"/>
+          <w:lang w:eastAsia="de-DE"/>
+        </w:rPr>
+        <w:tab/>
+      </w:r>
+      <w:r>
+        <w:rPr>
+          <w:color w:val="0000FF"/>
           <w:lang w:eastAsia="de-DE"/>
         </w:rPr>
         <w:t>Datentyp:</w:t>
@@ -3898,28 +3732,19 @@
         <w:rPr>
           <w:lang w:eastAsia="de-DE"/>
         </w:rPr>
-        <w:lastRenderedPageBreak/>
-        <w:tab/>
-      </w:r>
-      <w:r>
-        <w:rPr>
-          <w:lang w:eastAsia="de-DE"/>
-        </w:rPr>
-        <w:tab/>
-      </w:r>
-      <w:proofErr w:type="spellStart"/>
+        <w:tab/>
+      </w:r>
+      <w:r>
+        <w:rPr>
+          <w:lang w:eastAsia="de-DE"/>
+        </w:rPr>
+        <w:tab/>
+      </w:r>
       <w:r>
         <w:rPr>
           <w:lang w:val="en-US" w:eastAsia="de-DE"/>
         </w:rPr>
-        <w:t>Einfacher</w:t>
-      </w:r>
-      <w:proofErr w:type="spellEnd"/>
-      <w:r>
-        <w:rPr>
-          <w:lang w:val="en-US" w:eastAsia="de-DE"/>
-        </w:rPr>
-        <w:t xml:space="preserve"> Wert</w:t>
+        <w:t>Einfacher Wert</w:t>
       </w:r>
     </w:p>
     <w:p>
@@ -4426,35 +4251,7 @@
         <w:rPr>
           <w:lang w:eastAsia="de-DE"/>
         </w:rPr>
-        <w:t xml:space="preserve">Ferner sind sämtliche im Datenmodell selbst definierten Datentypen, die weitere Klassen oder Codelisten repräsentieren können, zugelassen. Enthält eine Attributart eine </w:t>
-      </w:r>
-      <w:proofErr w:type="spellStart"/>
-      <w:r>
-        <w:rPr>
-          <w:lang w:eastAsia="de-DE"/>
-        </w:rPr>
-        <w:t>Codelist</w:t>
-      </w:r>
-      <w:proofErr w:type="spellEnd"/>
-      <w:r>
-        <w:rPr>
-          <w:lang w:eastAsia="de-DE"/>
-        </w:rPr>
-        <w:t xml:space="preserve"> mit Wertearten und Bezeichner, ist als Datentyp der Klassenname der entsprechenden </w:t>
-      </w:r>
-      <w:proofErr w:type="spellStart"/>
-      <w:r>
-        <w:rPr>
-          <w:lang w:eastAsia="de-DE"/>
-        </w:rPr>
-        <w:t>Codelist</w:t>
-      </w:r>
-      <w:proofErr w:type="spellEnd"/>
-      <w:r>
-        <w:rPr>
-          <w:lang w:eastAsia="de-DE"/>
-        </w:rPr>
-        <w:t xml:space="preserve"> aufgeführt.</w:t>
+        <w:t>Ferner sind sämtliche im Datenmodell selbst definierten Datentypen, die weitere Klassen oder Codelisten repräsentieren können, zugelassen. Enthält eine Attributart eine Codelist mit Wertearten und Bezeichner, ist als Datentyp der Klassenname der entsprechenden Codelist aufgeführt.</w:t>
       </w:r>
     </w:p>
     <w:p>
@@ -4475,7 +4272,6 @@
         </w:rPr>
         <w:tab/>
       </w:r>
-      <w:proofErr w:type="spellStart"/>
       <w:r>
         <w:rPr>
           <w:rFonts w:eastAsia="Times New Roman"/>
@@ -4483,9 +4279,8 @@
           <w:szCs w:val="24"/>
           <w:lang w:eastAsia="de-DE"/>
         </w:rPr>
-        <w:t>Kardinalität</w:t>
-      </w:r>
-      <w:proofErr w:type="spellEnd"/>
+        <w:t>Kardinalität:</w:t>
+      </w:r>
       <w:r>
         <w:rPr>
           <w:rFonts w:eastAsia="Times New Roman"/>
@@ -4493,8 +4288,208 @@
           <w:szCs w:val="24"/>
           <w:lang w:eastAsia="de-DE"/>
         </w:rPr>
-        <w:t>:</w:t>
-      </w:r>
+        <w:tab/>
+      </w:r>
+      <w:r>
+        <w:rPr>
+          <w:rFonts w:eastAsia="Times New Roman"/>
+          <w:szCs w:val="24"/>
+          <w:lang w:eastAsia="de-DE"/>
+        </w:rPr>
+        <w:t xml:space="preserve">Die Kardinalität gibt an, wie oft Attribute einer Attributart vorkommen können. Die untere und obere Grenze der Kardinalität sind angegeben. Liegt die untere Grenze bei </w:t>
+      </w:r>
+      <w:r>
+        <w:rPr>
+          <w:rFonts w:eastAsia="Times New Roman"/>
+          <w:szCs w:val="24"/>
+          <w:lang w:eastAsia="de-DE"/>
+        </w:rPr>
+        <w:t>'</w:t>
+      </w:r>
+      <w:r>
+        <w:rPr>
+          <w:rFonts w:eastAsia="Times New Roman"/>
+          <w:szCs w:val="24"/>
+          <w:lang w:eastAsia="de-DE"/>
+        </w:rPr>
+        <w:t>0</w:t>
+      </w:r>
+      <w:r>
+        <w:rPr>
+          <w:rFonts w:eastAsia="Times New Roman"/>
+          <w:szCs w:val="24"/>
+          <w:lang w:eastAsia="de-DE"/>
+        </w:rPr>
+        <w:t>'</w:t>
+      </w:r>
+      <w:r>
+        <w:rPr>
+          <w:rFonts w:eastAsia="Times New Roman"/>
+          <w:szCs w:val="24"/>
+          <w:lang w:eastAsia="de-DE"/>
+        </w:rPr>
+        <w:t>, bedeutet dies, dass die Attributart optional ist. Die gebräuchlichsten Kardinalitäten sind:</w:t>
+      </w:r>
+    </w:p>
+    <w:p>
+      <w:pPr>
+        <w:pStyle w:val="Objektart"/>
+        <w:rPr>
+          <w:lang w:eastAsia="de-DE"/>
+        </w:rPr>
+      </w:pPr>
+      <w:r>
+        <w:rPr>
+          <w:lang w:eastAsia="de-DE"/>
+        </w:rPr>
+        <w:tab/>
+      </w:r>
+      <w:r>
+        <w:rPr>
+          <w:lang w:eastAsia="de-DE"/>
+        </w:rPr>
+        <w:tab/>
+      </w:r>
+      <w:r>
+        <w:rPr>
+          <w:lang w:eastAsia="de-DE"/>
+        </w:rPr>
+        <w:t>1</w:t>
+      </w:r>
+      <w:r>
+        <w:rPr>
+          <w:lang w:eastAsia="de-DE"/>
+        </w:rPr>
+        <w:tab/>
+      </w:r>
+      <w:r>
+        <w:rPr>
+          <w:lang w:eastAsia="de-DE"/>
+        </w:rPr>
+        <w:tab/>
+        <w:t>Das Attribut der Attributart kommt genau einmal vor</w:t>
+      </w:r>
+    </w:p>
+    <w:p>
+      <w:pPr>
+        <w:pStyle w:val="Objektart"/>
+        <w:rPr>
+          <w:lang w:eastAsia="de-DE"/>
+        </w:rPr>
+      </w:pPr>
+      <w:r>
+        <w:rPr>
+          <w:lang w:eastAsia="de-DE"/>
+        </w:rPr>
+        <w:tab/>
+      </w:r>
+      <w:r>
+        <w:rPr>
+          <w:lang w:eastAsia="de-DE"/>
+        </w:rPr>
+        <w:tab/>
+      </w:r>
+      <w:r>
+        <w:rPr>
+          <w:lang w:eastAsia="de-DE"/>
+        </w:rPr>
+        <w:t>1..*</w:t>
+      </w:r>
+      <w:r>
+        <w:rPr>
+          <w:lang w:eastAsia="de-DE"/>
+        </w:rPr>
+        <w:tab/>
+      </w:r>
+      <w:r>
+        <w:rPr>
+          <w:lang w:eastAsia="de-DE"/>
+        </w:rPr>
+        <w:tab/>
+        <w:t>Das Attribut der Attributart kommt ein oder mehrere Male vor</w:t>
+      </w:r>
+    </w:p>
+    <w:p>
+      <w:pPr>
+        <w:pStyle w:val="Objektart"/>
+        <w:rPr>
+          <w:lang w:eastAsia="de-DE"/>
+        </w:rPr>
+      </w:pPr>
+      <w:r>
+        <w:rPr>
+          <w:lang w:eastAsia="de-DE"/>
+        </w:rPr>
+        <w:tab/>
+      </w:r>
+      <w:r>
+        <w:rPr>
+          <w:lang w:eastAsia="de-DE"/>
+        </w:rPr>
+        <w:tab/>
+      </w:r>
+      <w:r>
+        <w:rPr>
+          <w:lang w:eastAsia="de-DE"/>
+        </w:rPr>
+        <w:t>0..1</w:t>
+      </w:r>
+      <w:r>
+        <w:rPr>
+          <w:lang w:eastAsia="de-DE"/>
+        </w:rPr>
+        <w:tab/>
+      </w:r>
+      <w:r>
+        <w:rPr>
+          <w:lang w:eastAsia="de-DE"/>
+        </w:rPr>
+        <w:tab/>
+        <w:t>Das Attribut der Attributart kommt kein oder einmal vor</w:t>
+      </w:r>
+    </w:p>
+    <w:p>
+      <w:pPr>
+        <w:pStyle w:val="Objektart"/>
+        <w:rPr>
+          <w:lang w:eastAsia="de-DE"/>
+        </w:rPr>
+      </w:pPr>
+      <w:r>
+        <w:rPr>
+          <w:lang w:eastAsia="de-DE"/>
+        </w:rPr>
+        <w:tab/>
+      </w:r>
+      <w:r>
+        <w:rPr>
+          <w:lang w:eastAsia="de-DE"/>
+        </w:rPr>
+        <w:tab/>
+      </w:r>
+      <w:r>
+        <w:rPr>
+          <w:lang w:eastAsia="de-DE"/>
+        </w:rPr>
+        <w:t xml:space="preserve">0..*  </w:t>
+      </w:r>
+      <w:r>
+        <w:rPr>
+          <w:lang w:eastAsia="de-DE"/>
+        </w:rPr>
+        <w:tab/>
+        <w:t>Das Attribut der Attributart kommt kein, ein oder mehrere Male vor</w:t>
+      </w:r>
+    </w:p>
+    <w:p>
+      <w:pPr>
+        <w:pStyle w:val="Objektart"/>
+        <w:rPr>
+          <w:rFonts w:eastAsia="Times New Roman"/>
+          <w:szCs w:val="24"/>
+          <w:lang w:eastAsia="de-DE"/>
+        </w:rPr>
+      </w:pPr>
       <w:r>
         <w:rPr>
           <w:rFonts w:eastAsia="Times New Roman"/>
@@ -4507,270 +4502,12 @@
       <w:r>
         <w:rPr>
           <w:rFonts w:eastAsia="Times New Roman"/>
+          <w:color w:val="0000FF"/>
           <w:szCs w:val="24"/>
           <w:lang w:eastAsia="de-DE"/>
         </w:rPr>
-        <w:t xml:space="preserve">Die </w:t>
-      </w:r>
-      <w:proofErr w:type="spellStart"/>
-      <w:r>
-        <w:rPr>
-          <w:rFonts w:eastAsia="Times New Roman"/>
-          <w:szCs w:val="24"/>
-          <w:lang w:eastAsia="de-DE"/>
-        </w:rPr>
-        <w:t>Kardinalität</w:t>
-      </w:r>
-      <w:proofErr w:type="spellEnd"/>
-      <w:r>
-        <w:rPr>
-          <w:rFonts w:eastAsia="Times New Roman"/>
-          <w:szCs w:val="24"/>
-          <w:lang w:eastAsia="de-DE"/>
-        </w:rPr>
-        <w:t xml:space="preserve"> gibt an, wie oft Attribute einer Attributart vorkommen können. Die untere und obere Grenze der </w:t>
-      </w:r>
-      <w:proofErr w:type="spellStart"/>
-      <w:r>
-        <w:rPr>
-          <w:rFonts w:eastAsia="Times New Roman"/>
-          <w:szCs w:val="24"/>
-          <w:lang w:eastAsia="de-DE"/>
-        </w:rPr>
-        <w:t>Kardinalität</w:t>
-      </w:r>
-      <w:proofErr w:type="spellEnd"/>
-      <w:r>
-        <w:rPr>
-          <w:rFonts w:eastAsia="Times New Roman"/>
-          <w:szCs w:val="24"/>
-          <w:lang w:eastAsia="de-DE"/>
-        </w:rPr>
-        <w:t xml:space="preserve"> sind angegeben. Liegt die untere Grenze bei </w:t>
-      </w:r>
-      <w:r>
-        <w:rPr>
-          <w:rFonts w:eastAsia="Times New Roman"/>
-          <w:szCs w:val="24"/>
-          <w:lang w:eastAsia="de-DE"/>
-        </w:rPr>
-        <w:t>'</w:t>
-      </w:r>
-      <w:r>
-        <w:rPr>
-          <w:rFonts w:eastAsia="Times New Roman"/>
-          <w:szCs w:val="24"/>
-          <w:lang w:eastAsia="de-DE"/>
-        </w:rPr>
-        <w:t>0</w:t>
-      </w:r>
-      <w:r>
-        <w:rPr>
-          <w:rFonts w:eastAsia="Times New Roman"/>
-          <w:szCs w:val="24"/>
-          <w:lang w:eastAsia="de-DE"/>
-        </w:rPr>
-        <w:t>'</w:t>
-      </w:r>
-      <w:r>
-        <w:rPr>
-          <w:rFonts w:eastAsia="Times New Roman"/>
-          <w:szCs w:val="24"/>
-          <w:lang w:eastAsia="de-DE"/>
-        </w:rPr>
-        <w:t xml:space="preserve">, bedeutet dies, dass die Attributart optional ist. Die gebräuchlichsten </w:t>
-      </w:r>
-      <w:proofErr w:type="spellStart"/>
-      <w:r>
-        <w:rPr>
-          <w:rFonts w:eastAsia="Times New Roman"/>
-          <w:szCs w:val="24"/>
-          <w:lang w:eastAsia="de-DE"/>
-        </w:rPr>
-        <w:t>Kardinalitäten</w:t>
-      </w:r>
-      <w:proofErr w:type="spellEnd"/>
-      <w:r>
-        <w:rPr>
-          <w:rFonts w:eastAsia="Times New Roman"/>
-          <w:szCs w:val="24"/>
-          <w:lang w:eastAsia="de-DE"/>
-        </w:rPr>
-        <w:t xml:space="preserve"> sind:</w:t>
-      </w:r>
-    </w:p>
-    <w:p>
-      <w:pPr>
-        <w:pStyle w:val="Objektart"/>
-        <w:rPr>
-          <w:lang w:eastAsia="de-DE"/>
-        </w:rPr>
-      </w:pPr>
-      <w:r>
-        <w:rPr>
-          <w:lang w:eastAsia="de-DE"/>
-        </w:rPr>
-        <w:tab/>
-      </w:r>
-      <w:r>
-        <w:rPr>
-          <w:lang w:eastAsia="de-DE"/>
-        </w:rPr>
-        <w:tab/>
-      </w:r>
-      <w:r>
-        <w:rPr>
-          <w:lang w:eastAsia="de-DE"/>
-        </w:rPr>
-        <w:t>1</w:t>
-      </w:r>
-      <w:r>
-        <w:rPr>
-          <w:lang w:eastAsia="de-DE"/>
-        </w:rPr>
-        <w:tab/>
-      </w:r>
-      <w:r>
-        <w:rPr>
-          <w:lang w:eastAsia="de-DE"/>
-        </w:rPr>
-        <w:tab/>
-        <w:t>Das Attribut der Attributart kommt genau einmal vor</w:t>
-      </w:r>
-    </w:p>
-    <w:p>
-      <w:pPr>
-        <w:pStyle w:val="Objektart"/>
-        <w:rPr>
-          <w:lang w:eastAsia="de-DE"/>
-        </w:rPr>
-      </w:pPr>
-      <w:r>
-        <w:rPr>
-          <w:lang w:eastAsia="de-DE"/>
-        </w:rPr>
-        <w:tab/>
-      </w:r>
-      <w:r>
-        <w:rPr>
-          <w:lang w:eastAsia="de-DE"/>
-        </w:rPr>
-        <w:tab/>
-      </w:r>
-      <w:r>
-        <w:rPr>
-          <w:lang w:eastAsia="de-DE"/>
-        </w:rPr>
-        <w:t>1..*</w:t>
-      </w:r>
-      <w:r>
-        <w:rPr>
-          <w:lang w:eastAsia="de-DE"/>
-        </w:rPr>
-        <w:tab/>
-      </w:r>
-      <w:r>
-        <w:rPr>
-          <w:lang w:eastAsia="de-DE"/>
-        </w:rPr>
-        <w:tab/>
-        <w:t>Das Attribut der Attributart kommt ein oder mehrere Male vor</w:t>
-      </w:r>
-    </w:p>
-    <w:p>
-      <w:pPr>
-        <w:pStyle w:val="Objektart"/>
-        <w:rPr>
-          <w:lang w:eastAsia="de-DE"/>
-        </w:rPr>
-      </w:pPr>
-      <w:r>
-        <w:rPr>
-          <w:lang w:eastAsia="de-DE"/>
-        </w:rPr>
-        <w:tab/>
-      </w:r>
-      <w:r>
-        <w:rPr>
-          <w:lang w:eastAsia="de-DE"/>
-        </w:rPr>
-        <w:tab/>
-      </w:r>
-      <w:r>
-        <w:rPr>
-          <w:lang w:eastAsia="de-DE"/>
-        </w:rPr>
-        <w:t>0..1</w:t>
-      </w:r>
-      <w:r>
-        <w:rPr>
-          <w:lang w:eastAsia="de-DE"/>
-        </w:rPr>
-        <w:tab/>
-      </w:r>
-      <w:r>
-        <w:rPr>
-          <w:lang w:eastAsia="de-DE"/>
-        </w:rPr>
-        <w:tab/>
-        <w:t>Das Attribut der Attributart kommt kein oder einmal vor</w:t>
-      </w:r>
-    </w:p>
-    <w:p>
-      <w:pPr>
-        <w:pStyle w:val="Objektart"/>
-        <w:rPr>
-          <w:lang w:eastAsia="de-DE"/>
-        </w:rPr>
-      </w:pPr>
-      <w:r>
-        <w:rPr>
-          <w:lang w:eastAsia="de-DE"/>
-        </w:rPr>
-        <w:tab/>
-      </w:r>
-      <w:r>
-        <w:rPr>
-          <w:lang w:eastAsia="de-DE"/>
-        </w:rPr>
-        <w:tab/>
-      </w:r>
-      <w:r>
-        <w:rPr>
-          <w:lang w:eastAsia="de-DE"/>
-        </w:rPr>
-        <w:t>0..</w:t>
-      </w:r>
-      <w:proofErr w:type="gramStart"/>
-      <w:r>
-        <w:rPr>
-          <w:lang w:eastAsia="de-DE"/>
-        </w:rPr>
-        <w:t xml:space="preserve">*  </w:t>
-      </w:r>
-      <w:r>
-        <w:rPr>
-          <w:lang w:eastAsia="de-DE"/>
-        </w:rPr>
-        <w:tab/>
-      </w:r>
-      <w:proofErr w:type="gramEnd"/>
-      <w:r>
-        <w:rPr>
-          <w:lang w:eastAsia="de-DE"/>
-        </w:rPr>
-        <w:t>Das Attribut der Attributart kommt kein, ein oder mehrere Male vor</w:t>
-      </w:r>
-    </w:p>
-    <w:p>
-      <w:pPr>
-        <w:pStyle w:val="Objektart"/>
-        <w:rPr>
-          <w:rFonts w:eastAsia="Times New Roman"/>
-          <w:szCs w:val="24"/>
-          <w:lang w:eastAsia="de-DE"/>
-        </w:rPr>
-      </w:pPr>
+        <w:t>Modellart:</w:t>
+      </w:r>
       <w:r>
         <w:rPr>
           <w:rFonts w:eastAsia="Times New Roman"/>
@@ -4783,12 +4520,37 @@
       <w:r>
         <w:rPr>
           <w:rFonts w:eastAsia="Times New Roman"/>
-          <w:color w:val="0000FF"/>
           <w:szCs w:val="24"/>
           <w:lang w:eastAsia="de-DE"/>
         </w:rPr>
-        <w:t>Modellart:</w:t>
-      </w:r>
+        <w:t xml:space="preserve">Im </w:t>
+      </w:r>
+      <w:r>
+        <w:rPr>
+          <w:rFonts w:eastAsia="Times New Roman"/>
+          <w:szCs w:val="24"/>
+          <w:lang w:eastAsia="de-DE"/>
+        </w:rPr>
+        <w:t>jeweiligen Anwendungsschema</w:t>
+      </w:r>
+      <w:r>
+        <w:rPr>
+          <w:rFonts w:eastAsia="Times New Roman"/>
+          <w:szCs w:val="24"/>
+          <w:lang w:eastAsia="de-DE"/>
+        </w:rPr>
+        <w:t xml:space="preserve"> sind die Attributarten modellartenabhängig. Daher ist die Modellart im Objektartenkatalog stets mit angegeben.</w:t>
+      </w:r>
+    </w:p>
+    <w:p>
+      <w:pPr>
+        <w:pStyle w:val="Objektart"/>
+        <w:rPr>
+          <w:rFonts w:eastAsia="Times New Roman"/>
+          <w:szCs w:val="24"/>
+          <w:lang w:eastAsia="de-DE"/>
+        </w:rPr>
+      </w:pPr>
       <w:r>
         <w:rPr>
           <w:rFonts w:eastAsia="Times New Roman"/>
@@ -4801,10 +4563,11 @@
       <w:r>
         <w:rPr>
           <w:rFonts w:eastAsia="Times New Roman"/>
+          <w:color w:val="0000FF"/>
           <w:szCs w:val="24"/>
           <w:lang w:eastAsia="de-DE"/>
         </w:rPr>
-        <w:t xml:space="preserve">Im </w:t>
+        <w:t>Grunddatenb.</w:t>
       </w:r>
       <w:r>
         <w:rPr>
@@ -4812,7 +4575,7 @@
           <w:szCs w:val="24"/>
           <w:lang w:eastAsia="de-DE"/>
         </w:rPr>
-        <w:t>jeweiligen Anwendungsschema</w:t>
+        <w:t>:</w:t>
       </w:r>
       <w:r>
         <w:rPr>
@@ -4820,82 +4583,17 @@
           <w:szCs w:val="24"/>
           <w:lang w:eastAsia="de-DE"/>
         </w:rPr>
-        <w:t xml:space="preserve"> sind die Attributarten modellartenabhängig. Daher ist die Modellart im Objektartenkatalog stets mit angegeben.</w:t>
-      </w:r>
-    </w:p>
-    <w:p>
-      <w:pPr>
-        <w:pStyle w:val="Objektart"/>
+        <w:tab/>
+        <w:t xml:space="preserve">Der Grunddatenbestand ist der von allen Vermessungsverwaltungen der Länder der Bundesrepublik Deutschland in </w:t>
+      </w:r>
+      <w:r>
         <w:rPr>
           <w:rFonts w:eastAsia="Times New Roman"/>
           <w:szCs w:val="24"/>
           <w:lang w:eastAsia="de-DE"/>
         </w:rPr>
-      </w:pPr>
-      <w:r>
-        <w:rPr>
-          <w:rFonts w:eastAsia="Times New Roman"/>
-          <w:color w:val="0000FF"/>
-          <w:szCs w:val="24"/>
-          <w:lang w:eastAsia="de-DE"/>
-        </w:rPr>
-        <w:tab/>
-      </w:r>
-      <w:proofErr w:type="spellStart"/>
-      <w:r>
-        <w:rPr>
-          <w:rFonts w:eastAsia="Times New Roman"/>
-          <w:color w:val="0000FF"/>
-          <w:szCs w:val="24"/>
-          <w:lang w:eastAsia="de-DE"/>
-        </w:rPr>
-        <w:t>Grunddatenb</w:t>
-      </w:r>
-      <w:proofErr w:type="spellEnd"/>
-      <w:r>
-        <w:rPr>
-          <w:rFonts w:eastAsia="Times New Roman"/>
-          <w:color w:val="0000FF"/>
-          <w:szCs w:val="24"/>
-          <w:lang w:eastAsia="de-DE"/>
-        </w:rPr>
-        <w:t>.</w:t>
-      </w:r>
-      <w:r>
-        <w:rPr>
-          <w:rFonts w:eastAsia="Times New Roman"/>
-          <w:szCs w:val="24"/>
-          <w:lang w:eastAsia="de-DE"/>
-        </w:rPr>
-        <w:t>:</w:t>
-      </w:r>
-      <w:r>
-        <w:rPr>
-          <w:rFonts w:eastAsia="Times New Roman"/>
-          <w:szCs w:val="24"/>
-          <w:lang w:eastAsia="de-DE"/>
-        </w:rPr>
-        <w:tab/>
-        <w:t xml:space="preserve">Der Grunddatenbestand ist der von allen Vermessungsverwaltungen der Länder der Bundesrepublik Deutschland in </w:t>
-      </w:r>
-      <w:r>
-        <w:rPr>
-          <w:rFonts w:eastAsia="Times New Roman"/>
-          <w:szCs w:val="24"/>
-          <w:lang w:eastAsia="de-DE"/>
-        </w:rPr>
-        <w:t xml:space="preserve">der </w:t>
-      </w:r>
-      <w:proofErr w:type="spellStart"/>
-      <w:r>
-        <w:rPr>
-          <w:rFonts w:eastAsia="Times New Roman"/>
-          <w:szCs w:val="24"/>
-          <w:lang w:eastAsia="de-DE"/>
-        </w:rPr>
-        <w:t>GeoInfoDok</w:t>
-      </w:r>
-      <w:proofErr w:type="spellEnd"/>
+        <w:t>der GeoInfoDok</w:t>
+      </w:r>
       <w:r>
         <w:rPr>
           <w:rFonts w:eastAsia="Times New Roman"/>
@@ -4991,6 +4689,7 @@
         <w:rPr>
           <w:lang w:eastAsia="de-DE"/>
         </w:rPr>
+        <w:lastRenderedPageBreak/>
         <w:t>Feststellung, dass die Attributart übergangsweise im Rahmen der Migration aus bestehenden Verfahrenslösungen benötigt wird.</w:t>
       </w:r>
     </w:p>
@@ -5061,14 +4760,7 @@
         <w:rPr>
           <w:lang w:eastAsia="de-DE"/>
         </w:rPr>
-        <w:t xml:space="preserve">Die Bildungsregel gibt an, welche Regel bei der Modellierung der jeweiligen Attributart erfüllt sein muss. Die Bildungsregel ist angegeben für eine </w:t>
-      </w:r>
-      <w:r>
-        <w:rPr>
-          <w:lang w:eastAsia="de-DE"/>
-        </w:rPr>
-        <w:lastRenderedPageBreak/>
-        <w:t>abgeleitete Attributart, die aus anderen Attributarten der Objektart entsteht (eine abgeleitete Attributart ist innerhalb eines Objekts nicht durch einen Wert physisch repräsentiert).</w:t>
+        <w:t>Die Bildungsregel gibt an, welche Regel bei der Modellierung der jeweiligen Attributart erfüllt sein muss. Die Bildungsregel ist angegeben für eine abgeleitete Attributart, die aus anderen Attributarten der Objektart entsteht (eine abgeleitete Attributart ist innerhalb eines Objekts nicht durch einen Wert physisch repräsentiert).</w:t>
       </w:r>
     </w:p>
     <w:p>
@@ -5110,42 +4802,19 @@
         </w:rPr>
         <w:tab/>
       </w:r>
-      <w:proofErr w:type="spellStart"/>
       <w:r>
         <w:rPr>
           <w:color w:val="0000FF"/>
           <w:lang w:eastAsia="de-DE"/>
         </w:rPr>
-        <w:t>Werteart</w:t>
-      </w:r>
-      <w:proofErr w:type="spellEnd"/>
-      <w:r>
-        <w:rPr>
-          <w:color w:val="0000FF"/>
-          <w:lang w:eastAsia="de-DE"/>
-        </w:rPr>
-        <w:t>:</w:t>
-      </w:r>
-      <w:r>
-        <w:rPr>
-          <w:lang w:eastAsia="de-DE"/>
-        </w:rPr>
-        <w:tab/>
-        <w:t xml:space="preserve">Eine </w:t>
-      </w:r>
-      <w:proofErr w:type="spellStart"/>
-      <w:r>
-        <w:rPr>
-          <w:lang w:eastAsia="de-DE"/>
-        </w:rPr>
-        <w:t>Werteart</w:t>
-      </w:r>
-      <w:proofErr w:type="spellEnd"/>
-      <w:r>
-        <w:rPr>
-          <w:lang w:eastAsia="de-DE"/>
-        </w:rPr>
-        <w:t xml:space="preserve"> ist angegeben, wenn für eine Attributart die zulässigen Ausprägungen festliegen und deren Bedeutung in diesem Katalog aufgeführt werden soll.</w:t>
+        <w:t>Werteart:</w:t>
+      </w:r>
+      <w:r>
+        <w:rPr>
+          <w:lang w:eastAsia="de-DE"/>
+        </w:rPr>
+        <w:tab/>
+        <w:t>Eine Werteart ist angegeben, wenn für eine Attributart die zulässigen Ausprägungen festliegen und deren Bedeutung in diesem Katalog aufgeführt werden soll.</w:t>
       </w:r>
     </w:p>
     <w:p>
@@ -5171,35 +4840,7 @@
         <w:rPr>
           <w:lang w:eastAsia="de-DE"/>
         </w:rPr>
-        <w:t xml:space="preserve">Ist keine </w:t>
-      </w:r>
-      <w:proofErr w:type="spellStart"/>
-      <w:r>
-        <w:rPr>
-          <w:lang w:eastAsia="de-DE"/>
-        </w:rPr>
-        <w:t>Werteart</w:t>
-      </w:r>
-      <w:proofErr w:type="spellEnd"/>
-      <w:r>
-        <w:rPr>
-          <w:lang w:eastAsia="de-DE"/>
-        </w:rPr>
-        <w:t xml:space="preserve"> angegeben und liegen die zulässigen Ausprägungen und deren Bedeutungen fest, so werden die Bezeichner der </w:t>
-      </w:r>
-      <w:proofErr w:type="spellStart"/>
-      <w:r>
-        <w:rPr>
-          <w:lang w:eastAsia="de-DE"/>
-        </w:rPr>
-        <w:t>Werteart</w:t>
-      </w:r>
-      <w:proofErr w:type="spellEnd"/>
-      <w:r>
-        <w:rPr>
-          <w:lang w:eastAsia="de-DE"/>
-        </w:rPr>
-        <w:t xml:space="preserve"> in besonderen Schlüsselkatalogen geführt. </w:t>
+        <w:t xml:space="preserve">Ist keine Werteart angegeben und liegen die zulässigen Ausprägungen und deren Bedeutungen fest, so werden die Bezeichner der Werteart in besonderen Schlüsselkatalogen geführt. </w:t>
       </w:r>
     </w:p>
     <w:p>
@@ -5266,16 +4907,8 @@
         <w:rPr>
           <w:lang w:eastAsia="de-DE"/>
         </w:rPr>
-        <w:t xml:space="preserve">Bezeichner der </w:t>
-      </w:r>
-      <w:proofErr w:type="spellStart"/>
-      <w:r>
-        <w:rPr>
-          <w:lang w:eastAsia="de-DE"/>
-        </w:rPr>
-        <w:t>Werteart</w:t>
-      </w:r>
-      <w:proofErr w:type="spellEnd"/>
+        <w:t>Bezeichner der Werteart</w:t>
+      </w:r>
       <w:r>
         <w:rPr>
           <w:lang w:eastAsia="de-DE"/>
@@ -5313,21 +4946,103 @@
         <w:rPr>
           <w:rStyle w:val="kleingeschrieben"/>
         </w:rPr>
-        <w:t xml:space="preserve">(Definition der </w:t>
-      </w:r>
-      <w:proofErr w:type="spellStart"/>
-      <w:r>
-        <w:rPr>
-          <w:rStyle w:val="kleingeschrieben"/>
-        </w:rPr>
-        <w:t>Werteart</w:t>
-      </w:r>
-      <w:proofErr w:type="spellEnd"/>
-      <w:r>
-        <w:rPr>
-          <w:rStyle w:val="kleingeschrieben"/>
-        </w:rPr>
-        <w:t>)</w:t>
+        <w:t>(Definition der Werteart)</w:t>
+      </w:r>
+    </w:p>
+    <w:p>
+      <w:pPr>
+        <w:pStyle w:val="Objektart"/>
+        <w:rPr>
+          <w:lang w:eastAsia="de-DE"/>
+        </w:rPr>
+      </w:pPr>
+      <w:r>
+        <w:rPr>
+          <w:lang w:eastAsia="de-DE"/>
+        </w:rPr>
+        <w:tab/>
+      </w:r>
+      <w:r>
+        <w:rPr>
+          <w:lang w:eastAsia="de-DE"/>
+        </w:rPr>
+        <w:tab/>
+      </w:r>
+      <w:r>
+        <w:rPr>
+          <w:lang w:eastAsia="de-DE"/>
+        </w:rPr>
+        <w:t>Bei Wertearten, die den Grunddatenbestand der AdV ausmachen, wird neben dem Wert noch der Zusatz '(G)' angegeben, bei Wertearten, die sich zur automatisierten Ableitung der Landnutzung qualifizieren, auch ein '(LN)' präsentiert. Es können auch beide Angaben vorkommen</w:t>
+      </w:r>
+      <w:r>
+        <w:rPr>
+          <w:lang w:eastAsia="de-DE"/>
+        </w:rPr>
+        <w:t>.</w:t>
+      </w:r>
+    </w:p>
+    <w:p>
+      <w:pPr>
+        <w:pStyle w:val="Objektart"/>
+        <w:rPr>
+          <w:lang w:eastAsia="de-DE"/>
+        </w:rPr>
+      </w:pPr>
+      <w:r>
+        <w:rPr>
+          <w:lang w:eastAsia="de-DE"/>
+        </w:rPr>
+        <w:tab/>
+      </w:r>
+      <w:r>
+        <w:rPr>
+          <w:lang w:eastAsia="de-DE"/>
+        </w:rPr>
+        <w:tab/>
+      </w:r>
+      <w:r>
+        <w:rPr>
+          <w:highlight w:val="cyan"/>
+          <w:lang w:eastAsia="de-DE"/>
+        </w:rPr>
+        <w:t>Ist</w:t>
+      </w:r>
+      <w:r>
+        <w:rPr>
+          <w:highlight w:val="cyan"/>
+          <w:lang w:eastAsia="de-DE"/>
+        </w:rPr>
+        <w:t xml:space="preserve"> der Hinweis 'stillgelegt: Gültig bis …' angegeben, so gibt dies die Version</w:t>
+      </w:r>
+      <w:r>
+        <w:rPr>
+          <w:highlight w:val="cyan"/>
+          <w:lang w:eastAsia="de-DE"/>
+        </w:rPr>
+        <w:t xml:space="preserve"> der GeoInfoDok</w:t>
+      </w:r>
+      <w:r>
+        <w:rPr>
+          <w:highlight w:val="cyan"/>
+          <w:lang w:eastAsia="de-DE"/>
+        </w:rPr>
+        <w:t xml:space="preserve"> an, bis zu </w:t>
+      </w:r>
+      <w:r>
+        <w:rPr>
+          <w:rFonts w:eastAsia="Times New Roman"/>
+          <w:szCs w:val="24"/>
+          <w:highlight w:val="cyan"/>
+          <w:lang w:eastAsia="de-DE"/>
+        </w:rPr>
+        <w:t xml:space="preserve">der </w:t>
+      </w:r>
+      <w:r>
+        <w:rPr>
+          <w:highlight w:val="cyan"/>
+          <w:lang w:eastAsia="de-DE"/>
+        </w:rPr>
+        <w:t>die Vergabe der Werteart noch erlaubt war.</w:t>
       </w:r>
     </w:p>
     <w:p>
@@ -5373,15 +5088,7 @@
         <w:pStyle w:val="Fliesstext"/>
       </w:pPr>
       <w:r>
-        <w:t xml:space="preserve">Relationen gehen sowohl in die eine wie auch in die andere, d.h. inverse Richtung. Inverse Relationen werden im abgeleiteten Objektartenkatalog nur aufgeführt, wenn sie vom Standardfall </w:t>
-      </w:r>
-      <w:proofErr w:type="gramStart"/>
-      <w:r>
-        <w:t>0..</w:t>
-      </w:r>
-      <w:proofErr w:type="gramEnd"/>
-      <w:r>
-        <w:t>* abweichen oder wenn beim Standardfall 0..* Bedingungen aufgeführt werden.</w:t>
+        <w:t>Relationen gehen sowohl in die eine wie auch in die andere, d.h. inverse Richtung. Inverse Relationen werden im abgeleiteten Objektartenkatalog nur aufgeführt, wenn sie vom Standardfall 0..* abweichen oder wenn beim Standardfall 0..* Bedingungen aufgeführt werden.</w:t>
       </w:r>
     </w:p>
     <w:p>
@@ -5474,31 +5181,46 @@
       <w:pPr>
         <w:pStyle w:val="Objektart"/>
         <w:rPr>
-          <w:lang w:eastAsia="de-DE"/>
-        </w:rPr>
-      </w:pPr>
-      <w:r>
-        <w:rPr>
           <w:color w:val="0000FF"/>
           <w:lang w:eastAsia="de-DE"/>
         </w:rPr>
-        <w:tab/>
-      </w:r>
-      <w:proofErr w:type="spellStart"/>
+      </w:pPr>
       <w:r>
         <w:rPr>
           <w:color w:val="0000FF"/>
           <w:lang w:eastAsia="de-DE"/>
         </w:rPr>
-        <w:t>Kardinalität</w:t>
-      </w:r>
-      <w:proofErr w:type="spellEnd"/>
+        <w:tab/>
+      </w:r>
       <w:r>
         <w:rPr>
           <w:color w:val="0000FF"/>
-          <w:lang w:eastAsia="de-DE"/>
-        </w:rPr>
-        <w:t>:</w:t>
+          <w:highlight w:val="cyan"/>
+          <w:lang w:eastAsia="de-DE"/>
+        </w:rPr>
+        <w:t>Stillgelegt:</w:t>
+      </w:r>
+      <w:r>
+        <w:rPr>
+          <w:highlight w:val="cyan"/>
+          <w:lang w:eastAsia="de-DE"/>
+        </w:rPr>
+        <w:tab/>
+        <w:t>gibt die Version an, bis zu welcher Version der GeoInfoDok</w:t>
+      </w:r>
+      <w:r>
+        <w:rPr>
+          <w:highlight w:val="cyan"/>
+          <w:lang w:eastAsia="de-DE"/>
+        </w:rPr>
+        <w:t xml:space="preserve"> die Vergabe der Relations</w:t>
+      </w:r>
+      <w:r>
+        <w:rPr>
+          <w:highlight w:val="cyan"/>
+          <w:lang w:eastAsia="de-DE"/>
+        </w:rPr>
+        <w:t>art noch erlaubt war.</w:t>
       </w:r>
       <w:r>
         <w:rPr>
@@ -5507,25 +5229,40 @@
         </w:rPr>
         <w:tab/>
       </w:r>
-      <w:r>
-        <w:rPr>
-          <w:lang w:eastAsia="de-DE"/>
-        </w:rPr>
-        <w:t xml:space="preserve">Die </w:t>
-      </w:r>
-      <w:proofErr w:type="spellStart"/>
-      <w:r>
-        <w:rPr>
-          <w:lang w:eastAsia="de-DE"/>
-        </w:rPr>
-        <w:t>Kardinalität</w:t>
-      </w:r>
-      <w:proofErr w:type="spellEnd"/>
-      <w:r>
-        <w:rPr>
-          <w:lang w:eastAsia="de-DE"/>
-        </w:rPr>
-        <w:t xml:space="preserve"> gibt an, wie oft Relationen einer Relationsart</w:t>
+    </w:p>
+    <w:p>
+      <w:pPr>
+        <w:pStyle w:val="Objektart"/>
+        <w:rPr>
+          <w:lang w:eastAsia="de-DE"/>
+        </w:rPr>
+      </w:pPr>
+      <w:r>
+        <w:rPr>
+          <w:color w:val="0000FF"/>
+          <w:lang w:eastAsia="de-DE"/>
+        </w:rPr>
+        <w:tab/>
+      </w:r>
+      <w:r>
+        <w:rPr>
+          <w:color w:val="0000FF"/>
+          <w:lang w:eastAsia="de-DE"/>
+        </w:rPr>
+        <w:t>Kardinalität:</w:t>
+      </w:r>
+      <w:r>
+        <w:rPr>
+          <w:color w:val="0000FF"/>
+          <w:lang w:eastAsia="de-DE"/>
+        </w:rPr>
+        <w:tab/>
+      </w:r>
+      <w:r>
+        <w:rPr>
+          <w:lang w:eastAsia="de-DE"/>
+        </w:rPr>
+        <w:t>Die Kardinalität gibt an, wie oft Relationen einer Relationsart</w:t>
       </w:r>
       <w:r>
         <w:rPr>
@@ -5538,21 +5275,7 @@
         <w:rPr>
           <w:lang w:eastAsia="de-DE"/>
         </w:rPr>
-        <w:t xml:space="preserve">vorkommen. Die untere und obere Grenze der </w:t>
-      </w:r>
-      <w:proofErr w:type="spellStart"/>
-      <w:r>
-        <w:rPr>
-          <w:lang w:eastAsia="de-DE"/>
-        </w:rPr>
-        <w:t>Kardinalität</w:t>
-      </w:r>
-      <w:proofErr w:type="spellEnd"/>
-      <w:r>
-        <w:rPr>
-          <w:lang w:eastAsia="de-DE"/>
-        </w:rPr>
-        <w:t xml:space="preserve"> sind angegeben. Liegt die untere Grenze bei </w:t>
+        <w:t xml:space="preserve">vorkommen. Die untere und obere Grenze der Kardinalität sind angegeben. Liegt die untere Grenze bei </w:t>
       </w:r>
       <w:r>
         <w:rPr>
@@ -5576,21 +5299,7 @@
         <w:rPr>
           <w:lang w:eastAsia="de-DE"/>
         </w:rPr>
-        <w:t xml:space="preserve">, bedeutet dies, dass die Relationsart optional ist. Die gebräuchlichsten </w:t>
-      </w:r>
-      <w:proofErr w:type="spellStart"/>
-      <w:r>
-        <w:rPr>
-          <w:lang w:eastAsia="de-DE"/>
-        </w:rPr>
-        <w:t>Kardinalitäten</w:t>
-      </w:r>
-      <w:proofErr w:type="spellEnd"/>
-      <w:r>
-        <w:rPr>
-          <w:lang w:eastAsia="de-DE"/>
-        </w:rPr>
-        <w:t xml:space="preserve"> sind:</w:t>
+        <w:t>, bedeutet dies, dass die Relationsart optional ist. Die gebräuchlichsten Kardinalitäten sind:</w:t>
       </w:r>
     </w:p>
     <w:p>
@@ -5721,6 +5430,7 @@
         <w:rPr>
           <w:lang w:eastAsia="de-DE"/>
         </w:rPr>
+        <w:lastRenderedPageBreak/>
         <w:tab/>
       </w:r>
       <w:r>
@@ -5814,7 +5524,6 @@
         </w:rPr>
         <w:tab/>
       </w:r>
-      <w:proofErr w:type="spellStart"/>
       <w:r>
         <w:rPr>
           <w:rFonts w:eastAsia="Times New Roman"/>
@@ -5822,17 +5531,7 @@
           <w:szCs w:val="24"/>
           <w:lang w:eastAsia="de-DE"/>
         </w:rPr>
-        <w:t>Grunddatenb</w:t>
-      </w:r>
-      <w:proofErr w:type="spellEnd"/>
-      <w:r>
-        <w:rPr>
-          <w:rFonts w:eastAsia="Times New Roman"/>
-          <w:color w:val="0000FF"/>
-          <w:szCs w:val="24"/>
-          <w:lang w:eastAsia="de-DE"/>
-        </w:rPr>
-        <w:t>.</w:t>
+        <w:t>Grunddatenb.</w:t>
       </w:r>
       <w:r>
         <w:rPr>
@@ -5857,24 +5556,14 @@
           <w:szCs w:val="24"/>
           <w:lang w:eastAsia="de-DE"/>
         </w:rPr>
-        <w:t xml:space="preserve">der </w:t>
-      </w:r>
-      <w:proofErr w:type="spellStart"/>
+        <w:t>der GeoInfoDok</w:t>
+      </w:r>
       <w:r>
         <w:rPr>
           <w:rFonts w:eastAsia="Times New Roman"/>
           <w:szCs w:val="24"/>
           <w:lang w:eastAsia="de-DE"/>
         </w:rPr>
-        <w:t>GeoInfoDok</w:t>
-      </w:r>
-      <w:proofErr w:type="spellEnd"/>
-      <w:r>
-        <w:rPr>
-          <w:rFonts w:eastAsia="Times New Roman"/>
-          <w:szCs w:val="24"/>
-          <w:lang w:eastAsia="de-DE"/>
-        </w:rPr>
         <w:t xml:space="preserve"> bundeseinheitlich zu führende und einem Nutzer länderübergreifend zur Verfügung stehende Datenbestand. Es wird die Modellart angegeben, in der die Attributart als Grunddatenbestand zu führen ist.</w:t>
       </w:r>
       <w:r>
@@ -5939,69 +5628,60 @@
         </w:rPr>
         <w:tab/>
       </w:r>
-      <w:proofErr w:type="spellStart"/>
       <w:r>
         <w:rPr>
           <w:color w:val="0000FF"/>
           <w:lang w:eastAsia="de-DE"/>
         </w:rPr>
-        <w:t>Inv</w:t>
-      </w:r>
-      <w:proofErr w:type="spellEnd"/>
+        <w:t>Inv. Relation:</w:t>
+      </w:r>
       <w:r>
         <w:rPr>
           <w:color w:val="0000FF"/>
           <w:lang w:eastAsia="de-DE"/>
         </w:rPr>
-        <w:t>. Relation:</w:t>
+        <w:tab/>
+      </w:r>
+      <w:r>
+        <w:rPr>
+          <w:lang w:eastAsia="de-DE"/>
+        </w:rPr>
+        <w:t>Enthält die Bezeichnung der inversen Relation.</w:t>
       </w:r>
       <w:r>
         <w:rPr>
           <w:color w:val="0000FF"/>
           <w:lang w:eastAsia="de-DE"/>
         </w:rPr>
-        <w:tab/>
-      </w:r>
-      <w:r>
-        <w:rPr>
-          <w:lang w:eastAsia="de-DE"/>
-        </w:rPr>
-        <w:t>Enthält die Bezeichnung der inversen Relation.</w:t>
-      </w:r>
+        <w:t xml:space="preserve"> </w:t>
+      </w:r>
+    </w:p>
+    <w:p>
+      <w:pPr>
+        <w:pStyle w:val="Objektart"/>
+        <w:rPr>
+          <w:lang w:eastAsia="de-DE"/>
+        </w:rPr>
+      </w:pPr>
       <w:r>
         <w:rPr>
           <w:color w:val="0000FF"/>
           <w:lang w:eastAsia="de-DE"/>
         </w:rPr>
-        <w:t xml:space="preserve"> </w:t>
-      </w:r>
-    </w:p>
-    <w:p>
-      <w:pPr>
-        <w:pStyle w:val="Objektart"/>
-        <w:rPr>
-          <w:lang w:eastAsia="de-DE"/>
-        </w:rPr>
-      </w:pPr>
+        <w:tab/>
+      </w:r>
       <w:r>
         <w:rPr>
           <w:color w:val="0000FF"/>
           <w:lang w:eastAsia="de-DE"/>
         </w:rPr>
-        <w:tab/>
+        <w:t>Anmerkung:</w:t>
       </w:r>
       <w:r>
         <w:rPr>
           <w:color w:val="0000FF"/>
           <w:lang w:eastAsia="de-DE"/>
         </w:rPr>
-        <w:t>Anmerkung:</w:t>
-      </w:r>
-      <w:r>
-        <w:rPr>
-          <w:color w:val="0000FF"/>
-          <w:lang w:eastAsia="de-DE"/>
-        </w:rPr>
         <w:tab/>
       </w:r>
       <w:r>
@@ -6016,11 +5696,10 @@
         <w:pStyle w:val="Fliesstext"/>
       </w:pPr>
       <w:r>
-        <w:lastRenderedPageBreak/>
         <w:t>Soweit für eine Objektart keine Relationsart vorgesehen ist, entfällt im Katalog eine besondere Aussage. Relationen, die nur über geometrische Verschneidung gebildet werden können, werden nicht beschrieben.</w:t>
       </w:r>
     </w:p>
-    <w:bookmarkEnd w:id="39"/>
+    <w:bookmarkEnd w:id="40"/>
     <w:p>
       <w:pPr>
         <w:pStyle w:val="Objektart"/>
@@ -6125,9 +5804,7 @@
           <w:lang w:eastAsia="de-DE"/>
         </w:rPr>
       </w:pPr>
-      <w:bookmarkStart w:id="79" w:name="TeilB"/>
-      <w:bookmarkStart w:id="80" w:name="_GoBack"/>
-      <w:bookmarkEnd w:id="80"/>
+      <w:bookmarkStart w:id="80" w:name="TeilB"/>
       <w:r>
         <w:rPr>
           <w:rFonts w:eastAsiaTheme="minorEastAsia"/>
@@ -6210,13 +5887,11 @@
       </w:r>
     </w:p>
     <w:p>
-      <w:proofErr w:type="spellStart"/>
       <w:r>
         <w:t>ShapeChangeFeatureCatalogue</w:t>
       </w:r>
-      <w:proofErr w:type="spellEnd"/>
-    </w:p>
-    <w:bookmarkEnd w:id="79"/>
+    </w:p>
+    <w:bookmarkEnd w:id="80"/>
     <w:p/>
     <w:sectPr>
       <w:pgSz w:w="11900" w:h="16840"/>
@@ -6258,7 +5933,7 @@
 <w:ftr xmlns:wpc="http://schemas.microsoft.com/office/word/2010/wordprocessingCanvas" xmlns:cx="http://schemas.microsoft.com/office/drawing/2014/chartex" xmlns:cx1="http://schemas.microsoft.com/office/drawing/2015/9/8/chartex" xmlns:cx2="http://schemas.microsoft.com/office/drawing/2015/10/21/chartex" xmlns:cx3="http://schemas.microsoft.com/office/drawing/2016/5/9/chartex" xmlns:cx4="http://schemas.microsoft.com/office/drawing/2016/5/10/chartex" xmlns:cx5="http://schemas.microsoft.com/office/drawing/2016/5/11/chartex" xmlns:cx6="http://schemas.microsoft.com/office/drawing/2016/5/12/chartex" xmlns:cx7="http://schemas.microsoft.com/office/drawing/2016/5/13/chartex" xmlns:cx8="http://schemas.microsoft.com/office/drawing/2016/5/14/chartex" xmlns:mc="http://schemas.openxmlformats.org/markup-compatibility/2006" xmlns:aink="http://schemas.microsoft.com/office/drawing/2016/ink" xmlns:am3d="http://schemas.microsoft.com/office/drawing/2017/model3d" xmlns:o="urn:schemas-microsoft-com:office:office" xmlns:r="http://schemas.openxmlformats.org/officeDocument/2006/relationships" xmlns:m="http://schemas.openxmlformats.org/officeDocument/2006/math" xmlns:v="urn:schemas-microsoft-com:vml" xmlns:wp14="http://schemas.microsoft.com/office/word/2010/wordprocessingDrawing" xmlns:wp="http://schemas.openxmlformats.org/drawingml/2006/wordprocessingDrawing" xmlns:w10="urn:schemas-microsoft-com:office:word" xmlns:w="http://schemas.openxmlformats.org/wordprocessingml/2006/main" xmlns:w14="http://schemas.microsoft.com/office/word/2010/wordml" xmlns:w15="http://schemas.microsoft.com/office/word/2012/wordml" xmlns:w16cid="http://schemas.microsoft.com/office/word/2016/wordml/cid" xmlns:w16se="http://schemas.microsoft.com/office/word/2015/wordml/symex" xmlns:wpg="http://schemas.microsoft.com/office/word/2010/wordprocessingGroup" xmlns:wpi="http://schemas.microsoft.com/office/word/2010/wordprocessingInk" xmlns:wne="http://schemas.microsoft.com/office/word/2006/wordml" xmlns:wps="http://schemas.microsoft.com/office/word/2010/wordprocessingShape" mc:Ignorable="w14 w15 w16se w16cid wp14">
   <w:p>
     <w:pPr>
-      <w:pStyle w:val="Footer"/>
+      <w:pStyle w:val="Fuzeile"/>
       <w:tabs>
         <w:tab w:val="right" w:pos="8931"/>
       </w:tabs>
@@ -6277,32 +5952,32 @@
     </w:r>
     <w:r>
       <w:rPr>
-        <w:rStyle w:val="PageNumber"/>
+        <w:rStyle w:val="Seitenzahl"/>
       </w:rPr>
       <w:fldChar w:fldCharType="begin"/>
     </w:r>
     <w:r>
       <w:rPr>
-        <w:rStyle w:val="PageNumber"/>
+        <w:rStyle w:val="Seitenzahl"/>
       </w:rPr>
       <w:instrText xml:space="preserve"> PAGE </w:instrText>
     </w:r>
     <w:r>
       <w:rPr>
-        <w:rStyle w:val="PageNumber"/>
+        <w:rStyle w:val="Seitenzahl"/>
       </w:rPr>
       <w:fldChar w:fldCharType="separate"/>
     </w:r>
     <w:r>
       <w:rPr>
-        <w:rStyle w:val="PageNumber"/>
+        <w:rStyle w:val="Seitenzahl"/>
         <w:noProof/>
       </w:rPr>
       <w:t>1</w:t>
     </w:r>
     <w:r>
       <w:rPr>
-        <w:rStyle w:val="PageNumber"/>
+        <w:rStyle w:val="Seitenzahl"/>
       </w:rPr>
       <w:fldChar w:fldCharType="end"/>
     </w:r>
@@ -6337,14 +6012,14 @@
   <w:footnote w:id="1">
     <w:p>
       <w:pPr>
-        <w:pStyle w:val="FootnoteText"/>
+        <w:pStyle w:val="Funotentext"/>
         <w:rPr>
           <w:rFonts w:ascii="Times New Roman" w:hAnsi="Times New Roman"/>
         </w:rPr>
       </w:pPr>
       <w:r>
         <w:rPr>
-          <w:rStyle w:val="FootnoteReference"/>
+          <w:rStyle w:val="Funotenzeichen"/>
           <w:rFonts w:ascii="Times New Roman" w:hAnsi="Times New Roman"/>
         </w:rPr>
         <w:footnoteRef/>
@@ -6360,14 +6035,14 @@
   <w:footnote w:id="2">
     <w:p>
       <w:pPr>
-        <w:pStyle w:val="FootnoteText"/>
+        <w:pStyle w:val="Funotentext"/>
         <w:rPr>
           <w:rFonts w:ascii="Times New Roman" w:hAnsi="Times New Roman"/>
         </w:rPr>
       </w:pPr>
       <w:r>
         <w:rPr>
-          <w:rStyle w:val="FootnoteReference"/>
+          <w:rStyle w:val="Funotenzeichen"/>
           <w:rFonts w:ascii="Times New Roman" w:hAnsi="Times New Roman"/>
         </w:rPr>
         <w:footnoteRef/>
@@ -6390,16 +6065,11 @@
 <w:hdr xmlns:wpc="http://schemas.microsoft.com/office/word/2010/wordprocessingCanvas" xmlns:cx="http://schemas.microsoft.com/office/drawing/2014/chartex" xmlns:cx1="http://schemas.microsoft.com/office/drawing/2015/9/8/chartex" xmlns:cx2="http://schemas.microsoft.com/office/drawing/2015/10/21/chartex" xmlns:cx3="http://schemas.microsoft.com/office/drawing/2016/5/9/chartex" xmlns:cx4="http://schemas.microsoft.com/office/drawing/2016/5/10/chartex" xmlns:cx5="http://schemas.microsoft.com/office/drawing/2016/5/11/chartex" xmlns:cx6="http://schemas.microsoft.com/office/drawing/2016/5/12/chartex" xmlns:cx7="http://schemas.microsoft.com/office/drawing/2016/5/13/chartex" xmlns:cx8="http://schemas.microsoft.com/office/drawing/2016/5/14/chartex" xmlns:mc="http://schemas.openxmlformats.org/markup-compatibility/2006" xmlns:aink="http://schemas.microsoft.com/office/drawing/2016/ink" xmlns:am3d="http://schemas.microsoft.com/office/drawing/2017/model3d" xmlns:o="urn:schemas-microsoft-com:office:office" xmlns:r="http://schemas.openxmlformats.org/officeDocument/2006/relationships" xmlns:m="http://schemas.openxmlformats.org/officeDocument/2006/math" xmlns:v="urn:schemas-microsoft-com:vml" xmlns:wp14="http://schemas.microsoft.com/office/word/2010/wordprocessingDrawing" xmlns:wp="http://schemas.openxmlformats.org/drawingml/2006/wordprocessingDrawing" xmlns:w10="urn:schemas-microsoft-com:office:word" xmlns:w="http://schemas.openxmlformats.org/wordprocessingml/2006/main" xmlns:w14="http://schemas.microsoft.com/office/word/2010/wordml" xmlns:w15="http://schemas.microsoft.com/office/word/2012/wordml" xmlns:w16cid="http://schemas.microsoft.com/office/word/2016/wordml/cid" xmlns:w16se="http://schemas.microsoft.com/office/word/2015/wordml/symex" xmlns:wpg="http://schemas.microsoft.com/office/word/2010/wordprocessingGroup" xmlns:wpi="http://schemas.microsoft.com/office/word/2010/wordprocessingInk" xmlns:wne="http://schemas.microsoft.com/office/word/2006/wordml" xmlns:wps="http://schemas.microsoft.com/office/word/2010/wordprocessingShape" mc:Ignorable="w14 w15 w16se w16cid wp14">
   <w:p>
     <w:pPr>
-      <w:pStyle w:val="Header"/>
+      <w:pStyle w:val="Kopfzeile"/>
     </w:pPr>
     <w:r>
-      <w:t xml:space="preserve">Katalogwerke zur </w:t>
+      <w:t>Katalogwerke zur GeoInfoDok</w:t>
     </w:r>
-    <w:proofErr w:type="spellStart"/>
-    <w:r>
-      <w:t>GeoInfoDok</w:t>
-    </w:r>
-    <w:proofErr w:type="spellEnd"/>
     <w:r>
       <w:tab/>
     </w:r>
@@ -6410,7 +6080,7 @@
       <w:t xml:space="preserve">Stand: </w:t>
     </w:r>
     <w:r>
-      <w:t>01.02</w:t>
+      <w:t>01.06</w:t>
     </w:r>
     <w:r>
       <w:t>.2019</w:t>
@@ -6428,7 +6098,7 @@
     <w:lvl w:ilvl="0">
       <w:start w:val="1"/>
       <w:numFmt w:val="decimal"/>
-      <w:pStyle w:val="Heading1"/>
+      <w:pStyle w:val="berschrift1"/>
       <w:lvlText w:val="%1"/>
       <w:legacy w:legacy="1" w:legacySpace="144" w:legacyIndent="0"/>
       <w:lvlJc w:val="left"/>
@@ -6436,7 +6106,7 @@
     <w:lvl w:ilvl="1">
       <w:start w:val="1"/>
       <w:numFmt w:val="decimal"/>
-      <w:pStyle w:val="Heading2"/>
+      <w:pStyle w:val="berschrift2"/>
       <w:lvlText w:val="%1.%2"/>
       <w:legacy w:legacy="1" w:legacySpace="144" w:legacyIndent="0"/>
       <w:lvlJc w:val="left"/>
@@ -6444,7 +6114,7 @@
     <w:lvl w:ilvl="2">
       <w:start w:val="1"/>
       <w:numFmt w:val="decimal"/>
-      <w:pStyle w:val="Heading3"/>
+      <w:pStyle w:val="berschrift3"/>
       <w:lvlText w:val="%1.%2.%3"/>
       <w:legacy w:legacy="1" w:legacySpace="144" w:legacyIndent="0"/>
       <w:lvlJc w:val="left"/>
@@ -6452,7 +6122,7 @@
     <w:lvl w:ilvl="3">
       <w:start w:val="1"/>
       <w:numFmt w:val="decimal"/>
-      <w:pStyle w:val="Heading4"/>
+      <w:pStyle w:val="berschrift4"/>
       <w:lvlText w:val="%1.%2.%3.%4"/>
       <w:legacy w:legacy="1" w:legacySpace="144" w:legacyIndent="0"/>
       <w:lvlJc w:val="left"/>
@@ -6460,7 +6130,7 @@
     <w:lvl w:ilvl="4">
       <w:start w:val="1"/>
       <w:numFmt w:val="decimal"/>
-      <w:pStyle w:val="Heading5"/>
+      <w:pStyle w:val="berschrift5"/>
       <w:lvlText w:val="%1.%2.%3.%4.%5"/>
       <w:legacy w:legacy="1" w:legacySpace="144" w:legacyIndent="0"/>
       <w:lvlJc w:val="left"/>
@@ -6468,7 +6138,7 @@
     <w:lvl w:ilvl="5">
       <w:start w:val="1"/>
       <w:numFmt w:val="decimal"/>
-      <w:pStyle w:val="Heading6"/>
+      <w:pStyle w:val="berschrift6"/>
       <w:lvlText w:val="%1.%2.%3.%4.%5.%6"/>
       <w:legacy w:legacy="1" w:legacySpace="144" w:legacyIndent="0"/>
       <w:lvlJc w:val="left"/>
@@ -6476,7 +6146,7 @@
     <w:lvl w:ilvl="6">
       <w:start w:val="1"/>
       <w:numFmt w:val="decimal"/>
-      <w:pStyle w:val="Heading7"/>
+      <w:pStyle w:val="berschrift7"/>
       <w:lvlText w:val="%1.%2.%3.%4.%5.%6.%7"/>
       <w:legacy w:legacy="1" w:legacySpace="144" w:legacyIndent="0"/>
       <w:lvlJc w:val="left"/>
@@ -6484,7 +6154,7 @@
     <w:lvl w:ilvl="7">
       <w:start w:val="1"/>
       <w:numFmt w:val="decimal"/>
-      <w:pStyle w:val="Heading8"/>
+      <w:pStyle w:val="berschrift8"/>
       <w:lvlText w:val="%1.%2.%3.%4.%5.%6.%7.%8"/>
       <w:legacy w:legacy="1" w:legacySpace="144" w:legacyIndent="0"/>
       <w:lvlJc w:val="left"/>
@@ -6492,7 +6162,7 @@
     <w:lvl w:ilvl="8">
       <w:start w:val="1"/>
       <w:numFmt w:val="decimal"/>
-      <w:pStyle w:val="Heading9"/>
+      <w:pStyle w:val="berschrift9"/>
       <w:lvlText w:val="%1.%2.%3.%4.%5.%6.%7.%8.%9"/>
       <w:legacy w:legacy="1" w:legacySpace="144" w:legacyIndent="0"/>
       <w:lvlJc w:val="left"/>
@@ -7279,15 +6949,15 @@
   <w:abstractNum w:abstractNumId="12" w15:restartNumberingAfterBreak="0">
     <w:nsid w:val="7D463A48"/>
     <w:multiLevelType w:val="hybridMultilevel"/>
-    <w:tmpl w:val="56EC19DE"/>
-    <w:lvl w:ilvl="0" w:tplc="A29E1BD4">
+    <w:tmpl w:val="CB1804D4"/>
+    <w:lvl w:ilvl="0" w:tplc="72022370">
       <w:start w:val="1"/>
       <w:numFmt w:val="upperLetter"/>
       <w:pStyle w:val="Fliesstext-AufzhlungBuchstaben"/>
-      <w:lvlText w:val="(%1)"/>
+      <w:lvlText w:val="[%1]"/>
       <w:lvlJc w:val="left"/>
       <w:pPr>
-        <w:ind w:left="1117" w:hanging="360"/>
+        <w:ind w:left="927" w:hanging="360"/>
       </w:pPr>
       <w:rPr>
         <w:rFonts w:hint="default"/>
@@ -7582,7 +7252,6 @@
     <w:lsdException w:name="HTML Sample" w:semiHidden="1" w:unhideWhenUsed="1"/>
     <w:lsdException w:name="HTML Typewriter" w:semiHidden="1" w:unhideWhenUsed="1"/>
     <w:lsdException w:name="HTML Variable" w:semiHidden="1" w:unhideWhenUsed="1"/>
-    <w:lsdException w:name="Normal Table" w:semiHidden="1" w:unhideWhenUsed="1"/>
     <w:lsdException w:name="annotation subject" w:semiHidden="1" w:unhideWhenUsed="1"/>
     <w:lsdException w:name="No List" w:semiHidden="1" w:unhideWhenUsed="1"/>
     <w:lsdException w:name="Outline List 1" w:semiHidden="1" w:unhideWhenUsed="1"/>
@@ -7626,10 +7295,8 @@
     <w:lsdException w:name="Table Elegant" w:semiHidden="1" w:unhideWhenUsed="1"/>
     <w:lsdException w:name="Table Professional" w:semiHidden="1" w:unhideWhenUsed="1"/>
     <w:lsdException w:name="Table Subtle 1" w:semiHidden="1" w:unhideWhenUsed="1"/>
-    <w:lsdException w:name="Table Subtle 2" w:semiHidden="1" w:unhideWhenUsed="1"/>
     <w:lsdException w:name="Table Web 1" w:semiHidden="1" w:unhideWhenUsed="1"/>
     <w:lsdException w:name="Table Web 2" w:semiHidden="1" w:unhideWhenUsed="1"/>
-    <w:lsdException w:name="Table Web 3" w:semiHidden="1" w:unhideWhenUsed="1"/>
     <w:lsdException w:name="Balloon Text" w:semiHidden="1" w:unhideWhenUsed="1"/>
     <w:lsdException w:name="Table Grid" w:uiPriority="59"/>
     <w:lsdException w:name="Table Theme" w:semiHidden="1" w:unhideWhenUsed="1"/>
@@ -7853,10 +7520,10 @@
     <w:lsdException w:name="Hashtag" w:semiHidden="1" w:unhideWhenUsed="1"/>
     <w:lsdException w:name="Unresolved Mention" w:semiHidden="1" w:unhideWhenUsed="1"/>
   </w:latentStyles>
-  <w:style w:type="paragraph" w:default="1" w:styleId="Normal">
+  <w:style w:type="paragraph" w:default="1" w:styleId="Standard">
     <w:name w:val="Normal"/>
     <w:qFormat/>
-    <w:rsid w:val="00BA31DF"/>
+    <w:rsid w:val="00B95221"/>
     <w:pPr>
       <w:spacing w:after="120" w:line="260" w:lineRule="atLeast"/>
     </w:pPr>
@@ -7867,14 +7534,14 @@
       <w:lang w:eastAsia="en-US"/>
     </w:rPr>
   </w:style>
-  <w:style w:type="paragraph" w:styleId="Heading1">
+  <w:style w:type="paragraph" w:styleId="berschrift1">
     <w:name w:val="heading 1"/>
     <w:aliases w:val="ü1,ü11,ü12,ü13,ü14,ü15,ü16,ü17,ü18,ü19,ü110,ü111,ü112,ü113,ü114,ü115,ü116,ü117,ü118,ü119,ü120,ü121,ü122,ü123,ü124,ü125,ü126,ü127,ü128,ü129,ü130,ü131,ü132,ü133,ü134,ü135,ü136,ü137,ü138,ü139,ü140,ü141,ü142,ü143,ü1110,ü1210,ü1310,ü151,ü161"/>
-    <w:basedOn w:val="Normal"/>
-    <w:next w:val="Normal"/>
-    <w:link w:val="Heading1Char"/>
+    <w:basedOn w:val="Standard"/>
+    <w:next w:val="Standard"/>
+    <w:link w:val="berschrift1Zchn"/>
     <w:qFormat/>
-    <w:rsid w:val="00BA31DF"/>
+    <w:rsid w:val="00B95221"/>
     <w:pPr>
       <w:keepNext/>
       <w:keepLines/>
@@ -7895,14 +7562,14 @@
       <w:szCs w:val="28"/>
     </w:rPr>
   </w:style>
-  <w:style w:type="paragraph" w:styleId="Heading2">
+  <w:style w:type="paragraph" w:styleId="berschrift2">
     <w:name w:val="heading 2"/>
     <w:aliases w:val="ü2"/>
-    <w:basedOn w:val="Heading1"/>
+    <w:basedOn w:val="berschrift1"/>
     <w:next w:val="ab"/>
-    <w:link w:val="Heading2Char"/>
+    <w:link w:val="berschrift2Zchn"/>
     <w:qFormat/>
-    <w:rsid w:val="00BA31DF"/>
+    <w:rsid w:val="00B95221"/>
     <w:pPr>
       <w:pageBreakBefore w:val="0"/>
       <w:numPr>
@@ -7916,14 +7583,14 @@
       <w:szCs w:val="24"/>
     </w:rPr>
   </w:style>
-  <w:style w:type="paragraph" w:styleId="Heading3">
+  <w:style w:type="paragraph" w:styleId="berschrift3">
     <w:name w:val="heading 3"/>
     <w:aliases w:val="ü3"/>
-    <w:basedOn w:val="Heading2"/>
+    <w:basedOn w:val="berschrift2"/>
     <w:next w:val="ab"/>
-    <w:link w:val="Heading3Char"/>
+    <w:link w:val="berschrift3Zchn"/>
     <w:qFormat/>
-    <w:rsid w:val="00BA31DF"/>
+    <w:rsid w:val="00B95221"/>
     <w:pPr>
       <w:numPr>
         <w:ilvl w:val="2"/>
@@ -7932,14 +7599,14 @@
       <w:outlineLvl w:val="2"/>
     </w:pPr>
   </w:style>
-  <w:style w:type="paragraph" w:styleId="Heading4">
+  <w:style w:type="paragraph" w:styleId="berschrift4">
     <w:name w:val="heading 4"/>
     <w:aliases w:val="ü4"/>
-    <w:basedOn w:val="Heading3"/>
+    <w:basedOn w:val="berschrift3"/>
     <w:next w:val="ab"/>
-    <w:link w:val="Heading4Char"/>
+    <w:link w:val="berschrift4Zchn"/>
     <w:qFormat/>
-    <w:rsid w:val="00BA31DF"/>
+    <w:rsid w:val="00B95221"/>
     <w:pPr>
       <w:numPr>
         <w:ilvl w:val="3"/>
@@ -7948,13 +7615,13 @@
       <w:outlineLvl w:val="3"/>
     </w:pPr>
   </w:style>
-  <w:style w:type="paragraph" w:styleId="Heading5">
+  <w:style w:type="paragraph" w:styleId="berschrift5">
     <w:name w:val="heading 5"/>
-    <w:basedOn w:val="Heading4"/>
+    <w:basedOn w:val="berschrift4"/>
     <w:next w:val="ab"/>
-    <w:link w:val="Heading5Char"/>
+    <w:link w:val="berschrift5Zchn"/>
     <w:qFormat/>
-    <w:rsid w:val="00BA31DF"/>
+    <w:rsid w:val="00B95221"/>
     <w:pPr>
       <w:numPr>
         <w:ilvl w:val="4"/>
@@ -7964,13 +7631,13 @@
       <w:outlineLvl w:val="4"/>
     </w:pPr>
   </w:style>
-  <w:style w:type="paragraph" w:styleId="Heading6">
+  <w:style w:type="paragraph" w:styleId="berschrift6">
     <w:name w:val="heading 6"/>
-    <w:basedOn w:val="Heading5"/>
+    <w:basedOn w:val="berschrift5"/>
     <w:next w:val="ab"/>
-    <w:link w:val="Heading6Char"/>
+    <w:link w:val="berschrift6Zchn"/>
     <w:qFormat/>
-    <w:rsid w:val="00BA31DF"/>
+    <w:rsid w:val="00B95221"/>
     <w:pPr>
       <w:numPr>
         <w:ilvl w:val="5"/>
@@ -7979,13 +7646,13 @@
       <w:outlineLvl w:val="5"/>
     </w:pPr>
   </w:style>
-  <w:style w:type="paragraph" w:styleId="Heading7">
+  <w:style w:type="paragraph" w:styleId="berschrift7">
     <w:name w:val="heading 7"/>
-    <w:basedOn w:val="Heading6"/>
+    <w:basedOn w:val="berschrift6"/>
     <w:next w:val="ab"/>
-    <w:link w:val="Heading7Char"/>
+    <w:link w:val="berschrift7Zchn"/>
     <w:qFormat/>
-    <w:rsid w:val="00BA31DF"/>
+    <w:rsid w:val="00B95221"/>
     <w:pPr>
       <w:numPr>
         <w:ilvl w:val="6"/>
@@ -7993,13 +7660,13 @@
       <w:outlineLvl w:val="6"/>
     </w:pPr>
   </w:style>
-  <w:style w:type="paragraph" w:styleId="Heading8">
+  <w:style w:type="paragraph" w:styleId="berschrift8">
     <w:name w:val="heading 8"/>
-    <w:basedOn w:val="Heading7"/>
+    <w:basedOn w:val="berschrift7"/>
     <w:next w:val="ab"/>
-    <w:link w:val="Heading8Char"/>
+    <w:link w:val="berschrift8Zchn"/>
     <w:qFormat/>
-    <w:rsid w:val="00BA31DF"/>
+    <w:rsid w:val="00B95221"/>
     <w:pPr>
       <w:numPr>
         <w:ilvl w:val="7"/>
@@ -8007,13 +7674,13 @@
       <w:outlineLvl w:val="7"/>
     </w:pPr>
   </w:style>
-  <w:style w:type="paragraph" w:styleId="Heading9">
+  <w:style w:type="paragraph" w:styleId="berschrift9">
     <w:name w:val="heading 9"/>
-    <w:basedOn w:val="Heading8"/>
+    <w:basedOn w:val="berschrift8"/>
     <w:next w:val="ab"/>
-    <w:link w:val="Heading9Char"/>
+    <w:link w:val="berschrift9Zchn"/>
     <w:qFormat/>
-    <w:rsid w:val="00BA31DF"/>
+    <w:rsid w:val="00B95221"/>
     <w:pPr>
       <w:numPr>
         <w:ilvl w:val="8"/>
@@ -8021,14 +7688,13 @@
       <w:outlineLvl w:val="8"/>
     </w:pPr>
   </w:style>
-  <w:style w:type="character" w:default="1" w:styleId="DefaultParagraphFont">
+  <w:style w:type="character" w:default="1" w:styleId="Absatz-Standardschriftart">
     <w:name w:val="Default Paragraph Font"/>
     <w:uiPriority w:val="1"/>
     <w:semiHidden/>
     <w:unhideWhenUsed/>
-    <w:rsid w:val="00BA31DF"/>
-  </w:style>
-  <w:style w:type="table" w:default="1" w:styleId="TableNormal">
+  </w:style>
+  <w:style w:type="table" w:default="1" w:styleId="NormaleTabelle">
     <w:name w:val="Normal Table"/>
     <w:uiPriority w:val="99"/>
     <w:semiHidden/>
@@ -8043,18 +7709,17 @@
       </w:tblCellMar>
     </w:tblPr>
   </w:style>
-  <w:style w:type="numbering" w:default="1" w:styleId="NoList">
+  <w:style w:type="numbering" w:default="1" w:styleId="KeineListe">
     <w:name w:val="No List"/>
     <w:uiPriority w:val="99"/>
     <w:semiHidden/>
     <w:unhideWhenUsed/>
-    <w:rsid w:val="00BA31DF"/>
-  </w:style>
-  <w:style w:type="character" w:customStyle="1" w:styleId="Heading1Char">
-    <w:name w:val="Heading 1 Char"/>
-    <w:aliases w:val="ü1 Char,ü11 Char,ü12 Char,ü13 Char,ü14 Char,ü15 Char,ü16 Char,ü17 Char,ü18 Char,ü19 Char,ü110 Char,ü111 Char,ü112 Char,ü113 Char,ü114 Char,ü115 Char,ü116 Char,ü117 Char,ü118 Char,ü119 Char,ü120 Char,ü121 Char,ü122 Char,ü123 Char,ü124 Char"/>
-    <w:link w:val="Heading1"/>
-    <w:rsid w:val="00BA31DF"/>
+  </w:style>
+  <w:style w:type="character" w:customStyle="1" w:styleId="berschrift1Zchn">
+    <w:name w:val="Überschrift 1 Zchn"/>
+    <w:aliases w:val="ü1 Zchn,ü11 Zchn,ü12 Zchn,ü13 Zchn,ü14 Zchn,ü15 Zchn,ü16 Zchn,ü17 Zchn,ü18 Zchn,ü19 Zchn,ü110 Zchn,ü111 Zchn,ü112 Zchn,ü113 Zchn,ü114 Zchn,ü115 Zchn,ü116 Zchn,ü117 Zchn,ü118 Zchn,ü119 Zchn,ü120 Zchn,ü121 Zchn,ü122 Zchn,ü123 Zchn"/>
+    <w:link w:val="berschrift1"/>
+    <w:rsid w:val="00B95221"/>
     <w:rPr>
       <w:rFonts w:asciiTheme="minorHAnsi" w:eastAsiaTheme="minorHAnsi" w:hAnsiTheme="minorHAnsi" w:cstheme="minorBidi"/>
       <w:b/>
@@ -8064,11 +7729,11 @@
       <w:lang w:eastAsia="en-US"/>
     </w:rPr>
   </w:style>
-  <w:style w:type="character" w:customStyle="1" w:styleId="Heading2Char">
-    <w:name w:val="Heading 2 Char"/>
-    <w:aliases w:val="ü2 Char"/>
-    <w:link w:val="Heading2"/>
-    <w:rsid w:val="00BA31DF"/>
+  <w:style w:type="character" w:customStyle="1" w:styleId="berschrift2Zchn">
+    <w:name w:val="Überschrift 2 Zchn"/>
+    <w:aliases w:val="ü2 Zchn"/>
+    <w:link w:val="berschrift2"/>
+    <w:rsid w:val="00B95221"/>
     <w:rPr>
       <w:rFonts w:asciiTheme="minorHAnsi" w:eastAsiaTheme="minorHAnsi" w:hAnsiTheme="minorHAnsi" w:cstheme="minorBidi"/>
       <w:b/>
@@ -8078,11 +7743,11 @@
       <w:lang w:eastAsia="en-US"/>
     </w:rPr>
   </w:style>
-  <w:style w:type="character" w:customStyle="1" w:styleId="Heading3Char">
-    <w:name w:val="Heading 3 Char"/>
-    <w:aliases w:val="ü3 Char"/>
-    <w:link w:val="Heading3"/>
-    <w:rsid w:val="00BA31DF"/>
+  <w:style w:type="character" w:customStyle="1" w:styleId="berschrift3Zchn">
+    <w:name w:val="Überschrift 3 Zchn"/>
+    <w:aliases w:val="ü3 Zchn"/>
+    <w:link w:val="berschrift3"/>
+    <w:rsid w:val="00B95221"/>
     <w:rPr>
       <w:rFonts w:asciiTheme="minorHAnsi" w:eastAsiaTheme="minorHAnsi" w:hAnsiTheme="minorHAnsi" w:cstheme="minorBidi"/>
       <w:b/>
@@ -8092,11 +7757,11 @@
       <w:lang w:eastAsia="en-US"/>
     </w:rPr>
   </w:style>
-  <w:style w:type="character" w:customStyle="1" w:styleId="Heading4Char">
-    <w:name w:val="Heading 4 Char"/>
-    <w:aliases w:val="ü4 Char"/>
-    <w:link w:val="Heading4"/>
-    <w:rsid w:val="00BA31DF"/>
+  <w:style w:type="character" w:customStyle="1" w:styleId="berschrift4Zchn">
+    <w:name w:val="Überschrift 4 Zchn"/>
+    <w:aliases w:val="ü4 Zchn"/>
+    <w:link w:val="berschrift4"/>
+    <w:rsid w:val="00B95221"/>
     <w:rPr>
       <w:rFonts w:asciiTheme="minorHAnsi" w:eastAsiaTheme="minorHAnsi" w:hAnsiTheme="minorHAnsi" w:cstheme="minorBidi"/>
       <w:b/>
@@ -8106,10 +7771,10 @@
       <w:lang w:eastAsia="en-US"/>
     </w:rPr>
   </w:style>
-  <w:style w:type="character" w:customStyle="1" w:styleId="Heading5Char">
-    <w:name w:val="Heading 5 Char"/>
-    <w:link w:val="Heading5"/>
-    <w:rsid w:val="00BA31DF"/>
+  <w:style w:type="character" w:customStyle="1" w:styleId="berschrift5Zchn">
+    <w:name w:val="Überschrift 5 Zchn"/>
+    <w:link w:val="berschrift5"/>
+    <w:rsid w:val="00B95221"/>
     <w:rPr>
       <w:rFonts w:asciiTheme="minorHAnsi" w:eastAsiaTheme="minorHAnsi" w:hAnsiTheme="minorHAnsi" w:cstheme="minorBidi"/>
       <w:b/>
@@ -8119,10 +7784,10 @@
       <w:lang w:eastAsia="en-US"/>
     </w:rPr>
   </w:style>
-  <w:style w:type="character" w:customStyle="1" w:styleId="Heading6Char">
-    <w:name w:val="Heading 6 Char"/>
-    <w:link w:val="Heading6"/>
-    <w:rsid w:val="00BA31DF"/>
+  <w:style w:type="character" w:customStyle="1" w:styleId="berschrift6Zchn">
+    <w:name w:val="Überschrift 6 Zchn"/>
+    <w:link w:val="berschrift6"/>
+    <w:rsid w:val="00B95221"/>
     <w:rPr>
       <w:rFonts w:asciiTheme="minorHAnsi" w:eastAsiaTheme="minorHAnsi" w:hAnsiTheme="minorHAnsi" w:cstheme="minorBidi"/>
       <w:b/>
@@ -8132,10 +7797,10 @@
       <w:lang w:eastAsia="en-US"/>
     </w:rPr>
   </w:style>
-  <w:style w:type="character" w:customStyle="1" w:styleId="Heading7Char">
-    <w:name w:val="Heading 7 Char"/>
-    <w:link w:val="Heading7"/>
-    <w:rsid w:val="00BA31DF"/>
+  <w:style w:type="character" w:customStyle="1" w:styleId="berschrift7Zchn">
+    <w:name w:val="Überschrift 7 Zchn"/>
+    <w:link w:val="berschrift7"/>
+    <w:rsid w:val="00B95221"/>
     <w:rPr>
       <w:rFonts w:asciiTheme="minorHAnsi" w:eastAsiaTheme="minorHAnsi" w:hAnsiTheme="minorHAnsi" w:cstheme="minorBidi"/>
       <w:b/>
@@ -8145,10 +7810,10 @@
       <w:lang w:eastAsia="en-US"/>
     </w:rPr>
   </w:style>
-  <w:style w:type="character" w:customStyle="1" w:styleId="Heading8Char">
-    <w:name w:val="Heading 8 Char"/>
-    <w:link w:val="Heading8"/>
-    <w:rsid w:val="00BA31DF"/>
+  <w:style w:type="character" w:customStyle="1" w:styleId="berschrift8Zchn">
+    <w:name w:val="Überschrift 8 Zchn"/>
+    <w:link w:val="berschrift8"/>
+    <w:rsid w:val="00B95221"/>
     <w:rPr>
       <w:rFonts w:asciiTheme="minorHAnsi" w:eastAsiaTheme="minorHAnsi" w:hAnsiTheme="minorHAnsi" w:cstheme="minorBidi"/>
       <w:b/>
@@ -8158,10 +7823,10 @@
       <w:lang w:eastAsia="en-US"/>
     </w:rPr>
   </w:style>
-  <w:style w:type="character" w:customStyle="1" w:styleId="Heading9Char">
-    <w:name w:val="Heading 9 Char"/>
-    <w:link w:val="Heading9"/>
-    <w:rsid w:val="00BA31DF"/>
+  <w:style w:type="character" w:customStyle="1" w:styleId="berschrift9Zchn">
+    <w:name w:val="Überschrift 9 Zchn"/>
+    <w:link w:val="berschrift9"/>
+    <w:rsid w:val="00B95221"/>
     <w:rPr>
       <w:rFonts w:asciiTheme="minorHAnsi" w:eastAsiaTheme="minorHAnsi" w:hAnsiTheme="minorHAnsi" w:cstheme="minorBidi"/>
       <w:b/>
@@ -8173,22 +7838,22 @@
   </w:style>
   <w:style w:type="paragraph" w:customStyle="1" w:styleId="ab">
     <w:name w:val="ab"/>
-    <w:basedOn w:val="Normal"/>
+    <w:basedOn w:val="Standard"/>
     <w:uiPriority w:val="99"/>
     <w:qFormat/>
-    <w:rsid w:val="00BA31DF"/>
+    <w:rsid w:val="00B95221"/>
     <w:pPr>
       <w:spacing w:before="240" w:line="360" w:lineRule="atLeast"/>
       <w:jc w:val="both"/>
     </w:pPr>
   </w:style>
-  <w:style w:type="paragraph" w:styleId="Header">
+  <w:style w:type="paragraph" w:styleId="Kopfzeile">
     <w:name w:val="header"/>
-    <w:basedOn w:val="Normal"/>
-    <w:link w:val="HeaderChar"/>
+    <w:basedOn w:val="Standard"/>
+    <w:link w:val="KopfzeileZchn"/>
     <w:uiPriority w:val="99"/>
     <w:qFormat/>
-    <w:rsid w:val="00BA31DF"/>
+    <w:rsid w:val="00B95221"/>
     <w:pPr>
       <w:pBdr>
         <w:top w:val="single" w:sz="6" w:space="3" w:color="auto"/>
@@ -8208,23 +7873,23 @@
       <w:szCs w:val="20"/>
     </w:rPr>
   </w:style>
-  <w:style w:type="character" w:customStyle="1" w:styleId="HeaderChar">
-    <w:name w:val="Header Char"/>
-    <w:link w:val="Header"/>
+  <w:style w:type="character" w:customStyle="1" w:styleId="KopfzeileZchn">
+    <w:name w:val="Kopfzeile Zchn"/>
+    <w:link w:val="Kopfzeile"/>
     <w:uiPriority w:val="99"/>
-    <w:rsid w:val="00BA31DF"/>
+    <w:rsid w:val="00B95221"/>
     <w:rPr>
       <w:rFonts w:asciiTheme="minorHAnsi" w:eastAsiaTheme="minorHAnsi" w:hAnsiTheme="minorHAnsi" w:cstheme="minorBidi"/>
       <w:lang w:eastAsia="en-US"/>
     </w:rPr>
   </w:style>
-  <w:style w:type="paragraph" w:styleId="TOC1">
+  <w:style w:type="paragraph" w:styleId="Verzeichnis1">
     <w:name w:val="toc 1"/>
-    <w:basedOn w:val="Normal"/>
-    <w:next w:val="Normal"/>
+    <w:basedOn w:val="Standard"/>
+    <w:next w:val="Standard"/>
     <w:autoRedefine/>
     <w:uiPriority w:val="39"/>
-    <w:rsid w:val="00BA31DF"/>
+    <w:rsid w:val="00B95221"/>
     <w:pPr>
       <w:keepLines/>
       <w:tabs>
@@ -8241,13 +7906,13 @@
       <w:lang w:eastAsia="de-DE"/>
     </w:rPr>
   </w:style>
-  <w:style w:type="paragraph" w:styleId="TOC2">
+  <w:style w:type="paragraph" w:styleId="Verzeichnis2">
     <w:name w:val="toc 2"/>
-    <w:basedOn w:val="TOC1"/>
-    <w:next w:val="Normal"/>
+    <w:basedOn w:val="Verzeichnis1"/>
+    <w:next w:val="Standard"/>
     <w:autoRedefine/>
     <w:uiPriority w:val="39"/>
-    <w:rsid w:val="00BA31DF"/>
+    <w:rsid w:val="00B95221"/>
     <w:pPr>
       <w:ind w:left="964" w:hanging="680"/>
     </w:pPr>
@@ -8256,24 +7921,24 @@
       <w:bCs w:val="0"/>
     </w:rPr>
   </w:style>
-  <w:style w:type="paragraph" w:styleId="TOC3">
+  <w:style w:type="paragraph" w:styleId="Verzeichnis3">
     <w:name w:val="toc 3"/>
-    <w:basedOn w:val="TOC2"/>
-    <w:next w:val="Normal"/>
+    <w:basedOn w:val="Verzeichnis2"/>
+    <w:next w:val="Standard"/>
     <w:autoRedefine/>
     <w:uiPriority w:val="39"/>
-    <w:rsid w:val="00BA31DF"/>
+    <w:rsid w:val="00B95221"/>
     <w:pPr>
       <w:ind w:left="1276" w:hanging="567"/>
     </w:pPr>
   </w:style>
-  <w:style w:type="paragraph" w:styleId="TOC4">
+  <w:style w:type="paragraph" w:styleId="Verzeichnis4">
     <w:name w:val="toc 4"/>
-    <w:basedOn w:val="TOC3"/>
-    <w:next w:val="Normal"/>
+    <w:basedOn w:val="Verzeichnis3"/>
+    <w:next w:val="Standard"/>
     <w:autoRedefine/>
     <w:uiPriority w:val="39"/>
-    <w:rsid w:val="00BA31DF"/>
+    <w:rsid w:val="00B95221"/>
     <w:pPr>
       <w:keepLines w:val="0"/>
       <w:ind w:left="1985" w:hanging="709"/>
@@ -8284,7 +7949,7 @@
     <w:basedOn w:val="ab"/>
     <w:next w:val="ab"/>
     <w:uiPriority w:val="99"/>
-    <w:rsid w:val="00BA31DF"/>
+    <w:rsid w:val="00B95221"/>
     <w:pPr>
       <w:keepNext/>
       <w:keepLines/>
@@ -8299,7 +7964,7 @@
     <w:basedOn w:val="ab"/>
     <w:next w:val="bu"/>
     <w:uiPriority w:val="99"/>
-    <w:rsid w:val="00BA31DF"/>
+    <w:rsid w:val="00B95221"/>
     <w:pPr>
       <w:keepNext/>
       <w:tabs>
@@ -8312,10 +7977,10 @@
   </w:style>
   <w:style w:type="paragraph" w:customStyle="1" w:styleId="bu">
     <w:name w:val="bu"/>
-    <w:basedOn w:val="Normal"/>
+    <w:basedOn w:val="Standard"/>
     <w:next w:val="ab"/>
     <w:uiPriority w:val="99"/>
-    <w:rsid w:val="00BA31DF"/>
+    <w:rsid w:val="00B95221"/>
     <w:pPr>
       <w:keepLines/>
       <w:tabs>
@@ -8334,13 +7999,13 @@
     <w:name w:val="en1"/>
     <w:basedOn w:val="ei1"/>
     <w:uiPriority w:val="99"/>
-    <w:rsid w:val="00BA31DF"/>
+    <w:rsid w:val="00B95221"/>
   </w:style>
   <w:style w:type="paragraph" w:customStyle="1" w:styleId="ei1">
     <w:name w:val="ei1"/>
     <w:basedOn w:val="ab"/>
     <w:uiPriority w:val="99"/>
-    <w:rsid w:val="00BA31DF"/>
+    <w:rsid w:val="00B95221"/>
     <w:pPr>
       <w:tabs>
         <w:tab w:val="left" w:pos="425"/>
@@ -8354,7 +8019,7 @@
     <w:basedOn w:val="ab"/>
     <w:next w:val="ab"/>
     <w:uiPriority w:val="99"/>
-    <w:rsid w:val="00BA31DF"/>
+    <w:rsid w:val="00B95221"/>
     <w:pPr>
       <w:spacing w:before="120"/>
       <w:ind w:left="561" w:right="567"/>
@@ -8368,7 +8033,7 @@
     <w:name w:val="ei2"/>
     <w:basedOn w:val="ei1"/>
     <w:uiPriority w:val="99"/>
-    <w:rsid w:val="00BA31DF"/>
+    <w:rsid w:val="00B95221"/>
     <w:pPr>
       <w:tabs>
         <w:tab w:val="left" w:pos="851"/>
@@ -8381,7 +8046,7 @@
     <w:name w:val="ei3"/>
     <w:basedOn w:val="ei2"/>
     <w:uiPriority w:val="99"/>
-    <w:rsid w:val="00BA31DF"/>
+    <w:rsid w:val="00B95221"/>
     <w:pPr>
       <w:tabs>
         <w:tab w:val="clear" w:pos="425"/>
@@ -8395,7 +8060,7 @@
     <w:name w:val="lit"/>
     <w:basedOn w:val="ab"/>
     <w:uiPriority w:val="99"/>
-    <w:rsid w:val="00BA31DF"/>
+    <w:rsid w:val="00B95221"/>
     <w:pPr>
       <w:keepLines/>
       <w:ind w:left="1418" w:hanging="1418"/>
@@ -8406,7 +8071,7 @@
     <w:name w:val="abk"/>
     <w:basedOn w:val="ab"/>
     <w:uiPriority w:val="99"/>
-    <w:rsid w:val="00BA31DF"/>
+    <w:rsid w:val="00B95221"/>
     <w:rPr>
       <w:i/>
       <w:iCs/>
@@ -8416,7 +8081,7 @@
     <w:name w:val="e1"/>
     <w:basedOn w:val="ei1"/>
     <w:uiPriority w:val="99"/>
-    <w:rsid w:val="00BA31DF"/>
+    <w:rsid w:val="00B95221"/>
     <w:pPr>
       <w:ind w:firstLine="0"/>
     </w:pPr>
@@ -8426,7 +8091,7 @@
     <w:basedOn w:val="ei1"/>
     <w:next w:val="ei1"/>
     <w:uiPriority w:val="99"/>
-    <w:rsid w:val="00BA31DF"/>
+    <w:rsid w:val="00B95221"/>
     <w:pPr>
       <w:keepNext/>
     </w:pPr>
@@ -8440,7 +8105,7 @@
     <w:basedOn w:val="ei2"/>
     <w:next w:val="ei2"/>
     <w:uiPriority w:val="99"/>
-    <w:rsid w:val="00BA31DF"/>
+    <w:rsid w:val="00B95221"/>
     <w:rPr>
       <w:b/>
       <w:bCs/>
@@ -8451,7 +8116,7 @@
     <w:basedOn w:val="ei3"/>
     <w:next w:val="ei3"/>
     <w:uiPriority w:val="99"/>
-    <w:rsid w:val="00BA31DF"/>
+    <w:rsid w:val="00B95221"/>
     <w:rPr>
       <w:b/>
       <w:bCs/>
@@ -8461,17 +8126,17 @@
     <w:name w:val="en2"/>
     <w:basedOn w:val="ei2"/>
     <w:uiPriority w:val="99"/>
-    <w:rsid w:val="00BA31DF"/>
+    <w:rsid w:val="00B95221"/>
     <w:pPr>
       <w:ind w:left="851" w:hanging="427"/>
     </w:pPr>
   </w:style>
-  <w:style w:type="paragraph" w:styleId="FootnoteText">
+  <w:style w:type="paragraph" w:styleId="Funotentext">
     <w:name w:val="footnote text"/>
     <w:basedOn w:val="ab"/>
-    <w:link w:val="FootnoteTextChar"/>
+    <w:link w:val="FunotentextZchn"/>
     <w:uiPriority w:val="99"/>
-    <w:rsid w:val="00BA31DF"/>
+    <w:rsid w:val="00B95221"/>
     <w:pPr>
       <w:tabs>
         <w:tab w:val="left" w:pos="560"/>
@@ -8484,33 +8149,33 @@
       <w:szCs w:val="20"/>
     </w:rPr>
   </w:style>
-  <w:style w:type="character" w:customStyle="1" w:styleId="FootnoteTextChar">
-    <w:name w:val="Footnote Text Char"/>
-    <w:link w:val="FootnoteText"/>
+  <w:style w:type="character" w:customStyle="1" w:styleId="FunotentextZchn">
+    <w:name w:val="Fußnotentext Zchn"/>
+    <w:link w:val="Funotentext"/>
     <w:uiPriority w:val="99"/>
-    <w:rsid w:val="00BA31DF"/>
+    <w:rsid w:val="00B95221"/>
     <w:rPr>
       <w:rFonts w:asciiTheme="minorHAnsi" w:eastAsiaTheme="minorHAnsi" w:hAnsiTheme="minorHAnsi" w:cstheme="minorBidi"/>
       <w:lang w:eastAsia="en-US"/>
     </w:rPr>
   </w:style>
-  <w:style w:type="character" w:styleId="FootnoteReference">
+  <w:style w:type="character" w:styleId="Funotenzeichen">
     <w:name w:val="footnote reference"/>
     <w:uiPriority w:val="99"/>
-    <w:rsid w:val="00BA31DF"/>
+    <w:rsid w:val="00B95221"/>
     <w:rPr>
       <w:position w:val="6"/>
       <w:sz w:val="18"/>
       <w:szCs w:val="18"/>
     </w:rPr>
   </w:style>
-  <w:style w:type="paragraph" w:styleId="Footer">
+  <w:style w:type="paragraph" w:styleId="Fuzeile">
     <w:name w:val="footer"/>
-    <w:basedOn w:val="Header"/>
-    <w:link w:val="FooterChar"/>
+    <w:basedOn w:val="Kopfzeile"/>
+    <w:link w:val="FuzeileZchn"/>
     <w:uiPriority w:val="99"/>
     <w:qFormat/>
-    <w:rsid w:val="00BA31DF"/>
+    <w:rsid w:val="00B95221"/>
     <w:pPr>
       <w:tabs>
         <w:tab w:val="clear" w:pos="4536"/>
@@ -8518,28 +8183,28 @@
       <w:jc w:val="right"/>
     </w:pPr>
   </w:style>
-  <w:style w:type="character" w:customStyle="1" w:styleId="FooterChar">
-    <w:name w:val="Footer Char"/>
-    <w:link w:val="Footer"/>
+  <w:style w:type="character" w:customStyle="1" w:styleId="FuzeileZchn">
+    <w:name w:val="Fußzeile Zchn"/>
+    <w:link w:val="Fuzeile"/>
     <w:uiPriority w:val="99"/>
-    <w:rsid w:val="00BA31DF"/>
+    <w:rsid w:val="00B95221"/>
     <w:rPr>
       <w:rFonts w:asciiTheme="minorHAnsi" w:eastAsiaTheme="minorHAnsi" w:hAnsiTheme="minorHAnsi" w:cstheme="minorBidi"/>
       <w:lang w:eastAsia="en-US"/>
     </w:rPr>
   </w:style>
-  <w:style w:type="character" w:styleId="PageNumber">
+  <w:style w:type="character" w:styleId="Seitenzahl">
     <w:name w:val="page number"/>
-    <w:basedOn w:val="DefaultParagraphFont"/>
+    <w:basedOn w:val="Absatz-Standardschriftart"/>
     <w:uiPriority w:val="99"/>
-    <w:rsid w:val="00BA31DF"/>
+    <w:rsid w:val="00B95221"/>
   </w:style>
   <w:style w:type="paragraph" w:customStyle="1" w:styleId="t">
     <w:name w:val="t"/>
     <w:basedOn w:val="ab"/>
-    <w:next w:val="Normal"/>
+    <w:next w:val="Standard"/>
     <w:uiPriority w:val="99"/>
-    <w:rsid w:val="00BA31DF"/>
+    <w:rsid w:val="00B95221"/>
     <w:pPr>
       <w:keepNext/>
       <w:keepLines/>
@@ -8557,7 +8222,7 @@
     <w:name w:val="tab"/>
     <w:basedOn w:val="ab"/>
     <w:uiPriority w:val="99"/>
-    <w:rsid w:val="00BA31DF"/>
+    <w:rsid w:val="00B95221"/>
     <w:pPr>
       <w:spacing w:before="40" w:after="60" w:line="240" w:lineRule="auto"/>
       <w:jc w:val="left"/>
@@ -8571,7 +8236,7 @@
     <w:name w:val="tabz"/>
     <w:basedOn w:val="tab"/>
     <w:uiPriority w:val="99"/>
-    <w:rsid w:val="00BA31DF"/>
+    <w:rsid w:val="00B95221"/>
     <w:pPr>
       <w:jc w:val="center"/>
     </w:pPr>
@@ -8582,7 +8247,7 @@
     <w:basedOn w:val="ab"/>
     <w:next w:val="ab"/>
     <w:uiPriority w:val="99"/>
-    <w:rsid w:val="00BA31DF"/>
+    <w:rsid w:val="00B95221"/>
     <w:pPr>
       <w:spacing w:before="120" w:line="300" w:lineRule="atLeast"/>
       <w:ind w:left="454"/>
@@ -8597,7 +8262,7 @@
     <w:basedOn w:val="t"/>
     <w:next w:val="ab"/>
     <w:uiPriority w:val="99"/>
-    <w:rsid w:val="00BA31DF"/>
+    <w:rsid w:val="00B95221"/>
     <w:pPr>
       <w:spacing w:before="0" w:after="800"/>
     </w:pPr>
@@ -8612,10 +8277,10 @@
   </w:style>
   <w:style w:type="paragraph" w:customStyle="1" w:styleId="okt">
     <w:name w:val="okt"/>
-    <w:basedOn w:val="Header"/>
+    <w:basedOn w:val="Kopfzeile"/>
     <w:uiPriority w:val="99"/>
     <w:qFormat/>
-    <w:rsid w:val="00BA31DF"/>
+    <w:rsid w:val="00B95221"/>
     <w:pPr>
       <w:pBdr>
         <w:top w:val="none" w:sz="0" w:space="0" w:color="auto"/>
@@ -8634,7 +8299,7 @@
     <w:name w:val="Durchstreichen"/>
     <w:aliases w:val="d"/>
     <w:uiPriority w:val="99"/>
-    <w:rsid w:val="00BA31DF"/>
+    <w:rsid w:val="00B95221"/>
     <w:rPr>
       <w:strike/>
     </w:rPr>
@@ -8644,7 +8309,7 @@
     <w:basedOn w:val="tab"/>
     <w:next w:val="tab"/>
     <w:uiPriority w:val="99"/>
-    <w:rsid w:val="00BA31DF"/>
+    <w:rsid w:val="00B95221"/>
     <w:rPr>
       <w:b/>
       <w:bCs/>
@@ -8656,16 +8321,16 @@
     <w:name w:val="e3"/>
     <w:basedOn w:val="ei3"/>
     <w:uiPriority w:val="99"/>
-    <w:rsid w:val="00BA31DF"/>
+    <w:rsid w:val="00B95221"/>
     <w:pPr>
       <w:ind w:left="851" w:firstLine="0"/>
     </w:pPr>
   </w:style>
   <w:style w:type="paragraph" w:customStyle="1" w:styleId="e4">
     <w:name w:val="e4"/>
-    <w:basedOn w:val="Normal"/>
+    <w:basedOn w:val="Standard"/>
     <w:uiPriority w:val="99"/>
-    <w:rsid w:val="00BA31DF"/>
+    <w:rsid w:val="00B95221"/>
     <w:pPr>
       <w:tabs>
         <w:tab w:val="left" w:pos="1276"/>
@@ -8678,13 +8343,13 @@
     <w:name w:val="e2"/>
     <w:basedOn w:val="ei2"/>
     <w:uiPriority w:val="99"/>
-    <w:rsid w:val="00BA31DF"/>
+    <w:rsid w:val="00B95221"/>
   </w:style>
   <w:style w:type="paragraph" w:customStyle="1" w:styleId="okab">
     <w:name w:val="okab"/>
     <w:basedOn w:val="ab"/>
     <w:uiPriority w:val="99"/>
-    <w:rsid w:val="00BA31DF"/>
+    <w:rsid w:val="00B95221"/>
     <w:pPr>
       <w:spacing w:before="0" w:after="60" w:line="240" w:lineRule="atLeast"/>
     </w:pPr>
@@ -8693,7 +8358,7 @@
     <w:name w:val="oke1"/>
     <w:basedOn w:val="okab"/>
     <w:uiPriority w:val="99"/>
-    <w:rsid w:val="00BA31DF"/>
+    <w:rsid w:val="00B95221"/>
     <w:pPr>
       <w:tabs>
         <w:tab w:val="left" w:pos="1418"/>
@@ -8705,16 +8370,16 @@
     <w:name w:val="oke2"/>
     <w:basedOn w:val="oke1"/>
     <w:uiPriority w:val="99"/>
-    <w:rsid w:val="00BA31DF"/>
+    <w:rsid w:val="00B95221"/>
     <w:pPr>
       <w:ind w:left="2836"/>
     </w:pPr>
   </w:style>
   <w:style w:type="paragraph" w:customStyle="1" w:styleId="ok">
     <w:name w:val="okü"/>
-    <w:basedOn w:val="Normal"/>
+    <w:basedOn w:val="Standard"/>
     <w:uiPriority w:val="99"/>
-    <w:rsid w:val="00BA31DF"/>
+    <w:rsid w:val="00B95221"/>
     <w:pPr>
       <w:spacing w:before="60" w:after="60"/>
     </w:pPr>
@@ -8728,7 +8393,7 @@
     <w:basedOn w:val="oke1"/>
     <w:uiPriority w:val="99"/>
     <w:qFormat/>
-    <w:rsid w:val="00BA31DF"/>
+    <w:rsid w:val="00B95221"/>
     <w:pPr>
       <w:tabs>
         <w:tab w:val="right" w:pos="8222"/>
@@ -8739,9 +8404,9 @@
   </w:style>
   <w:style w:type="paragraph" w:customStyle="1" w:styleId="okb">
     <w:name w:val="oküb"/>
-    <w:basedOn w:val="Normal"/>
+    <w:basedOn w:val="Standard"/>
     <w:uiPriority w:val="99"/>
-    <w:rsid w:val="00BA31DF"/>
+    <w:rsid w:val="00B95221"/>
     <w:rPr>
       <w:b/>
       <w:bCs/>
@@ -8751,7 +8416,7 @@
     <w:name w:val="okei2"/>
     <w:basedOn w:val="oke2"/>
     <w:uiPriority w:val="99"/>
-    <w:rsid w:val="00BA31DF"/>
+    <w:rsid w:val="00B95221"/>
     <w:pPr>
       <w:ind w:left="1701" w:hanging="283"/>
     </w:pPr>
@@ -8760,7 +8425,7 @@
     <w:name w:val="oke3"/>
     <w:basedOn w:val="oke2"/>
     <w:uiPriority w:val="99"/>
-    <w:rsid w:val="00BA31DF"/>
+    <w:rsid w:val="00B95221"/>
     <w:pPr>
       <w:ind w:left="4253"/>
     </w:pPr>
@@ -8769,19 +8434,19 @@
     <w:name w:val="okei3"/>
     <w:basedOn w:val="okei2"/>
     <w:uiPriority w:val="99"/>
-    <w:rsid w:val="00BA31DF"/>
+    <w:rsid w:val="00B95221"/>
     <w:pPr>
       <w:ind w:left="1985" w:hanging="284"/>
     </w:pPr>
   </w:style>
-  <w:style w:type="paragraph" w:styleId="TOC5">
+  <w:style w:type="paragraph" w:styleId="Verzeichnis5">
     <w:name w:val="toc 5"/>
-    <w:basedOn w:val="Normal"/>
-    <w:next w:val="Normal"/>
+    <w:basedOn w:val="Standard"/>
+    <w:next w:val="Standard"/>
     <w:autoRedefine/>
     <w:uiPriority w:val="39"/>
     <w:unhideWhenUsed/>
-    <w:rsid w:val="00BA31DF"/>
+    <w:rsid w:val="00B95221"/>
     <w:pPr>
       <w:spacing w:after="100"/>
       <w:ind w:left="880"/>
@@ -8791,14 +8456,14 @@
       <w:lang w:eastAsia="de-DE"/>
     </w:rPr>
   </w:style>
-  <w:style w:type="paragraph" w:styleId="TOC6">
+  <w:style w:type="paragraph" w:styleId="Verzeichnis6">
     <w:name w:val="toc 6"/>
-    <w:basedOn w:val="Normal"/>
-    <w:next w:val="Normal"/>
+    <w:basedOn w:val="Standard"/>
+    <w:next w:val="Standard"/>
     <w:autoRedefine/>
     <w:uiPriority w:val="39"/>
     <w:unhideWhenUsed/>
-    <w:rsid w:val="00BA31DF"/>
+    <w:rsid w:val="00B95221"/>
     <w:pPr>
       <w:spacing w:after="100"/>
       <w:ind w:left="1100"/>
@@ -8808,14 +8473,14 @@
       <w:lang w:eastAsia="de-DE"/>
     </w:rPr>
   </w:style>
-  <w:style w:type="paragraph" w:styleId="TOC7">
+  <w:style w:type="paragraph" w:styleId="Verzeichnis7">
     <w:name w:val="toc 7"/>
-    <w:basedOn w:val="Normal"/>
-    <w:next w:val="Normal"/>
+    <w:basedOn w:val="Standard"/>
+    <w:next w:val="Standard"/>
     <w:autoRedefine/>
     <w:uiPriority w:val="39"/>
     <w:unhideWhenUsed/>
-    <w:rsid w:val="00BA31DF"/>
+    <w:rsid w:val="00B95221"/>
     <w:pPr>
       <w:spacing w:after="100"/>
       <w:ind w:left="1320"/>
@@ -8825,14 +8490,14 @@
       <w:lang w:eastAsia="de-DE"/>
     </w:rPr>
   </w:style>
-  <w:style w:type="paragraph" w:styleId="TOC8">
+  <w:style w:type="paragraph" w:styleId="Verzeichnis8">
     <w:name w:val="toc 8"/>
-    <w:basedOn w:val="Normal"/>
-    <w:next w:val="Normal"/>
+    <w:basedOn w:val="Standard"/>
+    <w:next w:val="Standard"/>
     <w:autoRedefine/>
     <w:uiPriority w:val="39"/>
     <w:unhideWhenUsed/>
-    <w:rsid w:val="00BA31DF"/>
+    <w:rsid w:val="00B95221"/>
     <w:pPr>
       <w:spacing w:after="100"/>
       <w:ind w:left="1540"/>
@@ -8842,14 +8507,14 @@
       <w:lang w:eastAsia="de-DE"/>
     </w:rPr>
   </w:style>
-  <w:style w:type="paragraph" w:styleId="TOC9">
+  <w:style w:type="paragraph" w:styleId="Verzeichnis9">
     <w:name w:val="toc 9"/>
-    <w:basedOn w:val="Normal"/>
-    <w:next w:val="Normal"/>
+    <w:basedOn w:val="Standard"/>
+    <w:next w:val="Standard"/>
     <w:autoRedefine/>
     <w:uiPriority w:val="39"/>
     <w:unhideWhenUsed/>
-    <w:rsid w:val="00BA31DF"/>
+    <w:rsid w:val="00B95221"/>
     <w:pPr>
       <w:spacing w:after="100"/>
       <w:ind w:left="1760"/>
@@ -8863,18 +8528,18 @@
     <w:name w:val="Hyperlink"/>
     <w:uiPriority w:val="99"/>
     <w:unhideWhenUsed/>
-    <w:rsid w:val="00BA31DF"/>
+    <w:rsid w:val="00B95221"/>
     <w:rPr>
       <w:color w:val="0000FF"/>
       <w:u w:val="single"/>
     </w:rPr>
   </w:style>
-  <w:style w:type="paragraph" w:styleId="Title">
+  <w:style w:type="paragraph" w:styleId="Titel">
     <w:name w:val="Title"/>
-    <w:basedOn w:val="Normal"/>
-    <w:link w:val="TitleChar"/>
+    <w:basedOn w:val="Standard"/>
+    <w:link w:val="TitelZchn"/>
     <w:qFormat/>
-    <w:rsid w:val="00BA31DF"/>
+    <w:rsid w:val="00B95221"/>
     <w:pPr>
       <w:widowControl w:val="0"/>
       <w:spacing w:before="240" w:line="240" w:lineRule="auto"/>
@@ -8889,10 +8554,10 @@
       <w:lang w:eastAsia="de-DE"/>
     </w:rPr>
   </w:style>
-  <w:style w:type="character" w:customStyle="1" w:styleId="TitleChar">
-    <w:name w:val="Title Char"/>
-    <w:link w:val="Title"/>
-    <w:rsid w:val="00BA31DF"/>
+  <w:style w:type="character" w:customStyle="1" w:styleId="TitelZchn">
+    <w:name w:val="Titel Zchn"/>
+    <w:link w:val="Titel"/>
+    <w:rsid w:val="00B95221"/>
     <w:rPr>
       <w:rFonts w:asciiTheme="minorHAnsi" w:hAnsiTheme="minorHAnsi" w:cstheme="minorBidi"/>
       <w:b/>
@@ -8900,14 +8565,14 @@
       <w:sz w:val="44"/>
     </w:rPr>
   </w:style>
-  <w:style w:type="paragraph" w:styleId="BalloonText">
+  <w:style w:type="paragraph" w:styleId="Sprechblasentext">
     <w:name w:val="Balloon Text"/>
-    <w:basedOn w:val="Normal"/>
-    <w:link w:val="BalloonTextChar"/>
+    <w:basedOn w:val="Standard"/>
+    <w:link w:val="SprechblasentextZchn"/>
     <w:uiPriority w:val="99"/>
     <w:semiHidden/>
     <w:unhideWhenUsed/>
-    <w:rsid w:val="00BA31DF"/>
+    <w:rsid w:val="00B95221"/>
     <w:pPr>
       <w:spacing w:after="0" w:line="240" w:lineRule="auto"/>
     </w:pPr>
@@ -8917,13 +8582,13 @@
       <w:szCs w:val="16"/>
     </w:rPr>
   </w:style>
-  <w:style w:type="character" w:customStyle="1" w:styleId="BalloonTextChar">
-    <w:name w:val="Balloon Text Char"/>
-    <w:basedOn w:val="DefaultParagraphFont"/>
-    <w:link w:val="BalloonText"/>
+  <w:style w:type="character" w:customStyle="1" w:styleId="SprechblasentextZchn">
+    <w:name w:val="Sprechblasentext Zchn"/>
+    <w:basedOn w:val="Absatz-Standardschriftart"/>
+    <w:link w:val="Sprechblasentext"/>
     <w:uiPriority w:val="99"/>
     <w:semiHidden/>
-    <w:rsid w:val="00BA31DF"/>
+    <w:rsid w:val="00B95221"/>
     <w:rPr>
       <w:rFonts w:ascii="Tahoma" w:eastAsiaTheme="minorHAnsi" w:hAnsi="Tahoma" w:cs="Tahoma"/>
       <w:sz w:val="16"/>
@@ -8931,14 +8596,14 @@
       <w:lang w:eastAsia="en-US"/>
     </w:rPr>
   </w:style>
-  <w:style w:type="paragraph" w:styleId="Subtitle">
+  <w:style w:type="paragraph" w:styleId="Untertitel">
     <w:name w:val="Subtitle"/>
-    <w:basedOn w:val="Normal"/>
-    <w:next w:val="Normal"/>
-    <w:link w:val="SubtitleChar"/>
+    <w:basedOn w:val="Standard"/>
+    <w:next w:val="Standard"/>
+    <w:link w:val="UntertitelZchn"/>
     <w:uiPriority w:val="11"/>
     <w:qFormat/>
-    <w:rsid w:val="00BA31DF"/>
+    <w:rsid w:val="00B95221"/>
     <w:pPr>
       <w:numPr>
         <w:ilvl w:val="1"/>
@@ -8953,12 +8618,12 @@
       <w:sz w:val="40"/>
     </w:rPr>
   </w:style>
-  <w:style w:type="character" w:customStyle="1" w:styleId="SubtitleChar">
-    <w:name w:val="Subtitle Char"/>
-    <w:basedOn w:val="DefaultParagraphFont"/>
-    <w:link w:val="Subtitle"/>
+  <w:style w:type="character" w:customStyle="1" w:styleId="UntertitelZchn">
+    <w:name w:val="Untertitel Zchn"/>
+    <w:basedOn w:val="Absatz-Standardschriftart"/>
+    <w:link w:val="Untertitel"/>
     <w:uiPriority w:val="11"/>
-    <w:rsid w:val="00BA31DF"/>
+    <w:rsid w:val="00B95221"/>
     <w:rPr>
       <w:rFonts w:asciiTheme="minorHAnsi" w:eastAsiaTheme="minorEastAsia" w:hAnsiTheme="minorHAnsi" w:cstheme="minorBidi"/>
       <w:color w:val="5A5A5A" w:themeColor="text1" w:themeTint="A5"/>
@@ -8970,9 +8635,9 @@
   </w:style>
   <w:style w:type="paragraph" w:customStyle="1" w:styleId="Deckblattzentrischfett">
     <w:name w:val="Deckblatt (zentrisch) fett"/>
-    <w:basedOn w:val="Normal"/>
+    <w:basedOn w:val="Standard"/>
     <w:qFormat/>
-    <w:rsid w:val="00BA31DF"/>
+    <w:rsid w:val="00B95221"/>
     <w:pPr>
       <w:spacing w:before="120" w:line="240" w:lineRule="auto"/>
       <w:jc w:val="center"/>
@@ -8986,7 +8651,7 @@
     <w:name w:val="Deckblatt (zentrisch) Linie"/>
     <w:basedOn w:val="Deckblattzentrischfett"/>
     <w:qFormat/>
-    <w:rsid w:val="00BA31DF"/>
+    <w:rsid w:val="00B95221"/>
     <w:pPr>
       <w:pBdr>
         <w:bottom w:val="single" w:sz="8" w:space="1" w:color="auto"/>
@@ -8997,7 +8662,7 @@
     <w:name w:val="Deckblatt (zentrisch)"/>
     <w:basedOn w:val="Deckblattzentrischfett"/>
     <w:qFormat/>
-    <w:rsid w:val="00BA31DF"/>
+    <w:rsid w:val="00B95221"/>
     <w:rPr>
       <w:b w:val="0"/>
     </w:rPr>
@@ -9005,9 +8670,9 @@
   <w:style w:type="paragraph" w:customStyle="1" w:styleId="Inhaltsverzeichnis">
     <w:name w:val="Inhaltsverzeichnis"/>
     <w:aliases w:val="Erläuterungen"/>
-    <w:basedOn w:val="Normal"/>
+    <w:basedOn w:val="Standard"/>
     <w:qFormat/>
-    <w:rsid w:val="00BA31DF"/>
+    <w:rsid w:val="00B95221"/>
     <w:pPr>
       <w:spacing w:after="240"/>
     </w:pPr>
@@ -9019,9 +8684,9 @@
   </w:style>
   <w:style w:type="paragraph" w:customStyle="1" w:styleId="Fliesstext">
     <w:name w:val="Fliesstext"/>
-    <w:basedOn w:val="Normal"/>
+    <w:basedOn w:val="Standard"/>
     <w:qFormat/>
-    <w:rsid w:val="00BA31DF"/>
+    <w:rsid w:val="00B95221"/>
     <w:pPr>
       <w:spacing w:before="120" w:line="240" w:lineRule="atLeast"/>
       <w:jc w:val="both"/>
@@ -9036,7 +8701,7 @@
     <w:name w:val="Fliesstext - Auflistung"/>
     <w:basedOn w:val="Fliesstext"/>
     <w:qFormat/>
-    <w:rsid w:val="00BA31DF"/>
+    <w:rsid w:val="00B95221"/>
     <w:pPr>
       <w:numPr>
         <w:numId w:val="9"/>
@@ -9046,30 +8711,30 @@
   </w:style>
   <w:style w:type="character" w:customStyle="1" w:styleId="fettgedruckt">
     <w:name w:val="fett gedruckt"/>
-    <w:basedOn w:val="DefaultParagraphFont"/>
+    <w:basedOn w:val="Absatz-Standardschriftart"/>
     <w:uiPriority w:val="1"/>
     <w:qFormat/>
-    <w:rsid w:val="00BA31DF"/>
+    <w:rsid w:val="00B95221"/>
     <w:rPr>
       <w:b/>
     </w:rPr>
   </w:style>
-  <w:style w:type="character" w:styleId="Strong">
+  <w:style w:type="character" w:styleId="Fett">
     <w:name w:val="Strong"/>
-    <w:basedOn w:val="DefaultParagraphFont"/>
+    <w:basedOn w:val="Absatz-Standardschriftart"/>
     <w:uiPriority w:val="22"/>
     <w:qFormat/>
-    <w:rsid w:val="00BA31DF"/>
+    <w:rsid w:val="00B95221"/>
     <w:rPr>
       <w:b/>
       <w:bCs/>
     </w:rPr>
   </w:style>
-  <w:style w:type="paragraph" w:styleId="NoSpacing">
+  <w:style w:type="paragraph" w:styleId="KeinLeerraum">
     <w:name w:val="No Spacing"/>
     <w:uiPriority w:val="1"/>
     <w:qFormat/>
-    <w:rsid w:val="00BA31DF"/>
+    <w:rsid w:val="00B95221"/>
     <w:rPr>
       <w:rFonts w:asciiTheme="minorHAnsi" w:eastAsiaTheme="minorHAnsi" w:hAnsiTheme="minorHAnsi" w:cstheme="minorBidi"/>
       <w:sz w:val="22"/>
@@ -9079,9 +8744,9 @@
   </w:style>
   <w:style w:type="paragraph" w:customStyle="1" w:styleId="Objektart">
     <w:name w:val="Objektart"/>
-    <w:basedOn w:val="Normal"/>
+    <w:basedOn w:val="Standard"/>
     <w:qFormat/>
-    <w:rsid w:val="00BA31DF"/>
+    <w:rsid w:val="00B95221"/>
     <w:pPr>
       <w:tabs>
         <w:tab w:val="left" w:pos="851"/>
@@ -9098,17 +8763,17 @@
     <w:name w:val="blau gedruckt"/>
     <w:basedOn w:val="Objektart"/>
     <w:qFormat/>
-    <w:rsid w:val="00BA31DF"/>
+    <w:rsid w:val="00B95221"/>
     <w:rPr>
       <w:color w:val="0000FF"/>
     </w:rPr>
   </w:style>
   <w:style w:type="character" w:customStyle="1" w:styleId="kursivgeschrieben">
     <w:name w:val="kursiv geschrieben"/>
-    <w:basedOn w:val="DefaultParagraphFont"/>
+    <w:basedOn w:val="Absatz-Standardschriftart"/>
     <w:uiPriority w:val="1"/>
     <w:qFormat/>
-    <w:rsid w:val="00BA31DF"/>
+    <w:rsid w:val="00B95221"/>
     <w:rPr>
       <w:i/>
       <w:lang w:eastAsia="de-DE"/>
@@ -9118,33 +8783,32 @@
     <w:name w:val="Fliesstext - Aufzählung (Buchstaben)"/>
     <w:basedOn w:val="Fliesstext-Auflistung"/>
     <w:qFormat/>
-    <w:rsid w:val="00BA31DF"/>
+    <w:rsid w:val="00133652"/>
     <w:pPr>
       <w:numPr>
         <w:numId w:val="10"/>
       </w:numPr>
-      <w:ind w:left="1021" w:hanging="454"/>
     </w:pPr>
   </w:style>
   <w:style w:type="character" w:customStyle="1" w:styleId="kleingeschrieben">
     <w:name w:val="klein geschrieben"/>
-    <w:basedOn w:val="DefaultParagraphFont"/>
+    <w:basedOn w:val="Absatz-Standardschriftart"/>
     <w:uiPriority w:val="1"/>
     <w:qFormat/>
-    <w:rsid w:val="00BA31DF"/>
+    <w:rsid w:val="00B95221"/>
     <w:rPr>
       <w:sz w:val="16"/>
       <w:lang w:eastAsia="de-DE"/>
     </w:rPr>
   </w:style>
-  <w:style w:type="paragraph" w:styleId="TOCHeading">
+  <w:style w:type="paragraph" w:styleId="Inhaltsverzeichnisberschrift">
     <w:name w:val="TOC Heading"/>
-    <w:basedOn w:val="Heading1"/>
-    <w:next w:val="Normal"/>
+    <w:basedOn w:val="berschrift1"/>
+    <w:next w:val="Standard"/>
     <w:uiPriority w:val="39"/>
     <w:unhideWhenUsed/>
     <w:qFormat/>
-    <w:rsid w:val="00BA31DF"/>
+    <w:rsid w:val="00B95221"/>
     <w:pPr>
       <w:pageBreakBefore w:val="0"/>
       <w:numPr>
@@ -9165,26 +8829,26 @@
       <w:lang w:eastAsia="de-DE"/>
     </w:rPr>
   </w:style>
-  <w:style w:type="character" w:styleId="CommentReference">
+  <w:style w:type="character" w:styleId="Kommentarzeichen">
     <w:name w:val="annotation reference"/>
-    <w:basedOn w:val="DefaultParagraphFont"/>
+    <w:basedOn w:val="Absatz-Standardschriftart"/>
     <w:uiPriority w:val="99"/>
     <w:semiHidden/>
     <w:unhideWhenUsed/>
-    <w:rsid w:val="00BA31DF"/>
+    <w:rsid w:val="00B95221"/>
     <w:rPr>
       <w:sz w:val="16"/>
       <w:szCs w:val="16"/>
     </w:rPr>
   </w:style>
-  <w:style w:type="paragraph" w:styleId="CommentText">
+  <w:style w:type="paragraph" w:styleId="Kommentartext">
     <w:name w:val="annotation text"/>
-    <w:basedOn w:val="Normal"/>
-    <w:link w:val="CommentTextChar"/>
+    <w:basedOn w:val="Standard"/>
+    <w:link w:val="KommentartextZchn"/>
     <w:uiPriority w:val="99"/>
     <w:semiHidden/>
     <w:unhideWhenUsed/>
-    <w:rsid w:val="00BA31DF"/>
+    <w:rsid w:val="00B95221"/>
     <w:pPr>
       <w:spacing w:line="240" w:lineRule="auto"/>
     </w:pPr>
@@ -9193,13 +8857,13 @@
       <w:szCs w:val="20"/>
     </w:rPr>
   </w:style>
-  <w:style w:type="character" w:customStyle="1" w:styleId="CommentTextChar">
-    <w:name w:val="Comment Text Char"/>
-    <w:basedOn w:val="DefaultParagraphFont"/>
-    <w:link w:val="CommentText"/>
+  <w:style w:type="character" w:customStyle="1" w:styleId="KommentartextZchn">
+    <w:name w:val="Kommentartext Zchn"/>
+    <w:basedOn w:val="Absatz-Standardschriftart"/>
+    <w:link w:val="Kommentartext"/>
     <w:uiPriority w:val="99"/>
     <w:semiHidden/>
-    <w:rsid w:val="00BA31DF"/>
+    <w:rsid w:val="00B95221"/>
     <w:rPr>
       <w:rFonts w:asciiTheme="minorHAnsi" w:eastAsiaTheme="minorHAnsi" w:hAnsiTheme="minorHAnsi" w:cstheme="minorBidi"/>
       <w:lang w:eastAsia="en-US"/>
@@ -9498,7 +9162,7 @@
 </file>
 
 <file path=customXml/itemProps1.xml><?xml version="1.0" encoding="utf-8"?>
-<ds:datastoreItem xmlns:ds="http://schemas.openxmlformats.org/officeDocument/2006/customXml" ds:itemID="{9963A12A-4C95-554C-B94B-EECA9132D287}">
+<ds:datastoreItem xmlns:ds="http://schemas.openxmlformats.org/officeDocument/2006/customXml" ds:itemID="{22318CC8-85C1-F144-B0CF-2531BFE63406}">
   <ds:schemaRefs>
     <ds:schemaRef ds:uri="http://schemas.openxmlformats.org/officeDocument/2006/bibliography"/>
   </ds:schemaRefs>

</xml_diff>

<commit_message>
remove template reference from the Word template
</commit_message>
<xml_diff>
--- a/src/main/resources/templates/aaa-template.docx
+++ b/src/main/resources/templates/aaa-template.docx
@@ -4,7 +4,7 @@
   <w:body>
     <w:p>
       <w:pPr>
-        <w:pStyle w:val="Titel"/>
+        <w:pStyle w:val="Title"/>
         <w:rPr>
           <w:rFonts w:ascii="Times New Roman" w:hAnsi="Times New Roman"/>
           <w:sz w:val="40"/>
@@ -61,7 +61,7 @@
     </w:p>
     <w:p>
       <w:pPr>
-        <w:pStyle w:val="Titel"/>
+        <w:pStyle w:val="Title"/>
         <w:spacing w:before="100" w:beforeAutospacing="1" w:after="100" w:afterAutospacing="1"/>
         <w:rPr>
           <w:sz w:val="40"/>
@@ -112,17 +112,17 @@
     </w:p>
     <w:p>
       <w:pPr>
-        <w:pStyle w:val="Untertitel"/>
-      </w:pPr>
-    </w:p>
-    <w:p>
-      <w:pPr>
-        <w:pStyle w:val="Untertitel"/>
-      </w:pPr>
-    </w:p>
-    <w:p>
-      <w:pPr>
-        <w:pStyle w:val="Untertitel"/>
+        <w:pStyle w:val="Subtitle"/>
+      </w:pPr>
+    </w:p>
+    <w:p>
+      <w:pPr>
+        <w:pStyle w:val="Subtitle"/>
+      </w:pPr>
+    </w:p>
+    <w:p>
+      <w:pPr>
+        <w:pStyle w:val="Subtitle"/>
       </w:pPr>
       <w:r>
         <w:rPr>
@@ -136,12 +136,12 @@
     </w:p>
     <w:p>
       <w:pPr>
-        <w:pStyle w:val="Untertitel"/>
-      </w:pPr>
-    </w:p>
-    <w:p>
-      <w:pPr>
-        <w:pStyle w:val="Titel"/>
+        <w:pStyle w:val="Subtitle"/>
+      </w:pPr>
+    </w:p>
+    <w:p>
+      <w:pPr>
+        <w:pStyle w:val="Title"/>
       </w:pPr>
       <w:r>
         <w:rPr>
@@ -161,12 +161,12 @@
     </w:p>
     <w:p>
       <w:pPr>
-        <w:pStyle w:val="Untertitel"/>
-      </w:pPr>
-    </w:p>
-    <w:p>
-      <w:pPr>
-        <w:pStyle w:val="Untertitel"/>
+        <w:pStyle w:val="Subtitle"/>
+      </w:pPr>
+    </w:p>
+    <w:p>
+      <w:pPr>
+        <w:pStyle w:val="Subtitle"/>
       </w:pPr>
     </w:p>
     <w:p>
@@ -188,12 +188,7 @@
         <w:pStyle w:val="Deckblattzentrischfett"/>
       </w:pPr>
       <w:r>
-        <w:t>Sta</w:t>
-      </w:r>
-      <w:bookmarkStart w:id="0" w:name="_GoBack"/>
-      <w:bookmarkEnd w:id="0"/>
-      <w:r>
-        <w:t xml:space="preserve">nd: </w:t>
+        <w:t xml:space="preserve">Stand: </w:t>
       </w:r>
       <w:r>
         <w:t>01.06</w:t>
@@ -230,12 +225,20 @@
         <w:pStyle w:val="Deckblattzentrisch"/>
       </w:pPr>
       <w:r>
-        <w:t xml:space="preserve">der Länder der Bundesrepublik Deutschland (AdV) </w:t>
-      </w:r>
-    </w:p>
-    <w:p>
-      <w:pPr>
-        <w:pStyle w:val="Titel"/>
+        <w:t>der Länder der Bundesrepublik Deutschland (</w:t>
+      </w:r>
+      <w:proofErr w:type="spellStart"/>
+      <w:r>
+        <w:t>AdV</w:t>
+      </w:r>
+      <w:proofErr w:type="spellEnd"/>
+      <w:r>
+        <w:t xml:space="preserve">) </w:t>
+      </w:r>
+    </w:p>
+    <w:p>
+      <w:pPr>
+        <w:pStyle w:val="Title"/>
         <w:sectPr>
           <w:headerReference w:type="default" r:id="rId9"/>
           <w:footerReference w:type="default" r:id="rId10"/>
@@ -247,7 +250,7 @@
     </w:p>
     <w:p>
       <w:pPr>
-        <w:pStyle w:val="Titel"/>
+        <w:pStyle w:val="Title"/>
       </w:pPr>
       <w:r>
         <w:rPr>
@@ -321,7 +324,7 @@
     </w:p>
     <w:p>
       <w:pPr>
-        <w:pStyle w:val="Verzeichnis1"/>
+        <w:pStyle w:val="TOC1"/>
         <w:rPr>
           <w:rFonts w:eastAsiaTheme="minorEastAsia"/>
           <w:b w:val="0"/>
@@ -422,7 +425,7 @@
     </w:p>
     <w:p>
       <w:pPr>
-        <w:pStyle w:val="Verzeichnis1"/>
+        <w:pStyle w:val="TOC1"/>
         <w:rPr>
           <w:rFonts w:eastAsiaTheme="minorEastAsia"/>
           <w:b w:val="0"/>
@@ -536,52 +539,53 @@
     </w:p>
     <w:p>
       <w:pPr>
-        <w:pStyle w:val="berschrift1"/>
-      </w:pPr>
-      <w:bookmarkStart w:id="1" w:name="_Toc536235196"/>
-      <w:bookmarkStart w:id="2" w:name="_Toc514638443"/>
-      <w:bookmarkStart w:id="3" w:name="_Toc514143326"/>
-      <w:bookmarkStart w:id="4" w:name="_Toc514141533"/>
-      <w:bookmarkStart w:id="5" w:name="_Toc511718095"/>
-      <w:bookmarkStart w:id="6" w:name="_Toc492259124"/>
-      <w:bookmarkStart w:id="7" w:name="_Toc468789739"/>
-      <w:bookmarkStart w:id="8" w:name="_Toc455488527"/>
-      <w:bookmarkStart w:id="9" w:name="_Toc455375463"/>
-      <w:bookmarkStart w:id="10" w:name="_Toc455371871"/>
-      <w:bookmarkStart w:id="11" w:name="_Toc455371653"/>
-      <w:bookmarkStart w:id="12" w:name="_Toc454965876"/>
-      <w:bookmarkStart w:id="13" w:name="_Toc443196999"/>
-      <w:bookmarkStart w:id="14" w:name="_Toc441284117"/>
-      <w:bookmarkStart w:id="15" w:name="_Toc426337435"/>
-      <w:bookmarkStart w:id="16" w:name="_Toc425508544"/>
-      <w:bookmarkStart w:id="17" w:name="_Toc424468481"/>
-      <w:bookmarkStart w:id="18" w:name="_Toc424468318"/>
-      <w:bookmarkStart w:id="19" w:name="_Toc424468201"/>
-      <w:bookmarkStart w:id="20" w:name="_Toc424467174"/>
-      <w:bookmarkStart w:id="21" w:name="_Toc424117268"/>
-      <w:bookmarkStart w:id="22" w:name="_Toc420321246"/>
-      <w:bookmarkStart w:id="23" w:name="_Toc417179138"/>
-      <w:bookmarkStart w:id="24" w:name="_Toc415047680"/>
-      <w:bookmarkStart w:id="25" w:name="_Toc415046764"/>
-      <w:bookmarkStart w:id="26" w:name="_Toc414277058"/>
-      <w:bookmarkStart w:id="27" w:name="_Toc414273976"/>
-      <w:bookmarkStart w:id="28" w:name="_Toc413825024"/>
-      <w:bookmarkStart w:id="29" w:name="_Toc412530245"/>
-      <w:bookmarkStart w:id="30" w:name="_Toc412529717"/>
-      <w:bookmarkStart w:id="31" w:name="_Toc412437873"/>
-      <w:bookmarkStart w:id="32" w:name="_Toc412281888"/>
-      <w:bookmarkStart w:id="33" w:name="_Toc412213509"/>
-      <w:bookmarkStart w:id="34" w:name="_Toc411853758"/>
-      <w:bookmarkStart w:id="35" w:name="_Toc410801675"/>
-      <w:bookmarkStart w:id="36" w:name="_Toc409583677"/>
-      <w:bookmarkStart w:id="37" w:name="_Toc409581332"/>
-      <w:bookmarkStart w:id="38" w:name="_Toc409279095"/>
-      <w:bookmarkStart w:id="39" w:name="_Toc507574507"/>
-      <w:bookmarkStart w:id="40" w:name="TeilA"/>
+        <w:pStyle w:val="Heading1"/>
+      </w:pPr>
+      <w:bookmarkStart w:id="0" w:name="_Toc536235196"/>
+      <w:bookmarkStart w:id="1" w:name="_Toc514638443"/>
+      <w:bookmarkStart w:id="2" w:name="_Toc514143326"/>
+      <w:bookmarkStart w:id="3" w:name="_Toc514141533"/>
+      <w:bookmarkStart w:id="4" w:name="_Toc511718095"/>
+      <w:bookmarkStart w:id="5" w:name="_Toc492259124"/>
+      <w:bookmarkStart w:id="6" w:name="_Toc468789739"/>
+      <w:bookmarkStart w:id="7" w:name="_Toc455488527"/>
+      <w:bookmarkStart w:id="8" w:name="_Toc455375463"/>
+      <w:bookmarkStart w:id="9" w:name="_Toc455371871"/>
+      <w:bookmarkStart w:id="10" w:name="_Toc455371653"/>
+      <w:bookmarkStart w:id="11" w:name="_Toc454965876"/>
+      <w:bookmarkStart w:id="12" w:name="_Toc443196999"/>
+      <w:bookmarkStart w:id="13" w:name="_Toc441284117"/>
+      <w:bookmarkStart w:id="14" w:name="_Toc426337435"/>
+      <w:bookmarkStart w:id="15" w:name="_Toc425508544"/>
+      <w:bookmarkStart w:id="16" w:name="_Toc424468481"/>
+      <w:bookmarkStart w:id="17" w:name="_Toc424468318"/>
+      <w:bookmarkStart w:id="18" w:name="_Toc424468201"/>
+      <w:bookmarkStart w:id="19" w:name="_Toc424467174"/>
+      <w:bookmarkStart w:id="20" w:name="_Toc424117268"/>
+      <w:bookmarkStart w:id="21" w:name="_Toc420321246"/>
+      <w:bookmarkStart w:id="22" w:name="_Toc417179138"/>
+      <w:bookmarkStart w:id="23" w:name="_Toc415047680"/>
+      <w:bookmarkStart w:id="24" w:name="_Toc415046764"/>
+      <w:bookmarkStart w:id="25" w:name="_Toc414277058"/>
+      <w:bookmarkStart w:id="26" w:name="_Toc414273976"/>
+      <w:bookmarkStart w:id="27" w:name="_Toc413825024"/>
+      <w:bookmarkStart w:id="28" w:name="_Toc412530245"/>
+      <w:bookmarkStart w:id="29" w:name="_Toc412529717"/>
+      <w:bookmarkStart w:id="30" w:name="_Toc412437873"/>
+      <w:bookmarkStart w:id="31" w:name="_Toc412281888"/>
+      <w:bookmarkStart w:id="32" w:name="_Toc412213509"/>
+      <w:bookmarkStart w:id="33" w:name="_Toc411853758"/>
+      <w:bookmarkStart w:id="34" w:name="_Toc410801675"/>
+      <w:bookmarkStart w:id="35" w:name="_Toc409583677"/>
+      <w:bookmarkStart w:id="36" w:name="_Toc409581332"/>
+      <w:bookmarkStart w:id="37" w:name="_Toc409279095"/>
+      <w:bookmarkStart w:id="38" w:name="_Toc507574507"/>
+      <w:bookmarkStart w:id="39" w:name="TeilA"/>
       <w:r>
         <w:lastRenderedPageBreak/>
         <w:t>Allgemeines</w:t>
       </w:r>
+      <w:bookmarkEnd w:id="0"/>
       <w:bookmarkEnd w:id="1"/>
       <w:bookmarkEnd w:id="2"/>
       <w:bookmarkEnd w:id="3"/>
@@ -620,7 +624,6 @@
       <w:bookmarkEnd w:id="36"/>
       <w:bookmarkEnd w:id="37"/>
       <w:bookmarkEnd w:id="38"/>
-      <w:bookmarkEnd w:id="39"/>
     </w:p>
     <w:p>
       <w:pPr>
@@ -660,56 +663,65 @@
         <w:t xml:space="preserve"> auf der Grundlage des gemeinsamen AFIS-ALKIS-ATKIS-Fachschemas aufgeführt. Das AFIS-ALKIS-ATKIS-Fachschema ist Bestandteil des AFIS-ALKIS-ATKIS-</w:t>
       </w:r>
       <w:r>
-        <w:t xml:space="preserve">Anwendungsschemas, das vollständig mit der Unified Modeling Language (UML) beschrieben wurde. Die graphische Beschreibung der Objektartengruppen (Schemadarstellungen) entspricht inhaltlich genau dem Objektartenkatalog im DOCX- bzw. HTML-Format. Der Objektartenkatalog wird abhängig von der gewählten Modellart mit Hilfe eines Tools direkt aus dem UML-Modell in Enterprise Architect abgeleitet. </w:t>
-      </w:r>
-    </w:p>
-    <w:p>
-      <w:pPr>
-        <w:pStyle w:val="berschrift1"/>
-      </w:pPr>
-      <w:bookmarkStart w:id="41" w:name="_Toc536235197"/>
-      <w:bookmarkStart w:id="42" w:name="_Toc514638444"/>
-      <w:bookmarkStart w:id="43" w:name="_Toc514143327"/>
-      <w:bookmarkStart w:id="44" w:name="_Toc514141534"/>
-      <w:bookmarkStart w:id="45" w:name="_Toc511718096"/>
-      <w:bookmarkStart w:id="46" w:name="_Toc492259125"/>
-      <w:bookmarkStart w:id="47" w:name="_Toc468789740"/>
-      <w:bookmarkStart w:id="48" w:name="_Toc455488528"/>
-      <w:bookmarkStart w:id="49" w:name="_Toc455375464"/>
-      <w:bookmarkStart w:id="50" w:name="_Toc455371872"/>
-      <w:bookmarkStart w:id="51" w:name="_Toc455371654"/>
-      <w:bookmarkStart w:id="52" w:name="_Toc454965877"/>
-      <w:bookmarkStart w:id="53" w:name="_Toc443197000"/>
-      <w:bookmarkStart w:id="54" w:name="_Toc441284118"/>
-      <w:bookmarkStart w:id="55" w:name="_Toc426337436"/>
-      <w:bookmarkStart w:id="56" w:name="_Toc425508545"/>
-      <w:bookmarkStart w:id="57" w:name="_Toc424468482"/>
-      <w:bookmarkStart w:id="58" w:name="_Toc424468319"/>
-      <w:bookmarkStart w:id="59" w:name="_Toc424468202"/>
-      <w:bookmarkStart w:id="60" w:name="_Toc424467175"/>
-      <w:bookmarkStart w:id="61" w:name="_Toc424117269"/>
-      <w:bookmarkStart w:id="62" w:name="_Toc420321247"/>
-      <w:bookmarkStart w:id="63" w:name="_Toc417179139"/>
-      <w:bookmarkStart w:id="64" w:name="_Toc415047681"/>
-      <w:bookmarkStart w:id="65" w:name="_Toc415046765"/>
-      <w:bookmarkStart w:id="66" w:name="_Toc414277059"/>
-      <w:bookmarkStart w:id="67" w:name="_Toc414273977"/>
-      <w:bookmarkStart w:id="68" w:name="_Toc413825025"/>
-      <w:bookmarkStart w:id="69" w:name="_Toc412530246"/>
-      <w:bookmarkStart w:id="70" w:name="_Toc412529718"/>
-      <w:bookmarkStart w:id="71" w:name="_Toc412437874"/>
-      <w:bookmarkStart w:id="72" w:name="_Toc412281889"/>
-      <w:bookmarkStart w:id="73" w:name="_Toc412213510"/>
-      <w:bookmarkStart w:id="74" w:name="_Toc411853759"/>
-      <w:bookmarkStart w:id="75" w:name="_Toc410801676"/>
-      <w:bookmarkStart w:id="76" w:name="_Toc409583679"/>
-      <w:bookmarkStart w:id="77" w:name="_Toc409581334"/>
-      <w:bookmarkStart w:id="78" w:name="_Toc409279097"/>
-      <w:bookmarkStart w:id="79" w:name="_Toc507574508"/>
+        <w:t xml:space="preserve">Anwendungsschemas, das vollständig mit der Unified Modeling Language (UML) beschrieben wurde. Die graphische Beschreibung der Objektartengruppen (Schemadarstellungen) entspricht inhaltlich genau dem Objektartenkatalog im DOCX- bzw. HTML-Format. Der Objektartenkatalog wird abhängig von der gewählten Modellart mit Hilfe eines Tools direkt aus dem UML-Modell in Enterprise </w:t>
+      </w:r>
+      <w:proofErr w:type="spellStart"/>
+      <w:r>
+        <w:t>Architect</w:t>
+      </w:r>
+      <w:proofErr w:type="spellEnd"/>
+      <w:r>
+        <w:t xml:space="preserve"> abgeleitet. </w:t>
+      </w:r>
+    </w:p>
+    <w:p>
+      <w:pPr>
+        <w:pStyle w:val="Heading1"/>
+      </w:pPr>
+      <w:bookmarkStart w:id="40" w:name="_Toc536235197"/>
+      <w:bookmarkStart w:id="41" w:name="_Toc514638444"/>
+      <w:bookmarkStart w:id="42" w:name="_Toc514143327"/>
+      <w:bookmarkStart w:id="43" w:name="_Toc514141534"/>
+      <w:bookmarkStart w:id="44" w:name="_Toc511718096"/>
+      <w:bookmarkStart w:id="45" w:name="_Toc492259125"/>
+      <w:bookmarkStart w:id="46" w:name="_Toc468789740"/>
+      <w:bookmarkStart w:id="47" w:name="_Toc455488528"/>
+      <w:bookmarkStart w:id="48" w:name="_Toc455375464"/>
+      <w:bookmarkStart w:id="49" w:name="_Toc455371872"/>
+      <w:bookmarkStart w:id="50" w:name="_Toc455371654"/>
+      <w:bookmarkStart w:id="51" w:name="_Toc454965877"/>
+      <w:bookmarkStart w:id="52" w:name="_Toc443197000"/>
+      <w:bookmarkStart w:id="53" w:name="_Toc441284118"/>
+      <w:bookmarkStart w:id="54" w:name="_Toc426337436"/>
+      <w:bookmarkStart w:id="55" w:name="_Toc425508545"/>
+      <w:bookmarkStart w:id="56" w:name="_Toc424468482"/>
+      <w:bookmarkStart w:id="57" w:name="_Toc424468319"/>
+      <w:bookmarkStart w:id="58" w:name="_Toc424468202"/>
+      <w:bookmarkStart w:id="59" w:name="_Toc424467175"/>
+      <w:bookmarkStart w:id="60" w:name="_Toc424117269"/>
+      <w:bookmarkStart w:id="61" w:name="_Toc420321247"/>
+      <w:bookmarkStart w:id="62" w:name="_Toc417179139"/>
+      <w:bookmarkStart w:id="63" w:name="_Toc415047681"/>
+      <w:bookmarkStart w:id="64" w:name="_Toc415046765"/>
+      <w:bookmarkStart w:id="65" w:name="_Toc414277059"/>
+      <w:bookmarkStart w:id="66" w:name="_Toc414273977"/>
+      <w:bookmarkStart w:id="67" w:name="_Toc413825025"/>
+      <w:bookmarkStart w:id="68" w:name="_Toc412530246"/>
+      <w:bookmarkStart w:id="69" w:name="_Toc412529718"/>
+      <w:bookmarkStart w:id="70" w:name="_Toc412437874"/>
+      <w:bookmarkStart w:id="71" w:name="_Toc412281889"/>
+      <w:bookmarkStart w:id="72" w:name="_Toc412213510"/>
+      <w:bookmarkStart w:id="73" w:name="_Toc411853759"/>
+      <w:bookmarkStart w:id="74" w:name="_Toc410801676"/>
+      <w:bookmarkStart w:id="75" w:name="_Toc409583679"/>
+      <w:bookmarkStart w:id="76" w:name="_Toc409581334"/>
+      <w:bookmarkStart w:id="77" w:name="_Toc409279097"/>
+      <w:bookmarkStart w:id="78" w:name="_Toc507574508"/>
       <w:r>
         <w:lastRenderedPageBreak/>
         <w:t>Aufbau des Objektartenkataloges</w:t>
       </w:r>
+      <w:bookmarkEnd w:id="40"/>
       <w:bookmarkEnd w:id="41"/>
       <w:bookmarkEnd w:id="42"/>
       <w:bookmarkEnd w:id="43"/>
@@ -748,7 +760,6 @@
       <w:bookmarkEnd w:id="76"/>
       <w:bookmarkEnd w:id="77"/>
       <w:bookmarkEnd w:id="78"/>
-      <w:bookmarkEnd w:id="79"/>
     </w:p>
     <w:p>
       <w:pPr>
@@ -785,13 +796,26 @@
         <w:pStyle w:val="Fliesstext-Auflistung"/>
       </w:pPr>
       <w:r>
-        <w:t>Werden Objektart, Attributart oder Relationsart im erläuternden Text benannt, sind diese in Anführungszeichen gesetzt. Ansonsten werden sie mit ihrem Präfix und der Darstellung im sogenannten 'Camel</w:t>
+        <w:t>Werden Objektart, Attributart oder Relationsart im erläuternden Text benannt, sind diese in Anführungszeichen gesetzt. Ansonsten werden sie mit ihrem Präfix und der Darstellung im sogenannten '</w:t>
+      </w:r>
+      <w:proofErr w:type="spellStart"/>
+      <w:r>
+        <w:t>Camel</w:t>
       </w:r>
       <w:r>
         <w:t>Case</w:t>
       </w:r>
-      <w:r>
-        <w:t>' verwendet, z. B. das 'Flurstück' als AX_Flurstueck, od</w:t>
+      <w:proofErr w:type="spellEnd"/>
+      <w:r>
+        <w:t xml:space="preserve">' verwendet, z. B. das 'Flurstück' als </w:t>
+      </w:r>
+      <w:proofErr w:type="spellStart"/>
+      <w:r>
+        <w:t>AX_Flurstueck</w:t>
+      </w:r>
+      <w:proofErr w:type="spellEnd"/>
+      <w:r>
+        <w:t>, od</w:t>
       </w:r>
       <w:r>
         <w:t xml:space="preserve">er die </w:t>
@@ -803,14 +827,27 @@
         <w:t>'</w:t>
       </w:r>
       <w:r>
-        <w:t xml:space="preserve"> als AX_SportFreizeitUndErholungsflaeche.</w:t>
-      </w:r>
-      <w:r>
-        <w:t xml:space="preserve"> Abstrakte Klassen und Datentypen werden trotz der Darstellung im 'Camel</w:t>
+        <w:t xml:space="preserve"> als </w:t>
+      </w:r>
+      <w:proofErr w:type="spellStart"/>
+      <w:r>
+        <w:t>AX_SportFreizeitUndErholungsflaeche</w:t>
+      </w:r>
+      <w:proofErr w:type="spellEnd"/>
+      <w:r>
+        <w:t>.</w:t>
+      </w:r>
+      <w:r>
+        <w:t xml:space="preserve"> Abstrakte Klassen und Datentypen werden trotz der Darstellung im '</w:t>
+      </w:r>
+      <w:proofErr w:type="spellStart"/>
+      <w:r>
+        <w:t>Camel</w:t>
       </w:r>
       <w:r>
         <w:t>Case</w:t>
       </w:r>
+      <w:proofErr w:type="spellEnd"/>
       <w:r>
         <w:t>' und dem vorangestellten Präfix immer in Anführungszeichen gesetzt.</w:t>
       </w:r>
@@ -843,7 +880,7 @@
     </w:p>
     <w:p>
       <w:pPr>
-        <w:pStyle w:val="KeinLeerraum"/>
+        <w:pStyle w:val="NoSpacing"/>
       </w:pPr>
     </w:p>
     <w:p>
@@ -986,8 +1023,18 @@
                 <w:rStyle w:val="fettgedruckt"/>
               </w:rPr>
               <w:tab/>
-              <w:t>Stand: tt.mm.jjjj</w:t>
-            </w:r>
+              <w:t xml:space="preserve">Stand: </w:t>
+            </w:r>
+            <w:proofErr w:type="spellStart"/>
+            <w:proofErr w:type="gramStart"/>
+            <w:r>
+              <w:rPr>
+                <w:rStyle w:val="fettgedruckt"/>
+              </w:rPr>
+              <w:t>tt.mm.jjjj</w:t>
+            </w:r>
+            <w:proofErr w:type="spellEnd"/>
+            <w:proofErr w:type="gramEnd"/>
           </w:p>
         </w:tc>
         <w:tc>
@@ -1093,11 +1140,19 @@
                 <w:rStyle w:val="fettgedruckt"/>
               </w:rPr>
             </w:pPr>
+            <w:proofErr w:type="gramStart"/>
             <w:r>
               <w:rPr>
                 <w:rStyle w:val="fettgedruckt"/>
               </w:rPr>
-              <w:t>Objektart , Klasse, Datentyp</w:t>
+              <w:t>Objektart ,</w:t>
+            </w:r>
+            <w:proofErr w:type="gramEnd"/>
+            <w:r>
+              <w:rPr>
+                <w:rStyle w:val="fettgedruckt"/>
+              </w:rPr>
+              <w:t xml:space="preserve"> Klasse, Datentyp</w:t>
             </w:r>
             <w:r>
               <w:rPr>
@@ -2092,12 +2147,14 @@
               </w:rPr>
               <w:t xml:space="preserve"> </w:t>
             </w:r>
+            <w:proofErr w:type="gramStart"/>
             <w:r>
               <w:rPr>
                 <w:lang w:eastAsia="de-DE"/>
               </w:rPr>
               <w:t>(  )</w:t>
             </w:r>
+            <w:proofErr w:type="gramEnd"/>
           </w:p>
           <w:p>
             <w:pPr>
@@ -2113,12 +2170,14 @@
               <w:tab/>
               <w:t xml:space="preserve">Kennung: </w:t>
             </w:r>
+            <w:proofErr w:type="gramStart"/>
             <w:r>
               <w:rPr>
                 <w:lang w:eastAsia="de-DE"/>
               </w:rPr>
               <w:t>(  )</w:t>
             </w:r>
+            <w:proofErr w:type="gramEnd"/>
           </w:p>
           <w:p>
             <w:pPr>
@@ -2138,8 +2197,17 @@
                 <w:highlight w:val="cyan"/>
                 <w:lang w:eastAsia="de-DE"/>
               </w:rPr>
-              <w:t>Stillgelegt: ( )</w:t>
-            </w:r>
+              <w:t xml:space="preserve">Stillgelegt: </w:t>
+            </w:r>
+            <w:proofErr w:type="gramStart"/>
+            <w:r>
+              <w:rPr>
+                <w:highlight w:val="cyan"/>
+                <w:lang w:eastAsia="de-DE"/>
+              </w:rPr>
+              <w:t>( )</w:t>
+            </w:r>
+            <w:proofErr w:type="gramEnd"/>
           </w:p>
           <w:p>
             <w:pPr>
@@ -2158,8 +2226,16 @@
               <w:rPr>
                 <w:lang w:eastAsia="de-DE"/>
               </w:rPr>
-              <w:t>Datentyp: (  )</w:t>
-            </w:r>
+              <w:t xml:space="preserve">Datentyp: </w:t>
+            </w:r>
+            <w:proofErr w:type="gramStart"/>
+            <w:r>
+              <w:rPr>
+                <w:lang w:eastAsia="de-DE"/>
+              </w:rPr>
+              <w:t>(  )</w:t>
+            </w:r>
+            <w:proofErr w:type="gramEnd"/>
           </w:p>
           <w:p>
             <w:pPr>
@@ -2173,14 +2249,35 @@
                 <w:lang w:eastAsia="de-DE"/>
               </w:rPr>
               <w:tab/>
-              <w:t>Kardinalität:</w:t>
-            </w:r>
-            <w:r>
-              <w:rPr>
-                <w:lang w:eastAsia="de-DE"/>
-              </w:rPr>
-              <w:t xml:space="preserve"> (  )</w:t>
-            </w:r>
+            </w:r>
+            <w:proofErr w:type="spellStart"/>
+            <w:r>
+              <w:rPr>
+                <w:lang w:eastAsia="de-DE"/>
+              </w:rPr>
+              <w:t>Kardinalität</w:t>
+            </w:r>
+            <w:proofErr w:type="spellEnd"/>
+            <w:r>
+              <w:rPr>
+                <w:lang w:eastAsia="de-DE"/>
+              </w:rPr>
+              <w:t>:</w:t>
+            </w:r>
+            <w:r>
+              <w:rPr>
+                <w:lang w:eastAsia="de-DE"/>
+              </w:rPr>
+              <w:t xml:space="preserve"> </w:t>
+            </w:r>
+            <w:proofErr w:type="gramStart"/>
+            <w:r>
+              <w:rPr>
+                <w:lang w:eastAsia="de-DE"/>
+              </w:rPr>
+              <w:t>(  )</w:t>
+            </w:r>
+            <w:proofErr w:type="gramEnd"/>
           </w:p>
           <w:p>
             <w:pPr>
@@ -2199,8 +2296,16 @@
               <w:rPr>
                 <w:lang w:eastAsia="de-DE"/>
               </w:rPr>
-              <w:t>Modellart: (  )</w:t>
-            </w:r>
+              <w:t xml:space="preserve">Modellart: </w:t>
+            </w:r>
+            <w:proofErr w:type="gramStart"/>
+            <w:r>
+              <w:rPr>
+                <w:lang w:eastAsia="de-DE"/>
+              </w:rPr>
+              <w:t>(  )</w:t>
+            </w:r>
+            <w:proofErr w:type="gramEnd"/>
           </w:p>
           <w:p>
             <w:pPr>
@@ -2214,8 +2319,29 @@
                 <w:lang w:eastAsia="de-DE"/>
               </w:rPr>
               <w:tab/>
-              <w:t>Grunddatenb.: (  )</w:t>
-            </w:r>
+            </w:r>
+            <w:proofErr w:type="spellStart"/>
+            <w:r>
+              <w:rPr>
+                <w:lang w:eastAsia="de-DE"/>
+              </w:rPr>
+              <w:t>Grunddatenb</w:t>
+            </w:r>
+            <w:proofErr w:type="spellEnd"/>
+            <w:r>
+              <w:rPr>
+                <w:lang w:eastAsia="de-DE"/>
+              </w:rPr>
+              <w:t xml:space="preserve">.: </w:t>
+            </w:r>
+            <w:proofErr w:type="gramStart"/>
+            <w:r>
+              <w:rPr>
+                <w:lang w:eastAsia="de-DE"/>
+              </w:rPr>
+              <w:t>(  )</w:t>
+            </w:r>
+            <w:proofErr w:type="gramEnd"/>
           </w:p>
           <w:p>
             <w:pPr>
@@ -2234,8 +2360,16 @@
               <w:rPr>
                 <w:lang w:eastAsia="de-DE"/>
               </w:rPr>
-              <w:t>Definition: (  )</w:t>
-            </w:r>
+              <w:t xml:space="preserve">Definition: </w:t>
+            </w:r>
+            <w:proofErr w:type="gramStart"/>
+            <w:r>
+              <w:rPr>
+                <w:lang w:eastAsia="de-DE"/>
+              </w:rPr>
+              <w:t>(  )</w:t>
+            </w:r>
+            <w:proofErr w:type="gramEnd"/>
           </w:p>
           <w:p>
             <w:pPr>
@@ -2250,11 +2384,19 @@
               </w:rPr>
               <w:tab/>
             </w:r>
-            <w:r>
-              <w:rPr>
-                <w:lang w:eastAsia="de-DE"/>
-              </w:rPr>
-              <w:t>Werteart:</w:t>
+            <w:proofErr w:type="spellStart"/>
+            <w:r>
+              <w:rPr>
+                <w:lang w:eastAsia="de-DE"/>
+              </w:rPr>
+              <w:t>Werteart</w:t>
+            </w:r>
+            <w:proofErr w:type="spellEnd"/>
+            <w:r>
+              <w:rPr>
+                <w:lang w:eastAsia="de-DE"/>
+              </w:rPr>
+              <w:t>:</w:t>
             </w:r>
           </w:p>
           <w:p>
@@ -2443,12 +2585,14 @@
               </w:rPr>
               <w:t xml:space="preserve"> </w:t>
             </w:r>
+            <w:proofErr w:type="gramStart"/>
             <w:r>
               <w:rPr>
                 <w:lang w:eastAsia="de-DE"/>
               </w:rPr>
               <w:t>(  )</w:t>
             </w:r>
+            <w:proofErr w:type="gramEnd"/>
           </w:p>
           <w:p>
             <w:pPr>
@@ -2464,12 +2608,14 @@
               <w:tab/>
               <w:t xml:space="preserve">Kennung: </w:t>
             </w:r>
+            <w:proofErr w:type="gramStart"/>
             <w:r>
               <w:rPr>
                 <w:lang w:eastAsia="de-DE"/>
               </w:rPr>
               <w:t>(  )</w:t>
             </w:r>
+            <w:proofErr w:type="gramEnd"/>
           </w:p>
           <w:p>
             <w:pPr>
@@ -2489,8 +2635,17 @@
                 <w:highlight w:val="cyan"/>
                 <w:lang w:eastAsia="de-DE"/>
               </w:rPr>
-              <w:t>Stillgelegt: ( )</w:t>
-            </w:r>
+              <w:t xml:space="preserve">Stillgelegt: </w:t>
+            </w:r>
+            <w:proofErr w:type="gramStart"/>
+            <w:r>
+              <w:rPr>
+                <w:highlight w:val="cyan"/>
+                <w:lang w:eastAsia="de-DE"/>
+              </w:rPr>
+              <w:t>( )</w:t>
+            </w:r>
+            <w:proofErr w:type="gramEnd"/>
           </w:p>
           <w:p>
             <w:pPr>
@@ -2505,12 +2660,28 @@
               </w:rPr>
               <w:tab/>
             </w:r>
-            <w:r>
-              <w:rPr>
-                <w:lang w:eastAsia="de-DE"/>
-              </w:rPr>
-              <w:t>Kardinalität: (  )</w:t>
-            </w:r>
+            <w:proofErr w:type="spellStart"/>
+            <w:r>
+              <w:rPr>
+                <w:lang w:eastAsia="de-DE"/>
+              </w:rPr>
+              <w:t>Kardinalität</w:t>
+            </w:r>
+            <w:proofErr w:type="spellEnd"/>
+            <w:r>
+              <w:rPr>
+                <w:lang w:eastAsia="de-DE"/>
+              </w:rPr>
+              <w:t xml:space="preserve">: </w:t>
+            </w:r>
+            <w:proofErr w:type="gramStart"/>
+            <w:r>
+              <w:rPr>
+                <w:lang w:eastAsia="de-DE"/>
+              </w:rPr>
+              <w:t>(  )</w:t>
+            </w:r>
+            <w:proofErr w:type="gramEnd"/>
           </w:p>
           <w:p>
             <w:pPr>
@@ -2537,12 +2708,14 @@
               </w:rPr>
               <w:t xml:space="preserve"> </w:t>
             </w:r>
+            <w:proofErr w:type="gramStart"/>
             <w:r>
               <w:rPr>
                 <w:lang w:eastAsia="de-DE"/>
               </w:rPr>
               <w:t>(  )</w:t>
             </w:r>
+            <w:proofErr w:type="gramEnd"/>
           </w:p>
           <w:p>
             <w:pPr>
@@ -2556,8 +2729,29 @@
                 <w:lang w:eastAsia="de-DE"/>
               </w:rPr>
               <w:tab/>
-              <w:t>Grunddatenb.: (  )</w:t>
-            </w:r>
+            </w:r>
+            <w:proofErr w:type="spellStart"/>
+            <w:r>
+              <w:rPr>
+                <w:lang w:eastAsia="de-DE"/>
+              </w:rPr>
+              <w:t>Grunddatenb</w:t>
+            </w:r>
+            <w:proofErr w:type="spellEnd"/>
+            <w:r>
+              <w:rPr>
+                <w:lang w:eastAsia="de-DE"/>
+              </w:rPr>
+              <w:t xml:space="preserve">.: </w:t>
+            </w:r>
+            <w:proofErr w:type="gramStart"/>
+            <w:r>
+              <w:rPr>
+                <w:lang w:eastAsia="de-DE"/>
+              </w:rPr>
+              <w:t>(  )</w:t>
+            </w:r>
+            <w:proofErr w:type="gramEnd"/>
           </w:p>
           <w:p>
             <w:pPr>
@@ -2577,8 +2771,16 @@
               <w:rPr>
                 <w:lang w:eastAsia="de-DE"/>
               </w:rPr>
-              <w:t xml:space="preserve"> (  )</w:t>
-            </w:r>
+              <w:t xml:space="preserve"> </w:t>
+            </w:r>
+            <w:proofErr w:type="gramStart"/>
+            <w:r>
+              <w:rPr>
+                <w:lang w:eastAsia="de-DE"/>
+              </w:rPr>
+              <w:t>(  )</w:t>
+            </w:r>
+            <w:proofErr w:type="gramEnd"/>
           </w:p>
           <w:p>
             <w:pPr>
@@ -2592,14 +2794,29 @@
                 <w:lang w:eastAsia="de-DE"/>
               </w:rPr>
               <w:tab/>
-              <w:t xml:space="preserve">Inv. Relation: </w:t>
-            </w:r>
+            </w:r>
+            <w:proofErr w:type="spellStart"/>
+            <w:r>
+              <w:rPr>
+                <w:lang w:eastAsia="de-DE"/>
+              </w:rPr>
+              <w:t>Inv</w:t>
+            </w:r>
+            <w:proofErr w:type="spellEnd"/>
+            <w:r>
+              <w:rPr>
+                <w:lang w:eastAsia="de-DE"/>
+              </w:rPr>
+              <w:t xml:space="preserve">. Relation: </w:t>
+            </w:r>
+            <w:proofErr w:type="gramStart"/>
             <w:r>
               <w:rPr>
                 <w:lang w:eastAsia="de-DE"/>
               </w:rPr>
               <w:t>(  )</w:t>
             </w:r>
+            <w:proofErr w:type="gramEnd"/>
           </w:p>
           <w:p>
             <w:pPr>
@@ -2624,8 +2841,16 @@
               <w:rPr>
                 <w:lang w:eastAsia="de-DE"/>
               </w:rPr>
-              <w:t xml:space="preserve"> (  )</w:t>
-            </w:r>
+              <w:t xml:space="preserve"> </w:t>
+            </w:r>
+            <w:proofErr w:type="gramStart"/>
+            <w:r>
+              <w:rPr>
+                <w:lang w:eastAsia="de-DE"/>
+              </w:rPr>
+              <w:t>(  )</w:t>
+            </w:r>
+            <w:proofErr w:type="gramEnd"/>
           </w:p>
         </w:tc>
         <w:tc>
@@ -2747,15 +2972,35 @@
         <w:rPr>
           <w:rStyle w:val="fettgedruckt"/>
         </w:rPr>
-        <w:t>Stand: tt.mm.jjjj</w:t>
-      </w:r>
+        <w:t xml:space="preserve">Stand: </w:t>
+      </w:r>
+      <w:proofErr w:type="spellStart"/>
+      <w:proofErr w:type="gramStart"/>
+      <w:r>
+        <w:rPr>
+          <w:rStyle w:val="fettgedruckt"/>
+        </w:rPr>
+        <w:t>tt.mm.jjjj</w:t>
+      </w:r>
+      <w:proofErr w:type="spellEnd"/>
+      <w:proofErr w:type="gramEnd"/>
     </w:p>
     <w:p>
       <w:pPr>
         <w:pStyle w:val="Fliesstext"/>
       </w:pPr>
       <w:r>
-        <w:t xml:space="preserve">Stand der Fassung in der Form: Tag.Monat.Jahr. </w:t>
+        <w:t xml:space="preserve">Stand der Fassung in der Form: </w:t>
+      </w:r>
+      <w:proofErr w:type="spellStart"/>
+      <w:proofErr w:type="gramStart"/>
+      <w:r>
+        <w:t>Tag.Monat.Jahr</w:t>
+      </w:r>
+      <w:proofErr w:type="spellEnd"/>
+      <w:proofErr w:type="gramEnd"/>
+      <w:r>
+        <w:t xml:space="preserve">. </w:t>
       </w:r>
     </w:p>
     <w:p>
@@ -2820,11 +3065,16 @@
       <w:r>
         <w:t xml:space="preserve">ben. Das im </w:t>
       </w:r>
+      <w:proofErr w:type="spellStart"/>
       <w:r>
         <w:t>jeweiligen</w:t>
       </w:r>
       <w:r>
-        <w:t xml:space="preserve">Anwendungsschema verwendete Präfix </w:t>
+        <w:t>Anwendungsschema</w:t>
+      </w:r>
+      <w:proofErr w:type="spellEnd"/>
+      <w:r>
+        <w:t xml:space="preserve"> verwendete Präfix </w:t>
       </w:r>
       <w:r>
         <w:t>'</w:t>
@@ -2896,7 +3146,21 @@
         <w:rPr>
           <w:rStyle w:val="fettgedruckt"/>
         </w:rPr>
-        <w:t>Definition: (   )</w:t>
+        <w:t xml:space="preserve">Definition: </w:t>
+      </w:r>
+      <w:proofErr w:type="gramStart"/>
+      <w:r>
+        <w:rPr>
+          <w:rStyle w:val="fettgedruckt"/>
+        </w:rPr>
+        <w:t xml:space="preserve">(  </w:t>
+      </w:r>
+      <w:proofErr w:type="gramEnd"/>
+      <w:r>
+        <w:rPr>
+          <w:rStyle w:val="fettgedruckt"/>
+        </w:rPr>
+        <w:t xml:space="preserve"> )</w:t>
       </w:r>
     </w:p>
     <w:p>
@@ -2924,7 +3188,23 @@
         <w:pStyle w:val="Fliesstext-AufzhlungBuchstaben"/>
       </w:pPr>
       <w:r>
-        <w:t>Definition entsprechend FIG-Fachwörterbuch, Benennungen und Definitionen im deutschen Vermessungswesen, Heft 6 - Topographie, IfAG (Herausgeber), Frankfurt a.M. 1971 (Entwurf des Arbeitskreises Topographie der AdV zur Neubearbeitung)</w:t>
+        <w:t xml:space="preserve">Definition entsprechend FIG-Fachwörterbuch, Benennungen und Definitionen im deutschen Vermessungswesen, Heft 6 - Topographie, </w:t>
+      </w:r>
+      <w:proofErr w:type="spellStart"/>
+      <w:r>
+        <w:t>IfAG</w:t>
+      </w:r>
+      <w:proofErr w:type="spellEnd"/>
+      <w:r>
+        <w:t xml:space="preserve"> (Herausgeber), Frankfurt a.M. 1971 (Entwurf des Arbeitskreises Topographie der </w:t>
+      </w:r>
+      <w:proofErr w:type="spellStart"/>
+      <w:r>
+        <w:t>AdV</w:t>
+      </w:r>
+      <w:proofErr w:type="spellEnd"/>
+      <w:r>
+        <w:t xml:space="preserve"> zur Neubearbeitung)</w:t>
       </w:r>
     </w:p>
     <w:p>
@@ -2940,7 +3220,36 @@
         <w:pStyle w:val="Fliesstext-AufzhlungBuchstaben"/>
       </w:pPr>
       <w:r>
-        <w:t>Definition entsprechend dem Feature Attribute Coding Catalog (FACC) (deutsche Fassung des Amtes für Militärisches  Geowesen, Euskirchen 1987)</w:t>
+        <w:t xml:space="preserve">Definition entsprechend dem Feature Attribute </w:t>
+      </w:r>
+      <w:proofErr w:type="spellStart"/>
+      <w:r>
+        <w:t>Coding</w:t>
+      </w:r>
+      <w:proofErr w:type="spellEnd"/>
+      <w:r>
+        <w:t xml:space="preserve"> </w:t>
+      </w:r>
+      <w:proofErr w:type="spellStart"/>
+      <w:r>
+        <w:t>Catalog</w:t>
+      </w:r>
+      <w:proofErr w:type="spellEnd"/>
+      <w:r>
+        <w:t xml:space="preserve"> (FACC) (deutsche Fassung des Amtes für </w:t>
+      </w:r>
+      <w:proofErr w:type="gramStart"/>
+      <w:r>
+        <w:t xml:space="preserve">Militärisches  </w:t>
+      </w:r>
+      <w:proofErr w:type="spellStart"/>
+      <w:r>
+        <w:t>Geowesen</w:t>
+      </w:r>
+      <w:proofErr w:type="spellEnd"/>
+      <w:proofErr w:type="gramEnd"/>
+      <w:r>
+        <w:t>, Euskirchen 1987)</w:t>
       </w:r>
     </w:p>
     <w:p>
@@ -2956,7 +3265,15 @@
         <w:pStyle w:val="Fliesstext-AufzhlungBuchstaben"/>
       </w:pPr>
       <w:r>
-        <w:t>Definition entsprechend dem Verzeichnis der flächenbezogenen Nutzungsarten im Liegenschaftskataster und ihrer Begriffsbestimmungen (Nutzungsartenverzeichnis), AdV (Herausgeber), Koblenz/Hannover 1983</w:t>
+        <w:t xml:space="preserve">Definition entsprechend dem Verzeichnis der flächenbezogenen Nutzungsarten im Liegenschaftskataster und ihrer Begriffsbestimmungen (Nutzungsartenverzeichnis), </w:t>
+      </w:r>
+      <w:proofErr w:type="spellStart"/>
+      <w:r>
+        <w:t>AdV</w:t>
+      </w:r>
+      <w:proofErr w:type="spellEnd"/>
+      <w:r>
+        <w:t xml:space="preserve"> (Herausgeber), Koblenz/Hannover 1983</w:t>
       </w:r>
     </w:p>
     <w:p>
@@ -3005,7 +3322,15 @@
         <w:pStyle w:val="Fliesstext-AufzhlungBuchstaben"/>
       </w:pPr>
       <w:r>
-        <w:t>Bundesfernstraßengesetz, BFStrG; April 1994</w:t>
+        <w:t xml:space="preserve">Bundesfernstraßengesetz, </w:t>
+      </w:r>
+      <w:proofErr w:type="spellStart"/>
+      <w:r>
+        <w:t>BFStrG</w:t>
+      </w:r>
+      <w:proofErr w:type="spellEnd"/>
+      <w:r>
+        <w:t>; April 1994</w:t>
       </w:r>
     </w:p>
     <w:p>
@@ -3013,7 +3338,15 @@
         <w:pStyle w:val="Fliesstext-AufzhlungBuchstaben"/>
       </w:pPr>
       <w:r>
-        <w:t>Bundeswasserstraßengesetz, BWStrG; Juli 1998</w:t>
+        <w:t xml:space="preserve">Bundeswasserstraßengesetz, </w:t>
+      </w:r>
+      <w:proofErr w:type="spellStart"/>
+      <w:r>
+        <w:t>BWStrG</w:t>
+      </w:r>
+      <w:proofErr w:type="spellEnd"/>
+      <w:r>
+        <w:t>; Juli 1998</w:t>
       </w:r>
     </w:p>
     <w:p>
@@ -3143,7 +3476,23 @@
         <w:pStyle w:val="Fliesstext"/>
       </w:pPr>
       <w:r>
-        <w:t>In dieser Zeile wird angegeben, aus welchen Objektarten oder Klassen die Objektart Eigenschaften erbt. Auch geometrische und topologische Eigenschaften aus dem AFIS-ALKIS-ATKIS-Basisschema werden grundsätzlich vererbt und hier angegeben. Nur die im Basisschema angegebenen Raumbezugselemente sind zulässig, die wiederum aus dem Normdokument „ISO DIS 19107 Geographic Information: Spatial Schema“ abgeleitet wurden.</w:t>
+        <w:t xml:space="preserve">In dieser Zeile wird angegeben, aus welchen Objektarten oder Klassen die Objektart Eigenschaften erbt. Auch geometrische und topologische Eigenschaften aus dem AFIS-ALKIS-ATKIS-Basisschema werden grundsätzlich vererbt und hier angegeben. Nur die im Basisschema angegebenen Raumbezugselemente sind zulässig, die wiederum aus dem Normdokument „ISO DIS 19107 </w:t>
+      </w:r>
+      <w:proofErr w:type="spellStart"/>
+      <w:r>
+        <w:t>Geographic</w:t>
+      </w:r>
+      <w:proofErr w:type="spellEnd"/>
+      <w:r>
+        <w:t xml:space="preserve"> Information: </w:t>
+      </w:r>
+      <w:proofErr w:type="spellStart"/>
+      <w:r>
+        <w:t>Spatial</w:t>
+      </w:r>
+      <w:proofErr w:type="spellEnd"/>
+      <w:r>
+        <w:t xml:space="preserve"> Schema“ abgeleitet wurden.</w:t>
       </w:r>
     </w:p>
     <w:p>
@@ -3629,7 +3978,21 @@
         <w:rPr>
           <w:lang w:eastAsia="de-DE"/>
         </w:rPr>
-        <w:t xml:space="preserve">Die Kennung ist innerhalb der Objektart eindeutig und besteht aus einer dreistelligen Buchstaben- und Ziffernkombination; Umlaute und der Buchstabe „ß“ sind nicht zulässig. Abgeleitete (derived) Attributarten erhalten vor </w:t>
+        <w:t>Die Kennung ist innerhalb der Objektart eindeutig und besteht aus einer dreistelligen Buchstaben- und Ziffernkombination; Umlaute und der Buchstabe „ß“ sind nicht zulässig. Abgeleitete (</w:t>
+      </w:r>
+      <w:proofErr w:type="spellStart"/>
+      <w:r>
+        <w:rPr>
+          <w:lang w:eastAsia="de-DE"/>
+        </w:rPr>
+        <w:t>derived</w:t>
+      </w:r>
+      <w:proofErr w:type="spellEnd"/>
+      <w:r>
+        <w:rPr>
+          <w:lang w:eastAsia="de-DE"/>
+        </w:rPr>
+        <w:t xml:space="preserve">) Attributarten erhalten vor </w:t>
       </w:r>
       <w:r>
         <w:rPr>
@@ -3740,11 +4103,19 @@
         </w:rPr>
         <w:tab/>
       </w:r>
+      <w:proofErr w:type="spellStart"/>
       <w:r>
         <w:rPr>
           <w:lang w:val="en-US" w:eastAsia="de-DE"/>
         </w:rPr>
-        <w:t>Einfacher Wert</w:t>
+        <w:t>Einfacher</w:t>
+      </w:r>
+      <w:proofErr w:type="spellEnd"/>
+      <w:r>
+        <w:rPr>
+          <w:lang w:val="en-US" w:eastAsia="de-DE"/>
+        </w:rPr>
+        <w:t xml:space="preserve"> Wert</w:t>
       </w:r>
     </w:p>
     <w:p>
@@ -4251,7 +4622,35 @@
         <w:rPr>
           <w:lang w:eastAsia="de-DE"/>
         </w:rPr>
-        <w:t>Ferner sind sämtliche im Datenmodell selbst definierten Datentypen, die weitere Klassen oder Codelisten repräsentieren können, zugelassen. Enthält eine Attributart eine Codelist mit Wertearten und Bezeichner, ist als Datentyp der Klassenname der entsprechenden Codelist aufgeführt.</w:t>
+        <w:t xml:space="preserve">Ferner sind sämtliche im Datenmodell selbst definierten Datentypen, die weitere Klassen oder Codelisten repräsentieren können, zugelassen. Enthält eine Attributart eine </w:t>
+      </w:r>
+      <w:proofErr w:type="spellStart"/>
+      <w:r>
+        <w:rPr>
+          <w:lang w:eastAsia="de-DE"/>
+        </w:rPr>
+        <w:t>Codelist</w:t>
+      </w:r>
+      <w:proofErr w:type="spellEnd"/>
+      <w:r>
+        <w:rPr>
+          <w:lang w:eastAsia="de-DE"/>
+        </w:rPr>
+        <w:t xml:space="preserve"> mit Wertearten und Bezeichner, ist als Datentyp der Klassenname der entsprechenden </w:t>
+      </w:r>
+      <w:proofErr w:type="spellStart"/>
+      <w:r>
+        <w:rPr>
+          <w:lang w:eastAsia="de-DE"/>
+        </w:rPr>
+        <w:t>Codelist</w:t>
+      </w:r>
+      <w:proofErr w:type="spellEnd"/>
+      <w:r>
+        <w:rPr>
+          <w:lang w:eastAsia="de-DE"/>
+        </w:rPr>
+        <w:t xml:space="preserve"> aufgeführt.</w:t>
       </w:r>
     </w:p>
     <w:p>
@@ -4272,6 +4671,7 @@
         </w:rPr>
         <w:tab/>
       </w:r>
+      <w:proofErr w:type="spellStart"/>
       <w:r>
         <w:rPr>
           <w:rFonts w:eastAsia="Times New Roman"/>
@@ -4279,8 +4679,9 @@
           <w:szCs w:val="24"/>
           <w:lang w:eastAsia="de-DE"/>
         </w:rPr>
-        <w:t>Kardinalität:</w:t>
-      </w:r>
+        <w:t>Kardinalität</w:t>
+      </w:r>
+      <w:proofErr w:type="spellEnd"/>
       <w:r>
         <w:rPr>
           <w:rFonts w:eastAsia="Times New Roman"/>
@@ -4288,208 +4689,8 @@
           <w:szCs w:val="24"/>
           <w:lang w:eastAsia="de-DE"/>
         </w:rPr>
-        <w:tab/>
-      </w:r>
-      <w:r>
-        <w:rPr>
-          <w:rFonts w:eastAsia="Times New Roman"/>
-          <w:szCs w:val="24"/>
-          <w:lang w:eastAsia="de-DE"/>
-        </w:rPr>
-        <w:t xml:space="preserve">Die Kardinalität gibt an, wie oft Attribute einer Attributart vorkommen können. Die untere und obere Grenze der Kardinalität sind angegeben. Liegt die untere Grenze bei </w:t>
-      </w:r>
-      <w:r>
-        <w:rPr>
-          <w:rFonts w:eastAsia="Times New Roman"/>
-          <w:szCs w:val="24"/>
-          <w:lang w:eastAsia="de-DE"/>
-        </w:rPr>
-        <w:t>'</w:t>
-      </w:r>
-      <w:r>
-        <w:rPr>
-          <w:rFonts w:eastAsia="Times New Roman"/>
-          <w:szCs w:val="24"/>
-          <w:lang w:eastAsia="de-DE"/>
-        </w:rPr>
-        <w:t>0</w:t>
-      </w:r>
-      <w:r>
-        <w:rPr>
-          <w:rFonts w:eastAsia="Times New Roman"/>
-          <w:szCs w:val="24"/>
-          <w:lang w:eastAsia="de-DE"/>
-        </w:rPr>
-        <w:t>'</w:t>
-      </w:r>
-      <w:r>
-        <w:rPr>
-          <w:rFonts w:eastAsia="Times New Roman"/>
-          <w:szCs w:val="24"/>
-          <w:lang w:eastAsia="de-DE"/>
-        </w:rPr>
-        <w:t>, bedeutet dies, dass die Attributart optional ist. Die gebräuchlichsten Kardinalitäten sind:</w:t>
-      </w:r>
-    </w:p>
-    <w:p>
-      <w:pPr>
-        <w:pStyle w:val="Objektart"/>
-        <w:rPr>
-          <w:lang w:eastAsia="de-DE"/>
-        </w:rPr>
-      </w:pPr>
-      <w:r>
-        <w:rPr>
-          <w:lang w:eastAsia="de-DE"/>
-        </w:rPr>
-        <w:tab/>
-      </w:r>
-      <w:r>
-        <w:rPr>
-          <w:lang w:eastAsia="de-DE"/>
-        </w:rPr>
-        <w:tab/>
-      </w:r>
-      <w:r>
-        <w:rPr>
-          <w:lang w:eastAsia="de-DE"/>
-        </w:rPr>
-        <w:t>1</w:t>
-      </w:r>
-      <w:r>
-        <w:rPr>
-          <w:lang w:eastAsia="de-DE"/>
-        </w:rPr>
-        <w:tab/>
-      </w:r>
-      <w:r>
-        <w:rPr>
-          <w:lang w:eastAsia="de-DE"/>
-        </w:rPr>
-        <w:tab/>
-        <w:t>Das Attribut der Attributart kommt genau einmal vor</w:t>
-      </w:r>
-    </w:p>
-    <w:p>
-      <w:pPr>
-        <w:pStyle w:val="Objektart"/>
-        <w:rPr>
-          <w:lang w:eastAsia="de-DE"/>
-        </w:rPr>
-      </w:pPr>
-      <w:r>
-        <w:rPr>
-          <w:lang w:eastAsia="de-DE"/>
-        </w:rPr>
-        <w:tab/>
-      </w:r>
-      <w:r>
-        <w:rPr>
-          <w:lang w:eastAsia="de-DE"/>
-        </w:rPr>
-        <w:tab/>
-      </w:r>
-      <w:r>
-        <w:rPr>
-          <w:lang w:eastAsia="de-DE"/>
-        </w:rPr>
-        <w:t>1..*</w:t>
-      </w:r>
-      <w:r>
-        <w:rPr>
-          <w:lang w:eastAsia="de-DE"/>
-        </w:rPr>
-        <w:tab/>
-      </w:r>
-      <w:r>
-        <w:rPr>
-          <w:lang w:eastAsia="de-DE"/>
-        </w:rPr>
-        <w:tab/>
-        <w:t>Das Attribut der Attributart kommt ein oder mehrere Male vor</w:t>
-      </w:r>
-    </w:p>
-    <w:p>
-      <w:pPr>
-        <w:pStyle w:val="Objektart"/>
-        <w:rPr>
-          <w:lang w:eastAsia="de-DE"/>
-        </w:rPr>
-      </w:pPr>
-      <w:r>
-        <w:rPr>
-          <w:lang w:eastAsia="de-DE"/>
-        </w:rPr>
-        <w:tab/>
-      </w:r>
-      <w:r>
-        <w:rPr>
-          <w:lang w:eastAsia="de-DE"/>
-        </w:rPr>
-        <w:tab/>
-      </w:r>
-      <w:r>
-        <w:rPr>
-          <w:lang w:eastAsia="de-DE"/>
-        </w:rPr>
-        <w:t>0..1</w:t>
-      </w:r>
-      <w:r>
-        <w:rPr>
-          <w:lang w:eastAsia="de-DE"/>
-        </w:rPr>
-        <w:tab/>
-      </w:r>
-      <w:r>
-        <w:rPr>
-          <w:lang w:eastAsia="de-DE"/>
-        </w:rPr>
-        <w:tab/>
-        <w:t>Das Attribut der Attributart kommt kein oder einmal vor</w:t>
-      </w:r>
-    </w:p>
-    <w:p>
-      <w:pPr>
-        <w:pStyle w:val="Objektart"/>
-        <w:rPr>
-          <w:lang w:eastAsia="de-DE"/>
-        </w:rPr>
-      </w:pPr>
-      <w:r>
-        <w:rPr>
-          <w:lang w:eastAsia="de-DE"/>
-        </w:rPr>
-        <w:tab/>
-      </w:r>
-      <w:r>
-        <w:rPr>
-          <w:lang w:eastAsia="de-DE"/>
-        </w:rPr>
-        <w:tab/>
-      </w:r>
-      <w:r>
-        <w:rPr>
-          <w:lang w:eastAsia="de-DE"/>
-        </w:rPr>
-        <w:t xml:space="preserve">0..*  </w:t>
-      </w:r>
-      <w:r>
-        <w:rPr>
-          <w:lang w:eastAsia="de-DE"/>
-        </w:rPr>
-        <w:tab/>
-        <w:t>Das Attribut der Attributart kommt kein, ein oder mehrere Male vor</w:t>
-      </w:r>
-    </w:p>
-    <w:p>
-      <w:pPr>
-        <w:pStyle w:val="Objektart"/>
-        <w:rPr>
-          <w:rFonts w:eastAsia="Times New Roman"/>
-          <w:szCs w:val="24"/>
-          <w:lang w:eastAsia="de-DE"/>
-        </w:rPr>
-      </w:pPr>
+        <w:t>:</w:t>
+      </w:r>
       <w:r>
         <w:rPr>
           <w:rFonts w:eastAsia="Times New Roman"/>
@@ -4502,12 +4703,270 @@
       <w:r>
         <w:rPr>
           <w:rFonts w:eastAsia="Times New Roman"/>
-          <w:color w:val="0000FF"/>
           <w:szCs w:val="24"/>
           <w:lang w:eastAsia="de-DE"/>
         </w:rPr>
-        <w:t>Modellart:</w:t>
-      </w:r>
+        <w:t xml:space="preserve">Die </w:t>
+      </w:r>
+      <w:proofErr w:type="spellStart"/>
+      <w:r>
+        <w:rPr>
+          <w:rFonts w:eastAsia="Times New Roman"/>
+          <w:szCs w:val="24"/>
+          <w:lang w:eastAsia="de-DE"/>
+        </w:rPr>
+        <w:t>Kardinalität</w:t>
+      </w:r>
+      <w:proofErr w:type="spellEnd"/>
+      <w:r>
+        <w:rPr>
+          <w:rFonts w:eastAsia="Times New Roman"/>
+          <w:szCs w:val="24"/>
+          <w:lang w:eastAsia="de-DE"/>
+        </w:rPr>
+        <w:t xml:space="preserve"> gibt an, wie oft Attribute einer Attributart vorkommen können. Die untere und obere Grenze der </w:t>
+      </w:r>
+      <w:proofErr w:type="spellStart"/>
+      <w:r>
+        <w:rPr>
+          <w:rFonts w:eastAsia="Times New Roman"/>
+          <w:szCs w:val="24"/>
+          <w:lang w:eastAsia="de-DE"/>
+        </w:rPr>
+        <w:t>Kardinalität</w:t>
+      </w:r>
+      <w:proofErr w:type="spellEnd"/>
+      <w:r>
+        <w:rPr>
+          <w:rFonts w:eastAsia="Times New Roman"/>
+          <w:szCs w:val="24"/>
+          <w:lang w:eastAsia="de-DE"/>
+        </w:rPr>
+        <w:t xml:space="preserve"> sind angegeben. Liegt die untere Grenze bei </w:t>
+      </w:r>
+      <w:r>
+        <w:rPr>
+          <w:rFonts w:eastAsia="Times New Roman"/>
+          <w:szCs w:val="24"/>
+          <w:lang w:eastAsia="de-DE"/>
+        </w:rPr>
+        <w:t>'</w:t>
+      </w:r>
+      <w:r>
+        <w:rPr>
+          <w:rFonts w:eastAsia="Times New Roman"/>
+          <w:szCs w:val="24"/>
+          <w:lang w:eastAsia="de-DE"/>
+        </w:rPr>
+        <w:t>0</w:t>
+      </w:r>
+      <w:r>
+        <w:rPr>
+          <w:rFonts w:eastAsia="Times New Roman"/>
+          <w:szCs w:val="24"/>
+          <w:lang w:eastAsia="de-DE"/>
+        </w:rPr>
+        <w:t>'</w:t>
+      </w:r>
+      <w:r>
+        <w:rPr>
+          <w:rFonts w:eastAsia="Times New Roman"/>
+          <w:szCs w:val="24"/>
+          <w:lang w:eastAsia="de-DE"/>
+        </w:rPr>
+        <w:t xml:space="preserve">, bedeutet dies, dass die Attributart optional ist. Die gebräuchlichsten </w:t>
+      </w:r>
+      <w:proofErr w:type="spellStart"/>
+      <w:r>
+        <w:rPr>
+          <w:rFonts w:eastAsia="Times New Roman"/>
+          <w:szCs w:val="24"/>
+          <w:lang w:eastAsia="de-DE"/>
+        </w:rPr>
+        <w:t>Kardinalitäten</w:t>
+      </w:r>
+      <w:proofErr w:type="spellEnd"/>
+      <w:r>
+        <w:rPr>
+          <w:rFonts w:eastAsia="Times New Roman"/>
+          <w:szCs w:val="24"/>
+          <w:lang w:eastAsia="de-DE"/>
+        </w:rPr>
+        <w:t xml:space="preserve"> sind:</w:t>
+      </w:r>
+    </w:p>
+    <w:p>
+      <w:pPr>
+        <w:pStyle w:val="Objektart"/>
+        <w:rPr>
+          <w:lang w:eastAsia="de-DE"/>
+        </w:rPr>
+      </w:pPr>
+      <w:r>
+        <w:rPr>
+          <w:lang w:eastAsia="de-DE"/>
+        </w:rPr>
+        <w:tab/>
+      </w:r>
+      <w:r>
+        <w:rPr>
+          <w:lang w:eastAsia="de-DE"/>
+        </w:rPr>
+        <w:tab/>
+      </w:r>
+      <w:r>
+        <w:rPr>
+          <w:lang w:eastAsia="de-DE"/>
+        </w:rPr>
+        <w:t>1</w:t>
+      </w:r>
+      <w:r>
+        <w:rPr>
+          <w:lang w:eastAsia="de-DE"/>
+        </w:rPr>
+        <w:tab/>
+      </w:r>
+      <w:r>
+        <w:rPr>
+          <w:lang w:eastAsia="de-DE"/>
+        </w:rPr>
+        <w:tab/>
+        <w:t>Das Attribut der Attributart kommt genau einmal vor</w:t>
+      </w:r>
+    </w:p>
+    <w:p>
+      <w:pPr>
+        <w:pStyle w:val="Objektart"/>
+        <w:rPr>
+          <w:lang w:eastAsia="de-DE"/>
+        </w:rPr>
+      </w:pPr>
+      <w:r>
+        <w:rPr>
+          <w:lang w:eastAsia="de-DE"/>
+        </w:rPr>
+        <w:tab/>
+      </w:r>
+      <w:r>
+        <w:rPr>
+          <w:lang w:eastAsia="de-DE"/>
+        </w:rPr>
+        <w:tab/>
+      </w:r>
+      <w:r>
+        <w:rPr>
+          <w:lang w:eastAsia="de-DE"/>
+        </w:rPr>
+        <w:t>1..*</w:t>
+      </w:r>
+      <w:r>
+        <w:rPr>
+          <w:lang w:eastAsia="de-DE"/>
+        </w:rPr>
+        <w:tab/>
+      </w:r>
+      <w:r>
+        <w:rPr>
+          <w:lang w:eastAsia="de-DE"/>
+        </w:rPr>
+        <w:tab/>
+        <w:t>Das Attribut der Attributart kommt ein oder mehrere Male vor</w:t>
+      </w:r>
+    </w:p>
+    <w:p>
+      <w:pPr>
+        <w:pStyle w:val="Objektart"/>
+        <w:rPr>
+          <w:lang w:eastAsia="de-DE"/>
+        </w:rPr>
+      </w:pPr>
+      <w:r>
+        <w:rPr>
+          <w:lang w:eastAsia="de-DE"/>
+        </w:rPr>
+        <w:tab/>
+      </w:r>
+      <w:r>
+        <w:rPr>
+          <w:lang w:eastAsia="de-DE"/>
+        </w:rPr>
+        <w:tab/>
+      </w:r>
+      <w:r>
+        <w:rPr>
+          <w:lang w:eastAsia="de-DE"/>
+        </w:rPr>
+        <w:t>0..1</w:t>
+      </w:r>
+      <w:r>
+        <w:rPr>
+          <w:lang w:eastAsia="de-DE"/>
+        </w:rPr>
+        <w:tab/>
+      </w:r>
+      <w:r>
+        <w:rPr>
+          <w:lang w:eastAsia="de-DE"/>
+        </w:rPr>
+        <w:tab/>
+        <w:t>Das Attribut der Attributart kommt kein oder einmal vor</w:t>
+      </w:r>
+    </w:p>
+    <w:p>
+      <w:pPr>
+        <w:pStyle w:val="Objektart"/>
+        <w:rPr>
+          <w:lang w:eastAsia="de-DE"/>
+        </w:rPr>
+      </w:pPr>
+      <w:r>
+        <w:rPr>
+          <w:lang w:eastAsia="de-DE"/>
+        </w:rPr>
+        <w:tab/>
+      </w:r>
+      <w:r>
+        <w:rPr>
+          <w:lang w:eastAsia="de-DE"/>
+        </w:rPr>
+        <w:tab/>
+      </w:r>
+      <w:r>
+        <w:rPr>
+          <w:lang w:eastAsia="de-DE"/>
+        </w:rPr>
+        <w:t>0..</w:t>
+      </w:r>
+      <w:proofErr w:type="gramStart"/>
+      <w:r>
+        <w:rPr>
+          <w:lang w:eastAsia="de-DE"/>
+        </w:rPr>
+        <w:t xml:space="preserve">*  </w:t>
+      </w:r>
+      <w:r>
+        <w:rPr>
+          <w:lang w:eastAsia="de-DE"/>
+        </w:rPr>
+        <w:tab/>
+      </w:r>
+      <w:proofErr w:type="gramEnd"/>
+      <w:r>
+        <w:rPr>
+          <w:lang w:eastAsia="de-DE"/>
+        </w:rPr>
+        <w:t>Das Attribut der Attributart kommt kein, ein oder mehrere Male vor</w:t>
+      </w:r>
+    </w:p>
+    <w:p>
+      <w:pPr>
+        <w:pStyle w:val="Objektart"/>
+        <w:rPr>
+          <w:rFonts w:eastAsia="Times New Roman"/>
+          <w:szCs w:val="24"/>
+          <w:lang w:eastAsia="de-DE"/>
+        </w:rPr>
+      </w:pPr>
       <w:r>
         <w:rPr>
           <w:rFonts w:eastAsia="Times New Roman"/>
@@ -4520,37 +4979,12 @@
       <w:r>
         <w:rPr>
           <w:rFonts w:eastAsia="Times New Roman"/>
+          <w:color w:val="0000FF"/>
           <w:szCs w:val="24"/>
           <w:lang w:eastAsia="de-DE"/>
         </w:rPr>
-        <w:t xml:space="preserve">Im </w:t>
-      </w:r>
-      <w:r>
-        <w:rPr>
-          <w:rFonts w:eastAsia="Times New Roman"/>
-          <w:szCs w:val="24"/>
-          <w:lang w:eastAsia="de-DE"/>
-        </w:rPr>
-        <w:t>jeweiligen Anwendungsschema</w:t>
-      </w:r>
-      <w:r>
-        <w:rPr>
-          <w:rFonts w:eastAsia="Times New Roman"/>
-          <w:szCs w:val="24"/>
-          <w:lang w:eastAsia="de-DE"/>
-        </w:rPr>
-        <w:t xml:space="preserve"> sind die Attributarten modellartenabhängig. Daher ist die Modellart im Objektartenkatalog stets mit angegeben.</w:t>
-      </w:r>
-    </w:p>
-    <w:p>
-      <w:pPr>
-        <w:pStyle w:val="Objektart"/>
-        <w:rPr>
-          <w:rFonts w:eastAsia="Times New Roman"/>
-          <w:szCs w:val="24"/>
-          <w:lang w:eastAsia="de-DE"/>
-        </w:rPr>
-      </w:pPr>
+        <w:t>Modellart:</w:t>
+      </w:r>
       <w:r>
         <w:rPr>
           <w:rFonts w:eastAsia="Times New Roman"/>
@@ -4563,11 +4997,65 @@
       <w:r>
         <w:rPr>
           <w:rFonts w:eastAsia="Times New Roman"/>
+          <w:szCs w:val="24"/>
+          <w:lang w:eastAsia="de-DE"/>
+        </w:rPr>
+        <w:t xml:space="preserve">Im </w:t>
+      </w:r>
+      <w:r>
+        <w:rPr>
+          <w:rFonts w:eastAsia="Times New Roman"/>
+          <w:szCs w:val="24"/>
+          <w:lang w:eastAsia="de-DE"/>
+        </w:rPr>
+        <w:t>jeweiligen Anwendungsschema</w:t>
+      </w:r>
+      <w:r>
+        <w:rPr>
+          <w:rFonts w:eastAsia="Times New Roman"/>
+          <w:szCs w:val="24"/>
+          <w:lang w:eastAsia="de-DE"/>
+        </w:rPr>
+        <w:t xml:space="preserve"> sind die Attributarten modellartenabhängig. Daher ist die Modellart im Objektartenkatalog stets mit angegeben.</w:t>
+      </w:r>
+    </w:p>
+    <w:p>
+      <w:pPr>
+        <w:pStyle w:val="Objektart"/>
+        <w:rPr>
+          <w:rFonts w:eastAsia="Times New Roman"/>
+          <w:szCs w:val="24"/>
+          <w:lang w:eastAsia="de-DE"/>
+        </w:rPr>
+      </w:pPr>
+      <w:r>
+        <w:rPr>
+          <w:rFonts w:eastAsia="Times New Roman"/>
           <w:color w:val="0000FF"/>
           <w:szCs w:val="24"/>
           <w:lang w:eastAsia="de-DE"/>
         </w:rPr>
-        <w:t>Grunddatenb.</w:t>
+        <w:tab/>
+      </w:r>
+      <w:proofErr w:type="spellStart"/>
+      <w:r>
+        <w:rPr>
+          <w:rFonts w:eastAsia="Times New Roman"/>
+          <w:color w:val="0000FF"/>
+          <w:szCs w:val="24"/>
+          <w:lang w:eastAsia="de-DE"/>
+        </w:rPr>
+        <w:t>Grunddatenb</w:t>
+      </w:r>
+      <w:proofErr w:type="spellEnd"/>
+      <w:r>
+        <w:rPr>
+          <w:rFonts w:eastAsia="Times New Roman"/>
+          <w:color w:val="0000FF"/>
+          <w:szCs w:val="24"/>
+          <w:lang w:eastAsia="de-DE"/>
+        </w:rPr>
+        <w:t>.</w:t>
       </w:r>
       <w:r>
         <w:rPr>
@@ -4802,19 +5290,42 @@
         </w:rPr>
         <w:tab/>
       </w:r>
+      <w:proofErr w:type="spellStart"/>
       <w:r>
         <w:rPr>
           <w:color w:val="0000FF"/>
           <w:lang w:eastAsia="de-DE"/>
         </w:rPr>
-        <w:t>Werteart:</w:t>
-      </w:r>
-      <w:r>
-        <w:rPr>
-          <w:lang w:eastAsia="de-DE"/>
-        </w:rPr>
-        <w:tab/>
-        <w:t>Eine Werteart ist angegeben, wenn für eine Attributart die zulässigen Ausprägungen festliegen und deren Bedeutung in diesem Katalog aufgeführt werden soll.</w:t>
+        <w:t>Werteart</w:t>
+      </w:r>
+      <w:proofErr w:type="spellEnd"/>
+      <w:r>
+        <w:rPr>
+          <w:color w:val="0000FF"/>
+          <w:lang w:eastAsia="de-DE"/>
+        </w:rPr>
+        <w:t>:</w:t>
+      </w:r>
+      <w:r>
+        <w:rPr>
+          <w:lang w:eastAsia="de-DE"/>
+        </w:rPr>
+        <w:tab/>
+        <w:t xml:space="preserve">Eine </w:t>
+      </w:r>
+      <w:proofErr w:type="spellStart"/>
+      <w:r>
+        <w:rPr>
+          <w:lang w:eastAsia="de-DE"/>
+        </w:rPr>
+        <w:t>Werteart</w:t>
+      </w:r>
+      <w:proofErr w:type="spellEnd"/>
+      <w:r>
+        <w:rPr>
+          <w:lang w:eastAsia="de-DE"/>
+        </w:rPr>
+        <w:t xml:space="preserve"> ist angegeben, wenn für eine Attributart die zulässigen Ausprägungen festliegen und deren Bedeutung in diesem Katalog aufgeführt werden soll.</w:t>
       </w:r>
     </w:p>
     <w:p>
@@ -4840,7 +5351,35 @@
         <w:rPr>
           <w:lang w:eastAsia="de-DE"/>
         </w:rPr>
-        <w:t xml:space="preserve">Ist keine Werteart angegeben und liegen die zulässigen Ausprägungen und deren Bedeutungen fest, so werden die Bezeichner der Werteart in besonderen Schlüsselkatalogen geführt. </w:t>
+        <w:t xml:space="preserve">Ist keine </w:t>
+      </w:r>
+      <w:proofErr w:type="spellStart"/>
+      <w:r>
+        <w:rPr>
+          <w:lang w:eastAsia="de-DE"/>
+        </w:rPr>
+        <w:t>Werteart</w:t>
+      </w:r>
+      <w:proofErr w:type="spellEnd"/>
+      <w:r>
+        <w:rPr>
+          <w:lang w:eastAsia="de-DE"/>
+        </w:rPr>
+        <w:t xml:space="preserve"> angegeben und liegen die zulässigen Ausprägungen und deren Bedeutungen fest, so werden die Bezeichner der </w:t>
+      </w:r>
+      <w:proofErr w:type="spellStart"/>
+      <w:r>
+        <w:rPr>
+          <w:lang w:eastAsia="de-DE"/>
+        </w:rPr>
+        <w:t>Werteart</w:t>
+      </w:r>
+      <w:proofErr w:type="spellEnd"/>
+      <w:r>
+        <w:rPr>
+          <w:lang w:eastAsia="de-DE"/>
+        </w:rPr>
+        <w:t xml:space="preserve"> in besonderen Schlüsselkatalogen geführt. </w:t>
       </w:r>
     </w:p>
     <w:p>
@@ -4907,8 +5446,16 @@
         <w:rPr>
           <w:lang w:eastAsia="de-DE"/>
         </w:rPr>
-        <w:t>Bezeichner der Werteart</w:t>
-      </w:r>
+        <w:t xml:space="preserve">Bezeichner der </w:t>
+      </w:r>
+      <w:proofErr w:type="spellStart"/>
+      <w:r>
+        <w:rPr>
+          <w:lang w:eastAsia="de-DE"/>
+        </w:rPr>
+        <w:t>Werteart</w:t>
+      </w:r>
+      <w:proofErr w:type="spellEnd"/>
       <w:r>
         <w:rPr>
           <w:lang w:eastAsia="de-DE"/>
@@ -4946,7 +5493,21 @@
         <w:rPr>
           <w:rStyle w:val="kleingeschrieben"/>
         </w:rPr>
-        <w:t>(Definition der Werteart)</w:t>
+        <w:t xml:space="preserve">(Definition der </w:t>
+      </w:r>
+      <w:proofErr w:type="spellStart"/>
+      <w:r>
+        <w:rPr>
+          <w:rStyle w:val="kleingeschrieben"/>
+        </w:rPr>
+        <w:t>Werteart</w:t>
+      </w:r>
+      <w:proofErr w:type="spellEnd"/>
+      <w:r>
+        <w:rPr>
+          <w:rStyle w:val="kleingeschrieben"/>
+        </w:rPr>
+        <w:t>)</w:t>
       </w:r>
     </w:p>
     <w:p>
@@ -4972,7 +5533,21 @@
         <w:rPr>
           <w:lang w:eastAsia="de-DE"/>
         </w:rPr>
-        <w:t>Bei Wertearten, die den Grunddatenbestand der AdV ausmachen, wird neben dem Wert noch der Zusatz '(G)' angegeben, bei Wertearten, die sich zur automatisierten Ableitung der Landnutzung qualifizieren, auch ein '(LN)' präsentiert. Es können auch beide Angaben vorkommen</w:t>
+        <w:t xml:space="preserve">Bei Wertearten, die den Grunddatenbestand der </w:t>
+      </w:r>
+      <w:proofErr w:type="spellStart"/>
+      <w:r>
+        <w:rPr>
+          <w:lang w:eastAsia="de-DE"/>
+        </w:rPr>
+        <w:t>AdV</w:t>
+      </w:r>
+      <w:proofErr w:type="spellEnd"/>
+      <w:r>
+        <w:rPr>
+          <w:lang w:eastAsia="de-DE"/>
+        </w:rPr>
+        <w:t xml:space="preserve"> ausmachen, wird neben dem Wert noch der Zusatz '(G)' angegeben, bei Wertearten, die sich zur automatisierten Ableitung der Landnutzung qualifizieren, auch ein '(LN)' präsentiert. Es können auch beide Angaben vorkommen</w:t>
       </w:r>
       <w:r>
         <w:rPr>
@@ -5042,7 +5617,23 @@
           <w:highlight w:val="cyan"/>
           <w:lang w:eastAsia="de-DE"/>
         </w:rPr>
-        <w:t>die Vergabe der Werteart noch erlaubt war.</w:t>
+        <w:t xml:space="preserve">die Vergabe der </w:t>
+      </w:r>
+      <w:proofErr w:type="spellStart"/>
+      <w:r>
+        <w:rPr>
+          <w:highlight w:val="cyan"/>
+          <w:lang w:eastAsia="de-DE"/>
+        </w:rPr>
+        <w:t>Werteart</w:t>
+      </w:r>
+      <w:proofErr w:type="spellEnd"/>
+      <w:r>
+        <w:rPr>
+          <w:highlight w:val="cyan"/>
+          <w:lang w:eastAsia="de-DE"/>
+        </w:rPr>
+        <w:t xml:space="preserve"> noch erlaubt war.</w:t>
       </w:r>
     </w:p>
     <w:p>
@@ -5088,7 +5679,15 @@
         <w:pStyle w:val="Fliesstext"/>
       </w:pPr>
       <w:r>
-        <w:t>Relationen gehen sowohl in die eine wie auch in die andere, d.h. inverse Richtung. Inverse Relationen werden im abgeleiteten Objektartenkatalog nur aufgeführt, wenn sie vom Standardfall 0..* abweichen oder wenn beim Standardfall 0..* Bedingungen aufgeführt werden.</w:t>
+        <w:t xml:space="preserve">Relationen gehen sowohl in die eine wie auch in die andere, d.h. inverse Richtung. Inverse Relationen werden im abgeleiteten Objektartenkatalog nur aufgeführt, wenn sie vom Standardfall </w:t>
+      </w:r>
+      <w:proofErr w:type="gramStart"/>
+      <w:r>
+        <w:t>0..</w:t>
+      </w:r>
+      <w:proofErr w:type="gramEnd"/>
+      <w:r>
+        <w:t>* abweichen oder wenn beim Standardfall 0..* Bedingungen aufgeführt werden.</w:t>
       </w:r>
     </w:p>
     <w:p>
@@ -5244,25 +5843,48 @@
         </w:rPr>
         <w:tab/>
       </w:r>
+      <w:proofErr w:type="spellStart"/>
       <w:r>
         <w:rPr>
           <w:color w:val="0000FF"/>
           <w:lang w:eastAsia="de-DE"/>
         </w:rPr>
-        <w:t>Kardinalität:</w:t>
-      </w:r>
+        <w:t>Kardinalität</w:t>
+      </w:r>
+      <w:proofErr w:type="spellEnd"/>
       <w:r>
         <w:rPr>
           <w:color w:val="0000FF"/>
           <w:lang w:eastAsia="de-DE"/>
         </w:rPr>
-        <w:tab/>
-      </w:r>
-      <w:r>
-        <w:rPr>
-          <w:lang w:eastAsia="de-DE"/>
-        </w:rPr>
-        <w:t>Die Kardinalität gibt an, wie oft Relationen einer Relationsart</w:t>
+        <w:t>:</w:t>
+      </w:r>
+      <w:r>
+        <w:rPr>
+          <w:color w:val="0000FF"/>
+          <w:lang w:eastAsia="de-DE"/>
+        </w:rPr>
+        <w:tab/>
+      </w:r>
+      <w:r>
+        <w:rPr>
+          <w:lang w:eastAsia="de-DE"/>
+        </w:rPr>
+        <w:t xml:space="preserve">Die </w:t>
+      </w:r>
+      <w:proofErr w:type="spellStart"/>
+      <w:r>
+        <w:rPr>
+          <w:lang w:eastAsia="de-DE"/>
+        </w:rPr>
+        <w:t>Kardinalität</w:t>
+      </w:r>
+      <w:proofErr w:type="spellEnd"/>
+      <w:r>
+        <w:rPr>
+          <w:lang w:eastAsia="de-DE"/>
+        </w:rPr>
+        <w:t xml:space="preserve"> gibt an, wie oft Relationen einer Relationsart</w:t>
       </w:r>
       <w:r>
         <w:rPr>
@@ -5275,7 +5897,21 @@
         <w:rPr>
           <w:lang w:eastAsia="de-DE"/>
         </w:rPr>
-        <w:t xml:space="preserve">vorkommen. Die untere und obere Grenze der Kardinalität sind angegeben. Liegt die untere Grenze bei </w:t>
+        <w:t xml:space="preserve">vorkommen. Die untere und obere Grenze der </w:t>
+      </w:r>
+      <w:proofErr w:type="spellStart"/>
+      <w:r>
+        <w:rPr>
+          <w:lang w:eastAsia="de-DE"/>
+        </w:rPr>
+        <w:t>Kardinalität</w:t>
+      </w:r>
+      <w:proofErr w:type="spellEnd"/>
+      <w:r>
+        <w:rPr>
+          <w:lang w:eastAsia="de-DE"/>
+        </w:rPr>
+        <w:t xml:space="preserve"> sind angegeben. Liegt die untere Grenze bei </w:t>
       </w:r>
       <w:r>
         <w:rPr>
@@ -5299,7 +5935,21 @@
         <w:rPr>
           <w:lang w:eastAsia="de-DE"/>
         </w:rPr>
-        <w:t>, bedeutet dies, dass die Relationsart optional ist. Die gebräuchlichsten Kardinalitäten sind:</w:t>
+        <w:t xml:space="preserve">, bedeutet dies, dass die Relationsart optional ist. Die gebräuchlichsten </w:t>
+      </w:r>
+      <w:proofErr w:type="spellStart"/>
+      <w:r>
+        <w:rPr>
+          <w:lang w:eastAsia="de-DE"/>
+        </w:rPr>
+        <w:t>Kardinalitäten</w:t>
+      </w:r>
+      <w:proofErr w:type="spellEnd"/>
+      <w:r>
+        <w:rPr>
+          <w:lang w:eastAsia="de-DE"/>
+        </w:rPr>
+        <w:t xml:space="preserve"> sind:</w:t>
       </w:r>
     </w:p>
     <w:p>
@@ -5524,6 +6174,7 @@
         </w:rPr>
         <w:tab/>
       </w:r>
+      <w:proofErr w:type="spellStart"/>
       <w:r>
         <w:rPr>
           <w:rFonts w:eastAsia="Times New Roman"/>
@@ -5531,7 +6182,17 @@
           <w:szCs w:val="24"/>
           <w:lang w:eastAsia="de-DE"/>
         </w:rPr>
-        <w:t>Grunddatenb.</w:t>
+        <w:t>Grunddatenb</w:t>
+      </w:r>
+      <w:proofErr w:type="spellEnd"/>
+      <w:r>
+        <w:rPr>
+          <w:rFonts w:eastAsia="Times New Roman"/>
+          <w:color w:val="0000FF"/>
+          <w:szCs w:val="24"/>
+          <w:lang w:eastAsia="de-DE"/>
+        </w:rPr>
+        <w:t>.</w:t>
       </w:r>
       <w:r>
         <w:rPr>
@@ -5628,18 +6289,27 @@
         </w:rPr>
         <w:tab/>
       </w:r>
+      <w:proofErr w:type="spellStart"/>
       <w:r>
         <w:rPr>
           <w:color w:val="0000FF"/>
           <w:lang w:eastAsia="de-DE"/>
         </w:rPr>
-        <w:t>Inv. Relation:</w:t>
-      </w:r>
+        <w:t>Inv</w:t>
+      </w:r>
+      <w:proofErr w:type="spellEnd"/>
       <w:r>
         <w:rPr>
           <w:color w:val="0000FF"/>
           <w:lang w:eastAsia="de-DE"/>
         </w:rPr>
+        <w:t>. Relation:</w:t>
+      </w:r>
+      <w:r>
+        <w:rPr>
+          <w:color w:val="0000FF"/>
+          <w:lang w:eastAsia="de-DE"/>
+        </w:rPr>
         <w:tab/>
       </w:r>
       <w:r>
@@ -5699,7 +6369,7 @@
         <w:t>Soweit für eine Objektart keine Relationsart vorgesehen ist, entfällt im Katalog eine besondere Aussage. Relationen, die nur über geometrische Verschneidung gebildet werden können, werden nicht beschrieben.</w:t>
       </w:r>
     </w:p>
-    <w:bookmarkEnd w:id="40"/>
+    <w:bookmarkEnd w:id="39"/>
     <w:p>
       <w:pPr>
         <w:pStyle w:val="Objektart"/>
@@ -5804,7 +6474,7 @@
           <w:lang w:eastAsia="de-DE"/>
         </w:rPr>
       </w:pPr>
-      <w:bookmarkStart w:id="80" w:name="TeilB"/>
+      <w:bookmarkStart w:id="79" w:name="TeilB"/>
       <w:r>
         <w:rPr>
           <w:rFonts w:eastAsiaTheme="minorEastAsia"/>
@@ -5829,7 +6499,7 @@
           <w:lang w:eastAsia="de-DE"/>
         </w:rPr>
       </w:pPr>
-      <w:bookmarkStart w:id="81" w:name="InhaltsverzeichnisOK"/>
+      <w:bookmarkStart w:id="80" w:name="InhaltsverzeichnisOK"/>
       <w:r>
         <w:rPr>
           <w:rFonts w:eastAsiaTheme="minorEastAsia"/>
@@ -5842,7 +6512,7 @@
         <w:t>Inhaltsverzeichnis:</w:t>
       </w:r>
     </w:p>
-    <w:bookmarkEnd w:id="81"/>
+    <w:bookmarkEnd w:id="80"/>
     <w:p>
       <w:pPr>
         <w:rPr>
@@ -5887,11 +6557,13 @@
       </w:r>
     </w:p>
     <w:p>
+      <w:proofErr w:type="spellStart"/>
       <w:r>
         <w:t>ShapeChangeFeatureCatalogue</w:t>
       </w:r>
-    </w:p>
-    <w:bookmarkEnd w:id="80"/>
+      <w:proofErr w:type="spellEnd"/>
+    </w:p>
+    <w:bookmarkEnd w:id="79"/>
     <w:p/>
     <w:sectPr>
       <w:pgSz w:w="11900" w:h="16840"/>
@@ -5933,7 +6605,7 @@
 <w:ftr xmlns:wpc="http://schemas.microsoft.com/office/word/2010/wordprocessingCanvas" xmlns:cx="http://schemas.microsoft.com/office/drawing/2014/chartex" xmlns:cx1="http://schemas.microsoft.com/office/drawing/2015/9/8/chartex" xmlns:cx2="http://schemas.microsoft.com/office/drawing/2015/10/21/chartex" xmlns:cx3="http://schemas.microsoft.com/office/drawing/2016/5/9/chartex" xmlns:cx4="http://schemas.microsoft.com/office/drawing/2016/5/10/chartex" xmlns:cx5="http://schemas.microsoft.com/office/drawing/2016/5/11/chartex" xmlns:cx6="http://schemas.microsoft.com/office/drawing/2016/5/12/chartex" xmlns:cx7="http://schemas.microsoft.com/office/drawing/2016/5/13/chartex" xmlns:cx8="http://schemas.microsoft.com/office/drawing/2016/5/14/chartex" xmlns:mc="http://schemas.openxmlformats.org/markup-compatibility/2006" xmlns:aink="http://schemas.microsoft.com/office/drawing/2016/ink" xmlns:am3d="http://schemas.microsoft.com/office/drawing/2017/model3d" xmlns:o="urn:schemas-microsoft-com:office:office" xmlns:r="http://schemas.openxmlformats.org/officeDocument/2006/relationships" xmlns:m="http://schemas.openxmlformats.org/officeDocument/2006/math" xmlns:v="urn:schemas-microsoft-com:vml" xmlns:wp14="http://schemas.microsoft.com/office/word/2010/wordprocessingDrawing" xmlns:wp="http://schemas.openxmlformats.org/drawingml/2006/wordprocessingDrawing" xmlns:w10="urn:schemas-microsoft-com:office:word" xmlns:w="http://schemas.openxmlformats.org/wordprocessingml/2006/main" xmlns:w14="http://schemas.microsoft.com/office/word/2010/wordml" xmlns:w15="http://schemas.microsoft.com/office/word/2012/wordml" xmlns:w16cid="http://schemas.microsoft.com/office/word/2016/wordml/cid" xmlns:w16se="http://schemas.microsoft.com/office/word/2015/wordml/symex" xmlns:wpg="http://schemas.microsoft.com/office/word/2010/wordprocessingGroup" xmlns:wpi="http://schemas.microsoft.com/office/word/2010/wordprocessingInk" xmlns:wne="http://schemas.microsoft.com/office/word/2006/wordml" xmlns:wps="http://schemas.microsoft.com/office/word/2010/wordprocessingShape" mc:Ignorable="w14 w15 w16se w16cid wp14">
   <w:p>
     <w:pPr>
-      <w:pStyle w:val="Fuzeile"/>
+      <w:pStyle w:val="Footer"/>
       <w:tabs>
         <w:tab w:val="right" w:pos="8931"/>
       </w:tabs>
@@ -5952,32 +6624,32 @@
     </w:r>
     <w:r>
       <w:rPr>
-        <w:rStyle w:val="Seitenzahl"/>
+        <w:rStyle w:val="PageNumber"/>
       </w:rPr>
       <w:fldChar w:fldCharType="begin"/>
     </w:r>
     <w:r>
       <w:rPr>
-        <w:rStyle w:val="Seitenzahl"/>
+        <w:rStyle w:val="PageNumber"/>
       </w:rPr>
       <w:instrText xml:space="preserve"> PAGE </w:instrText>
     </w:r>
     <w:r>
       <w:rPr>
-        <w:rStyle w:val="Seitenzahl"/>
+        <w:rStyle w:val="PageNumber"/>
       </w:rPr>
       <w:fldChar w:fldCharType="separate"/>
     </w:r>
     <w:r>
       <w:rPr>
-        <w:rStyle w:val="Seitenzahl"/>
+        <w:rStyle w:val="PageNumber"/>
         <w:noProof/>
       </w:rPr>
       <w:t>1</w:t>
     </w:r>
     <w:r>
       <w:rPr>
-        <w:rStyle w:val="Seitenzahl"/>
+        <w:rStyle w:val="PageNumber"/>
       </w:rPr>
       <w:fldChar w:fldCharType="end"/>
     </w:r>
@@ -6012,14 +6684,14 @@
   <w:footnote w:id="1">
     <w:p>
       <w:pPr>
-        <w:pStyle w:val="Funotentext"/>
+        <w:pStyle w:val="FootnoteText"/>
         <w:rPr>
           <w:rFonts w:ascii="Times New Roman" w:hAnsi="Times New Roman"/>
         </w:rPr>
       </w:pPr>
       <w:r>
         <w:rPr>
-          <w:rStyle w:val="Funotenzeichen"/>
+          <w:rStyle w:val="FootnoteReference"/>
           <w:rFonts w:ascii="Times New Roman" w:hAnsi="Times New Roman"/>
         </w:rPr>
         <w:footnoteRef/>
@@ -6035,14 +6707,14 @@
   <w:footnote w:id="2">
     <w:p>
       <w:pPr>
-        <w:pStyle w:val="Funotentext"/>
+        <w:pStyle w:val="FootnoteText"/>
         <w:rPr>
           <w:rFonts w:ascii="Times New Roman" w:hAnsi="Times New Roman"/>
         </w:rPr>
       </w:pPr>
       <w:r>
         <w:rPr>
-          <w:rStyle w:val="Funotenzeichen"/>
+          <w:rStyle w:val="FootnoteReference"/>
           <w:rFonts w:ascii="Times New Roman" w:hAnsi="Times New Roman"/>
         </w:rPr>
         <w:footnoteRef/>
@@ -6065,7 +6737,7 @@
 <w:hdr xmlns:wpc="http://schemas.microsoft.com/office/word/2010/wordprocessingCanvas" xmlns:cx="http://schemas.microsoft.com/office/drawing/2014/chartex" xmlns:cx1="http://schemas.microsoft.com/office/drawing/2015/9/8/chartex" xmlns:cx2="http://schemas.microsoft.com/office/drawing/2015/10/21/chartex" xmlns:cx3="http://schemas.microsoft.com/office/drawing/2016/5/9/chartex" xmlns:cx4="http://schemas.microsoft.com/office/drawing/2016/5/10/chartex" xmlns:cx5="http://schemas.microsoft.com/office/drawing/2016/5/11/chartex" xmlns:cx6="http://schemas.microsoft.com/office/drawing/2016/5/12/chartex" xmlns:cx7="http://schemas.microsoft.com/office/drawing/2016/5/13/chartex" xmlns:cx8="http://schemas.microsoft.com/office/drawing/2016/5/14/chartex" xmlns:mc="http://schemas.openxmlformats.org/markup-compatibility/2006" xmlns:aink="http://schemas.microsoft.com/office/drawing/2016/ink" xmlns:am3d="http://schemas.microsoft.com/office/drawing/2017/model3d" xmlns:o="urn:schemas-microsoft-com:office:office" xmlns:r="http://schemas.openxmlformats.org/officeDocument/2006/relationships" xmlns:m="http://schemas.openxmlformats.org/officeDocument/2006/math" xmlns:v="urn:schemas-microsoft-com:vml" xmlns:wp14="http://schemas.microsoft.com/office/word/2010/wordprocessingDrawing" xmlns:wp="http://schemas.openxmlformats.org/drawingml/2006/wordprocessingDrawing" xmlns:w10="urn:schemas-microsoft-com:office:word" xmlns:w="http://schemas.openxmlformats.org/wordprocessingml/2006/main" xmlns:w14="http://schemas.microsoft.com/office/word/2010/wordml" xmlns:w15="http://schemas.microsoft.com/office/word/2012/wordml" xmlns:w16cid="http://schemas.microsoft.com/office/word/2016/wordml/cid" xmlns:w16se="http://schemas.microsoft.com/office/word/2015/wordml/symex" xmlns:wpg="http://schemas.microsoft.com/office/word/2010/wordprocessingGroup" xmlns:wpi="http://schemas.microsoft.com/office/word/2010/wordprocessingInk" xmlns:wne="http://schemas.microsoft.com/office/word/2006/wordml" xmlns:wps="http://schemas.microsoft.com/office/word/2010/wordprocessingShape" mc:Ignorable="w14 w15 w16se w16cid wp14">
   <w:p>
     <w:pPr>
-      <w:pStyle w:val="Kopfzeile"/>
+      <w:pStyle w:val="Header"/>
     </w:pPr>
     <w:r>
       <w:t>Katalogwerke zur GeoInfoDok</w:t>
@@ -6098,7 +6770,7 @@
     <w:lvl w:ilvl="0">
       <w:start w:val="1"/>
       <w:numFmt w:val="decimal"/>
-      <w:pStyle w:val="berschrift1"/>
+      <w:pStyle w:val="Heading1"/>
       <w:lvlText w:val="%1"/>
       <w:legacy w:legacy="1" w:legacySpace="144" w:legacyIndent="0"/>
       <w:lvlJc w:val="left"/>
@@ -6106,7 +6778,7 @@
     <w:lvl w:ilvl="1">
       <w:start w:val="1"/>
       <w:numFmt w:val="decimal"/>
-      <w:pStyle w:val="berschrift2"/>
+      <w:pStyle w:val="Heading2"/>
       <w:lvlText w:val="%1.%2"/>
       <w:legacy w:legacy="1" w:legacySpace="144" w:legacyIndent="0"/>
       <w:lvlJc w:val="left"/>
@@ -6114,7 +6786,7 @@
     <w:lvl w:ilvl="2">
       <w:start w:val="1"/>
       <w:numFmt w:val="decimal"/>
-      <w:pStyle w:val="berschrift3"/>
+      <w:pStyle w:val="Heading3"/>
       <w:lvlText w:val="%1.%2.%3"/>
       <w:legacy w:legacy="1" w:legacySpace="144" w:legacyIndent="0"/>
       <w:lvlJc w:val="left"/>
@@ -6122,7 +6794,7 @@
     <w:lvl w:ilvl="3">
       <w:start w:val="1"/>
       <w:numFmt w:val="decimal"/>
-      <w:pStyle w:val="berschrift4"/>
+      <w:pStyle w:val="Heading4"/>
       <w:lvlText w:val="%1.%2.%3.%4"/>
       <w:legacy w:legacy="1" w:legacySpace="144" w:legacyIndent="0"/>
       <w:lvlJc w:val="left"/>
@@ -6130,7 +6802,7 @@
     <w:lvl w:ilvl="4">
       <w:start w:val="1"/>
       <w:numFmt w:val="decimal"/>
-      <w:pStyle w:val="berschrift5"/>
+      <w:pStyle w:val="Heading5"/>
       <w:lvlText w:val="%1.%2.%3.%4.%5"/>
       <w:legacy w:legacy="1" w:legacySpace="144" w:legacyIndent="0"/>
       <w:lvlJc w:val="left"/>
@@ -6138,7 +6810,7 @@
     <w:lvl w:ilvl="5">
       <w:start w:val="1"/>
       <w:numFmt w:val="decimal"/>
-      <w:pStyle w:val="berschrift6"/>
+      <w:pStyle w:val="Heading6"/>
       <w:lvlText w:val="%1.%2.%3.%4.%5.%6"/>
       <w:legacy w:legacy="1" w:legacySpace="144" w:legacyIndent="0"/>
       <w:lvlJc w:val="left"/>
@@ -6146,7 +6818,7 @@
     <w:lvl w:ilvl="6">
       <w:start w:val="1"/>
       <w:numFmt w:val="decimal"/>
-      <w:pStyle w:val="berschrift7"/>
+      <w:pStyle w:val="Heading7"/>
       <w:lvlText w:val="%1.%2.%3.%4.%5.%6.%7"/>
       <w:legacy w:legacy="1" w:legacySpace="144" w:legacyIndent="0"/>
       <w:lvlJc w:val="left"/>
@@ -6154,7 +6826,7 @@
     <w:lvl w:ilvl="7">
       <w:start w:val="1"/>
       <w:numFmt w:val="decimal"/>
-      <w:pStyle w:val="berschrift8"/>
+      <w:pStyle w:val="Heading8"/>
       <w:lvlText w:val="%1.%2.%3.%4.%5.%6.%7.%8"/>
       <w:legacy w:legacy="1" w:legacySpace="144" w:legacyIndent="0"/>
       <w:lvlJc w:val="left"/>
@@ -6162,7 +6834,7 @@
     <w:lvl w:ilvl="8">
       <w:start w:val="1"/>
       <w:numFmt w:val="decimal"/>
-      <w:pStyle w:val="berschrift9"/>
+      <w:pStyle w:val="Heading9"/>
       <w:lvlText w:val="%1.%2.%3.%4.%5.%6.%7.%8.%9"/>
       <w:legacy w:legacy="1" w:legacySpace="144" w:legacyIndent="0"/>
       <w:lvlJc w:val="left"/>
@@ -7146,7 +7818,7 @@
     </w:rPrDefault>
     <w:pPrDefault/>
   </w:docDefaults>
-  <w:latentStyles w:defLockedState="0" w:defUIPriority="99" w:defSemiHidden="0" w:defUnhideWhenUsed="0" w:defQFormat="0" w:count="375">
+  <w:latentStyles w:defLockedState="0" w:defUIPriority="99" w:defSemiHidden="0" w:defUnhideWhenUsed="0" w:defQFormat="0" w:count="376">
     <w:lsdException w:name="Normal" w:uiPriority="0" w:qFormat="1"/>
     <w:lsdException w:name="heading 1" w:uiPriority="0" w:qFormat="1"/>
     <w:lsdException w:name="heading 2" w:uiPriority="0" w:qFormat="1"/>
@@ -7295,11 +7967,11 @@
     <w:lsdException w:name="Table Elegant" w:semiHidden="1" w:unhideWhenUsed="1"/>
     <w:lsdException w:name="Table Professional" w:semiHidden="1" w:unhideWhenUsed="1"/>
     <w:lsdException w:name="Table Subtle 1" w:semiHidden="1" w:unhideWhenUsed="1"/>
+    <w:lsdException w:name="Table Subtle 2" w:semiHidden="1" w:unhideWhenUsed="1"/>
     <w:lsdException w:name="Table Web 1" w:semiHidden="1" w:unhideWhenUsed="1"/>
     <w:lsdException w:name="Table Web 2" w:semiHidden="1" w:unhideWhenUsed="1"/>
     <w:lsdException w:name="Balloon Text" w:semiHidden="1" w:unhideWhenUsed="1"/>
     <w:lsdException w:name="Table Grid" w:uiPriority="59"/>
-    <w:lsdException w:name="Table Theme" w:semiHidden="1" w:unhideWhenUsed="1"/>
     <w:lsdException w:name="Placeholder Text" w:semiHidden="1"/>
     <w:lsdException w:name="No Spacing" w:uiPriority="1" w:qFormat="1"/>
     <w:lsdException w:name="Light Shading" w:uiPriority="60"/>
@@ -7519,8 +8191,9 @@
     <w:lsdException w:name="Smart Hyperlink" w:semiHidden="1" w:unhideWhenUsed="1"/>
     <w:lsdException w:name="Hashtag" w:semiHidden="1" w:unhideWhenUsed="1"/>
     <w:lsdException w:name="Unresolved Mention" w:semiHidden="1" w:unhideWhenUsed="1"/>
+    <w:lsdException w:name="Smart Link" w:semiHidden="1" w:unhideWhenUsed="1"/>
   </w:latentStyles>
-  <w:style w:type="paragraph" w:default="1" w:styleId="Standard">
+  <w:style w:type="paragraph" w:default="1" w:styleId="Normal">
     <w:name w:val="Normal"/>
     <w:qFormat/>
     <w:rsid w:val="00B95221"/>
@@ -7534,12 +8207,12 @@
       <w:lang w:eastAsia="en-US"/>
     </w:rPr>
   </w:style>
-  <w:style w:type="paragraph" w:styleId="berschrift1">
+  <w:style w:type="paragraph" w:styleId="Heading1">
     <w:name w:val="heading 1"/>
     <w:aliases w:val="ü1,ü11,ü12,ü13,ü14,ü15,ü16,ü17,ü18,ü19,ü110,ü111,ü112,ü113,ü114,ü115,ü116,ü117,ü118,ü119,ü120,ü121,ü122,ü123,ü124,ü125,ü126,ü127,ü128,ü129,ü130,ü131,ü132,ü133,ü134,ü135,ü136,ü137,ü138,ü139,ü140,ü141,ü142,ü143,ü1110,ü1210,ü1310,ü151,ü161"/>
-    <w:basedOn w:val="Standard"/>
-    <w:next w:val="Standard"/>
-    <w:link w:val="berschrift1Zchn"/>
+    <w:basedOn w:val="Normal"/>
+    <w:next w:val="Normal"/>
+    <w:link w:val="Heading1Char"/>
     <w:qFormat/>
     <w:rsid w:val="00B95221"/>
     <w:pPr>
@@ -7562,12 +8235,12 @@
       <w:szCs w:val="28"/>
     </w:rPr>
   </w:style>
-  <w:style w:type="paragraph" w:styleId="berschrift2">
+  <w:style w:type="paragraph" w:styleId="Heading2">
     <w:name w:val="heading 2"/>
     <w:aliases w:val="ü2"/>
-    <w:basedOn w:val="berschrift1"/>
+    <w:basedOn w:val="Heading1"/>
     <w:next w:val="ab"/>
-    <w:link w:val="berschrift2Zchn"/>
+    <w:link w:val="Heading2Char"/>
     <w:qFormat/>
     <w:rsid w:val="00B95221"/>
     <w:pPr>
@@ -7583,12 +8256,12 @@
       <w:szCs w:val="24"/>
     </w:rPr>
   </w:style>
-  <w:style w:type="paragraph" w:styleId="berschrift3">
+  <w:style w:type="paragraph" w:styleId="Heading3">
     <w:name w:val="heading 3"/>
     <w:aliases w:val="ü3"/>
-    <w:basedOn w:val="berschrift2"/>
+    <w:basedOn w:val="Heading2"/>
     <w:next w:val="ab"/>
-    <w:link w:val="berschrift3Zchn"/>
+    <w:link w:val="Heading3Char"/>
     <w:qFormat/>
     <w:rsid w:val="00B95221"/>
     <w:pPr>
@@ -7599,12 +8272,12 @@
       <w:outlineLvl w:val="2"/>
     </w:pPr>
   </w:style>
-  <w:style w:type="paragraph" w:styleId="berschrift4">
+  <w:style w:type="paragraph" w:styleId="Heading4">
     <w:name w:val="heading 4"/>
     <w:aliases w:val="ü4"/>
-    <w:basedOn w:val="berschrift3"/>
+    <w:basedOn w:val="Heading3"/>
     <w:next w:val="ab"/>
-    <w:link w:val="berschrift4Zchn"/>
+    <w:link w:val="Heading4Char"/>
     <w:qFormat/>
     <w:rsid w:val="00B95221"/>
     <w:pPr>
@@ -7615,11 +8288,11 @@
       <w:outlineLvl w:val="3"/>
     </w:pPr>
   </w:style>
-  <w:style w:type="paragraph" w:styleId="berschrift5">
+  <w:style w:type="paragraph" w:styleId="Heading5">
     <w:name w:val="heading 5"/>
-    <w:basedOn w:val="berschrift4"/>
+    <w:basedOn w:val="Heading4"/>
     <w:next w:val="ab"/>
-    <w:link w:val="berschrift5Zchn"/>
+    <w:link w:val="Heading5Char"/>
     <w:qFormat/>
     <w:rsid w:val="00B95221"/>
     <w:pPr>
@@ -7631,11 +8304,11 @@
       <w:outlineLvl w:val="4"/>
     </w:pPr>
   </w:style>
-  <w:style w:type="paragraph" w:styleId="berschrift6">
+  <w:style w:type="paragraph" w:styleId="Heading6">
     <w:name w:val="heading 6"/>
-    <w:basedOn w:val="berschrift5"/>
+    <w:basedOn w:val="Heading5"/>
     <w:next w:val="ab"/>
-    <w:link w:val="berschrift6Zchn"/>
+    <w:link w:val="Heading6Char"/>
     <w:qFormat/>
     <w:rsid w:val="00B95221"/>
     <w:pPr>
@@ -7646,11 +8319,11 @@
       <w:outlineLvl w:val="5"/>
     </w:pPr>
   </w:style>
-  <w:style w:type="paragraph" w:styleId="berschrift7">
+  <w:style w:type="paragraph" w:styleId="Heading7">
     <w:name w:val="heading 7"/>
-    <w:basedOn w:val="berschrift6"/>
+    <w:basedOn w:val="Heading6"/>
     <w:next w:val="ab"/>
-    <w:link w:val="berschrift7Zchn"/>
+    <w:link w:val="Heading7Char"/>
     <w:qFormat/>
     <w:rsid w:val="00B95221"/>
     <w:pPr>
@@ -7660,11 +8333,11 @@
       <w:outlineLvl w:val="6"/>
     </w:pPr>
   </w:style>
-  <w:style w:type="paragraph" w:styleId="berschrift8">
+  <w:style w:type="paragraph" w:styleId="Heading8">
     <w:name w:val="heading 8"/>
-    <w:basedOn w:val="berschrift7"/>
+    <w:basedOn w:val="Heading7"/>
     <w:next w:val="ab"/>
-    <w:link w:val="berschrift8Zchn"/>
+    <w:link w:val="Heading8Char"/>
     <w:qFormat/>
     <w:rsid w:val="00B95221"/>
     <w:pPr>
@@ -7674,11 +8347,11 @@
       <w:outlineLvl w:val="7"/>
     </w:pPr>
   </w:style>
-  <w:style w:type="paragraph" w:styleId="berschrift9">
+  <w:style w:type="paragraph" w:styleId="Heading9">
     <w:name w:val="heading 9"/>
-    <w:basedOn w:val="berschrift8"/>
+    <w:basedOn w:val="Heading8"/>
     <w:next w:val="ab"/>
-    <w:link w:val="berschrift9Zchn"/>
+    <w:link w:val="Heading9Char"/>
     <w:qFormat/>
     <w:rsid w:val="00B95221"/>
     <w:pPr>
@@ -7688,13 +8361,13 @@
       <w:outlineLvl w:val="8"/>
     </w:pPr>
   </w:style>
-  <w:style w:type="character" w:default="1" w:styleId="Absatz-Standardschriftart">
+  <w:style w:type="character" w:default="1" w:styleId="DefaultParagraphFont">
     <w:name w:val="Default Paragraph Font"/>
     <w:uiPriority w:val="1"/>
     <w:semiHidden/>
     <w:unhideWhenUsed/>
   </w:style>
-  <w:style w:type="table" w:default="1" w:styleId="NormaleTabelle">
+  <w:style w:type="table" w:default="1" w:styleId="TableNormal">
     <w:name w:val="Normal Table"/>
     <w:uiPriority w:val="99"/>
     <w:semiHidden/>
@@ -7709,16 +8382,16 @@
       </w:tblCellMar>
     </w:tblPr>
   </w:style>
-  <w:style w:type="numbering" w:default="1" w:styleId="KeineListe">
+  <w:style w:type="numbering" w:default="1" w:styleId="NoList">
     <w:name w:val="No List"/>
     <w:uiPriority w:val="99"/>
     <w:semiHidden/>
     <w:unhideWhenUsed/>
   </w:style>
-  <w:style w:type="character" w:customStyle="1" w:styleId="berschrift1Zchn">
-    <w:name w:val="Überschrift 1 Zchn"/>
-    <w:aliases w:val="ü1 Zchn,ü11 Zchn,ü12 Zchn,ü13 Zchn,ü14 Zchn,ü15 Zchn,ü16 Zchn,ü17 Zchn,ü18 Zchn,ü19 Zchn,ü110 Zchn,ü111 Zchn,ü112 Zchn,ü113 Zchn,ü114 Zchn,ü115 Zchn,ü116 Zchn,ü117 Zchn,ü118 Zchn,ü119 Zchn,ü120 Zchn,ü121 Zchn,ü122 Zchn,ü123 Zchn"/>
-    <w:link w:val="berschrift1"/>
+  <w:style w:type="character" w:customStyle="1" w:styleId="Heading1Char">
+    <w:name w:val="Heading 1 Char"/>
+    <w:aliases w:val="ü1 Char,ü11 Char,ü12 Char,ü13 Char,ü14 Char,ü15 Char,ü16 Char,ü17 Char,ü18 Char,ü19 Char,ü110 Char,ü111 Char,ü112 Char,ü113 Char,ü114 Char,ü115 Char,ü116 Char,ü117 Char,ü118 Char,ü119 Char,ü120 Char,ü121 Char,ü122 Char,ü123 Char,ü124 Char"/>
+    <w:link w:val="Heading1"/>
     <w:rsid w:val="00B95221"/>
     <w:rPr>
       <w:rFonts w:asciiTheme="minorHAnsi" w:eastAsiaTheme="minorHAnsi" w:hAnsiTheme="minorHAnsi" w:cstheme="minorBidi"/>
@@ -7729,10 +8402,10 @@
       <w:lang w:eastAsia="en-US"/>
     </w:rPr>
   </w:style>
-  <w:style w:type="character" w:customStyle="1" w:styleId="berschrift2Zchn">
-    <w:name w:val="Überschrift 2 Zchn"/>
-    <w:aliases w:val="ü2 Zchn"/>
-    <w:link w:val="berschrift2"/>
+  <w:style w:type="character" w:customStyle="1" w:styleId="Heading2Char">
+    <w:name w:val="Heading 2 Char"/>
+    <w:aliases w:val="ü2 Char"/>
+    <w:link w:val="Heading2"/>
     <w:rsid w:val="00B95221"/>
     <w:rPr>
       <w:rFonts w:asciiTheme="minorHAnsi" w:eastAsiaTheme="minorHAnsi" w:hAnsiTheme="minorHAnsi" w:cstheme="minorBidi"/>
@@ -7743,10 +8416,10 @@
       <w:lang w:eastAsia="en-US"/>
     </w:rPr>
   </w:style>
-  <w:style w:type="character" w:customStyle="1" w:styleId="berschrift3Zchn">
-    <w:name w:val="Überschrift 3 Zchn"/>
-    <w:aliases w:val="ü3 Zchn"/>
-    <w:link w:val="berschrift3"/>
+  <w:style w:type="character" w:customStyle="1" w:styleId="Heading3Char">
+    <w:name w:val="Heading 3 Char"/>
+    <w:aliases w:val="ü3 Char"/>
+    <w:link w:val="Heading3"/>
     <w:rsid w:val="00B95221"/>
     <w:rPr>
       <w:rFonts w:asciiTheme="minorHAnsi" w:eastAsiaTheme="minorHAnsi" w:hAnsiTheme="minorHAnsi" w:cstheme="minorBidi"/>
@@ -7757,10 +8430,10 @@
       <w:lang w:eastAsia="en-US"/>
     </w:rPr>
   </w:style>
-  <w:style w:type="character" w:customStyle="1" w:styleId="berschrift4Zchn">
-    <w:name w:val="Überschrift 4 Zchn"/>
-    <w:aliases w:val="ü4 Zchn"/>
-    <w:link w:val="berschrift4"/>
+  <w:style w:type="character" w:customStyle="1" w:styleId="Heading4Char">
+    <w:name w:val="Heading 4 Char"/>
+    <w:aliases w:val="ü4 Char"/>
+    <w:link w:val="Heading4"/>
     <w:rsid w:val="00B95221"/>
     <w:rPr>
       <w:rFonts w:asciiTheme="minorHAnsi" w:eastAsiaTheme="minorHAnsi" w:hAnsiTheme="minorHAnsi" w:cstheme="minorBidi"/>
@@ -7771,9 +8444,9 @@
       <w:lang w:eastAsia="en-US"/>
     </w:rPr>
   </w:style>
-  <w:style w:type="character" w:customStyle="1" w:styleId="berschrift5Zchn">
-    <w:name w:val="Überschrift 5 Zchn"/>
-    <w:link w:val="berschrift5"/>
+  <w:style w:type="character" w:customStyle="1" w:styleId="Heading5Char">
+    <w:name w:val="Heading 5 Char"/>
+    <w:link w:val="Heading5"/>
     <w:rsid w:val="00B95221"/>
     <w:rPr>
       <w:rFonts w:asciiTheme="minorHAnsi" w:eastAsiaTheme="minorHAnsi" w:hAnsiTheme="minorHAnsi" w:cstheme="minorBidi"/>
@@ -7784,9 +8457,9 @@
       <w:lang w:eastAsia="en-US"/>
     </w:rPr>
   </w:style>
-  <w:style w:type="character" w:customStyle="1" w:styleId="berschrift6Zchn">
-    <w:name w:val="Überschrift 6 Zchn"/>
-    <w:link w:val="berschrift6"/>
+  <w:style w:type="character" w:customStyle="1" w:styleId="Heading6Char">
+    <w:name w:val="Heading 6 Char"/>
+    <w:link w:val="Heading6"/>
     <w:rsid w:val="00B95221"/>
     <w:rPr>
       <w:rFonts w:asciiTheme="minorHAnsi" w:eastAsiaTheme="minorHAnsi" w:hAnsiTheme="minorHAnsi" w:cstheme="minorBidi"/>
@@ -7797,9 +8470,9 @@
       <w:lang w:eastAsia="en-US"/>
     </w:rPr>
   </w:style>
-  <w:style w:type="character" w:customStyle="1" w:styleId="berschrift7Zchn">
-    <w:name w:val="Überschrift 7 Zchn"/>
-    <w:link w:val="berschrift7"/>
+  <w:style w:type="character" w:customStyle="1" w:styleId="Heading7Char">
+    <w:name w:val="Heading 7 Char"/>
+    <w:link w:val="Heading7"/>
     <w:rsid w:val="00B95221"/>
     <w:rPr>
       <w:rFonts w:asciiTheme="minorHAnsi" w:eastAsiaTheme="minorHAnsi" w:hAnsiTheme="minorHAnsi" w:cstheme="minorBidi"/>
@@ -7810,9 +8483,9 @@
       <w:lang w:eastAsia="en-US"/>
     </w:rPr>
   </w:style>
-  <w:style w:type="character" w:customStyle="1" w:styleId="berschrift8Zchn">
-    <w:name w:val="Überschrift 8 Zchn"/>
-    <w:link w:val="berschrift8"/>
+  <w:style w:type="character" w:customStyle="1" w:styleId="Heading8Char">
+    <w:name w:val="Heading 8 Char"/>
+    <w:link w:val="Heading8"/>
     <w:rsid w:val="00B95221"/>
     <w:rPr>
       <w:rFonts w:asciiTheme="minorHAnsi" w:eastAsiaTheme="minorHAnsi" w:hAnsiTheme="minorHAnsi" w:cstheme="minorBidi"/>
@@ -7823,9 +8496,9 @@
       <w:lang w:eastAsia="en-US"/>
     </w:rPr>
   </w:style>
-  <w:style w:type="character" w:customStyle="1" w:styleId="berschrift9Zchn">
-    <w:name w:val="Überschrift 9 Zchn"/>
-    <w:link w:val="berschrift9"/>
+  <w:style w:type="character" w:customStyle="1" w:styleId="Heading9Char">
+    <w:name w:val="Heading 9 Char"/>
+    <w:link w:val="Heading9"/>
     <w:rsid w:val="00B95221"/>
     <w:rPr>
       <w:rFonts w:asciiTheme="minorHAnsi" w:eastAsiaTheme="minorHAnsi" w:hAnsiTheme="minorHAnsi" w:cstheme="minorBidi"/>
@@ -7838,7 +8511,7 @@
   </w:style>
   <w:style w:type="paragraph" w:customStyle="1" w:styleId="ab">
     <w:name w:val="ab"/>
-    <w:basedOn w:val="Standard"/>
+    <w:basedOn w:val="Normal"/>
     <w:uiPriority w:val="99"/>
     <w:qFormat/>
     <w:rsid w:val="00B95221"/>
@@ -7847,10 +8520,10 @@
       <w:jc w:val="both"/>
     </w:pPr>
   </w:style>
-  <w:style w:type="paragraph" w:styleId="Kopfzeile">
+  <w:style w:type="paragraph" w:styleId="Header">
     <w:name w:val="header"/>
-    <w:basedOn w:val="Standard"/>
-    <w:link w:val="KopfzeileZchn"/>
+    <w:basedOn w:val="Normal"/>
+    <w:link w:val="HeaderChar"/>
     <w:uiPriority w:val="99"/>
     <w:qFormat/>
     <w:rsid w:val="00B95221"/>
@@ -7873,9 +8546,9 @@
       <w:szCs w:val="20"/>
     </w:rPr>
   </w:style>
-  <w:style w:type="character" w:customStyle="1" w:styleId="KopfzeileZchn">
-    <w:name w:val="Kopfzeile Zchn"/>
-    <w:link w:val="Kopfzeile"/>
+  <w:style w:type="character" w:customStyle="1" w:styleId="HeaderChar">
+    <w:name w:val="Header Char"/>
+    <w:link w:val="Header"/>
     <w:uiPriority w:val="99"/>
     <w:rsid w:val="00B95221"/>
     <w:rPr>
@@ -7883,10 +8556,10 @@
       <w:lang w:eastAsia="en-US"/>
     </w:rPr>
   </w:style>
-  <w:style w:type="paragraph" w:styleId="Verzeichnis1">
+  <w:style w:type="paragraph" w:styleId="TOC1">
     <w:name w:val="toc 1"/>
-    <w:basedOn w:val="Standard"/>
-    <w:next w:val="Standard"/>
+    <w:basedOn w:val="Normal"/>
+    <w:next w:val="Normal"/>
     <w:autoRedefine/>
     <w:uiPriority w:val="39"/>
     <w:rsid w:val="00B95221"/>
@@ -7906,10 +8579,10 @@
       <w:lang w:eastAsia="de-DE"/>
     </w:rPr>
   </w:style>
-  <w:style w:type="paragraph" w:styleId="Verzeichnis2">
+  <w:style w:type="paragraph" w:styleId="TOC2">
     <w:name w:val="toc 2"/>
-    <w:basedOn w:val="Verzeichnis1"/>
-    <w:next w:val="Standard"/>
+    <w:basedOn w:val="TOC1"/>
+    <w:next w:val="Normal"/>
     <w:autoRedefine/>
     <w:uiPriority w:val="39"/>
     <w:rsid w:val="00B95221"/>
@@ -7921,10 +8594,10 @@
       <w:bCs w:val="0"/>
     </w:rPr>
   </w:style>
-  <w:style w:type="paragraph" w:styleId="Verzeichnis3">
+  <w:style w:type="paragraph" w:styleId="TOC3">
     <w:name w:val="toc 3"/>
-    <w:basedOn w:val="Verzeichnis2"/>
-    <w:next w:val="Standard"/>
+    <w:basedOn w:val="TOC2"/>
+    <w:next w:val="Normal"/>
     <w:autoRedefine/>
     <w:uiPriority w:val="39"/>
     <w:rsid w:val="00B95221"/>
@@ -7932,10 +8605,10 @@
       <w:ind w:left="1276" w:hanging="567"/>
     </w:pPr>
   </w:style>
-  <w:style w:type="paragraph" w:styleId="Verzeichnis4">
+  <w:style w:type="paragraph" w:styleId="TOC4">
     <w:name w:val="toc 4"/>
-    <w:basedOn w:val="Verzeichnis3"/>
-    <w:next w:val="Standard"/>
+    <w:basedOn w:val="TOC3"/>
+    <w:next w:val="Normal"/>
     <w:autoRedefine/>
     <w:uiPriority w:val="39"/>
     <w:rsid w:val="00B95221"/>
@@ -7977,7 +8650,7 @@
   </w:style>
   <w:style w:type="paragraph" w:customStyle="1" w:styleId="bu">
     <w:name w:val="bu"/>
-    <w:basedOn w:val="Standard"/>
+    <w:basedOn w:val="Normal"/>
     <w:next w:val="ab"/>
     <w:uiPriority w:val="99"/>
     <w:rsid w:val="00B95221"/>
@@ -8131,10 +8804,10 @@
       <w:ind w:left="851" w:hanging="427"/>
     </w:pPr>
   </w:style>
-  <w:style w:type="paragraph" w:styleId="Funotentext">
+  <w:style w:type="paragraph" w:styleId="FootnoteText">
     <w:name w:val="footnote text"/>
     <w:basedOn w:val="ab"/>
-    <w:link w:val="FunotentextZchn"/>
+    <w:link w:val="FootnoteTextChar"/>
     <w:uiPriority w:val="99"/>
     <w:rsid w:val="00B95221"/>
     <w:pPr>
@@ -8149,9 +8822,9 @@
       <w:szCs w:val="20"/>
     </w:rPr>
   </w:style>
-  <w:style w:type="character" w:customStyle="1" w:styleId="FunotentextZchn">
-    <w:name w:val="Fußnotentext Zchn"/>
-    <w:link w:val="Funotentext"/>
+  <w:style w:type="character" w:customStyle="1" w:styleId="FootnoteTextChar">
+    <w:name w:val="Footnote Text Char"/>
+    <w:link w:val="FootnoteText"/>
     <w:uiPriority w:val="99"/>
     <w:rsid w:val="00B95221"/>
     <w:rPr>
@@ -8159,7 +8832,7 @@
       <w:lang w:eastAsia="en-US"/>
     </w:rPr>
   </w:style>
-  <w:style w:type="character" w:styleId="Funotenzeichen">
+  <w:style w:type="character" w:styleId="FootnoteReference">
     <w:name w:val="footnote reference"/>
     <w:uiPriority w:val="99"/>
     <w:rsid w:val="00B95221"/>
@@ -8169,10 +8842,10 @@
       <w:szCs w:val="18"/>
     </w:rPr>
   </w:style>
-  <w:style w:type="paragraph" w:styleId="Fuzeile">
+  <w:style w:type="paragraph" w:styleId="Footer">
     <w:name w:val="footer"/>
-    <w:basedOn w:val="Kopfzeile"/>
-    <w:link w:val="FuzeileZchn"/>
+    <w:basedOn w:val="Header"/>
+    <w:link w:val="FooterChar"/>
     <w:uiPriority w:val="99"/>
     <w:qFormat/>
     <w:rsid w:val="00B95221"/>
@@ -8183,9 +8856,9 @@
       <w:jc w:val="right"/>
     </w:pPr>
   </w:style>
-  <w:style w:type="character" w:customStyle="1" w:styleId="FuzeileZchn">
-    <w:name w:val="Fußzeile Zchn"/>
-    <w:link w:val="Fuzeile"/>
+  <w:style w:type="character" w:customStyle="1" w:styleId="FooterChar">
+    <w:name w:val="Footer Char"/>
+    <w:link w:val="Footer"/>
     <w:uiPriority w:val="99"/>
     <w:rsid w:val="00B95221"/>
     <w:rPr>
@@ -8193,16 +8866,16 @@
       <w:lang w:eastAsia="en-US"/>
     </w:rPr>
   </w:style>
-  <w:style w:type="character" w:styleId="Seitenzahl">
+  <w:style w:type="character" w:styleId="PageNumber">
     <w:name w:val="page number"/>
-    <w:basedOn w:val="Absatz-Standardschriftart"/>
+    <w:basedOn w:val="DefaultParagraphFont"/>
     <w:uiPriority w:val="99"/>
     <w:rsid w:val="00B95221"/>
   </w:style>
   <w:style w:type="paragraph" w:customStyle="1" w:styleId="t">
     <w:name w:val="t"/>
     <w:basedOn w:val="ab"/>
-    <w:next w:val="Standard"/>
+    <w:next w:val="Normal"/>
     <w:uiPriority w:val="99"/>
     <w:rsid w:val="00B95221"/>
     <w:pPr>
@@ -8277,7 +8950,7 @@
   </w:style>
   <w:style w:type="paragraph" w:customStyle="1" w:styleId="okt">
     <w:name w:val="okt"/>
-    <w:basedOn w:val="Kopfzeile"/>
+    <w:basedOn w:val="Header"/>
     <w:uiPriority w:val="99"/>
     <w:qFormat/>
     <w:rsid w:val="00B95221"/>
@@ -8328,7 +9001,7 @@
   </w:style>
   <w:style w:type="paragraph" w:customStyle="1" w:styleId="e4">
     <w:name w:val="e4"/>
-    <w:basedOn w:val="Standard"/>
+    <w:basedOn w:val="Normal"/>
     <w:uiPriority w:val="99"/>
     <w:rsid w:val="00B95221"/>
     <w:pPr>
@@ -8377,7 +9050,7 @@
   </w:style>
   <w:style w:type="paragraph" w:customStyle="1" w:styleId="ok">
     <w:name w:val="okü"/>
-    <w:basedOn w:val="Standard"/>
+    <w:basedOn w:val="Normal"/>
     <w:uiPriority w:val="99"/>
     <w:rsid w:val="00B95221"/>
     <w:pPr>
@@ -8404,7 +9077,7 @@
   </w:style>
   <w:style w:type="paragraph" w:customStyle="1" w:styleId="okb">
     <w:name w:val="oküb"/>
-    <w:basedOn w:val="Standard"/>
+    <w:basedOn w:val="Normal"/>
     <w:uiPriority w:val="99"/>
     <w:rsid w:val="00B95221"/>
     <w:rPr>
@@ -8439,10 +9112,10 @@
       <w:ind w:left="1985" w:hanging="284"/>
     </w:pPr>
   </w:style>
-  <w:style w:type="paragraph" w:styleId="Verzeichnis5">
+  <w:style w:type="paragraph" w:styleId="TOC5">
     <w:name w:val="toc 5"/>
-    <w:basedOn w:val="Standard"/>
-    <w:next w:val="Standard"/>
+    <w:basedOn w:val="Normal"/>
+    <w:next w:val="Normal"/>
     <w:autoRedefine/>
     <w:uiPriority w:val="39"/>
     <w:unhideWhenUsed/>
@@ -8456,10 +9129,10 @@
       <w:lang w:eastAsia="de-DE"/>
     </w:rPr>
   </w:style>
-  <w:style w:type="paragraph" w:styleId="Verzeichnis6">
+  <w:style w:type="paragraph" w:styleId="TOC6">
     <w:name w:val="toc 6"/>
-    <w:basedOn w:val="Standard"/>
-    <w:next w:val="Standard"/>
+    <w:basedOn w:val="Normal"/>
+    <w:next w:val="Normal"/>
     <w:autoRedefine/>
     <w:uiPriority w:val="39"/>
     <w:unhideWhenUsed/>
@@ -8473,10 +9146,10 @@
       <w:lang w:eastAsia="de-DE"/>
     </w:rPr>
   </w:style>
-  <w:style w:type="paragraph" w:styleId="Verzeichnis7">
+  <w:style w:type="paragraph" w:styleId="TOC7">
     <w:name w:val="toc 7"/>
-    <w:basedOn w:val="Standard"/>
-    <w:next w:val="Standard"/>
+    <w:basedOn w:val="Normal"/>
+    <w:next w:val="Normal"/>
     <w:autoRedefine/>
     <w:uiPriority w:val="39"/>
     <w:unhideWhenUsed/>
@@ -8490,10 +9163,10 @@
       <w:lang w:eastAsia="de-DE"/>
     </w:rPr>
   </w:style>
-  <w:style w:type="paragraph" w:styleId="Verzeichnis8">
+  <w:style w:type="paragraph" w:styleId="TOC8">
     <w:name w:val="toc 8"/>
-    <w:basedOn w:val="Standard"/>
-    <w:next w:val="Standard"/>
+    <w:basedOn w:val="Normal"/>
+    <w:next w:val="Normal"/>
     <w:autoRedefine/>
     <w:uiPriority w:val="39"/>
     <w:unhideWhenUsed/>
@@ -8507,10 +9180,10 @@
       <w:lang w:eastAsia="de-DE"/>
     </w:rPr>
   </w:style>
-  <w:style w:type="paragraph" w:styleId="Verzeichnis9">
+  <w:style w:type="paragraph" w:styleId="TOC9">
     <w:name w:val="toc 9"/>
-    <w:basedOn w:val="Standard"/>
-    <w:next w:val="Standard"/>
+    <w:basedOn w:val="Normal"/>
+    <w:next w:val="Normal"/>
     <w:autoRedefine/>
     <w:uiPriority w:val="39"/>
     <w:unhideWhenUsed/>
@@ -8534,10 +9207,10 @@
       <w:u w:val="single"/>
     </w:rPr>
   </w:style>
-  <w:style w:type="paragraph" w:styleId="Titel">
+  <w:style w:type="paragraph" w:styleId="Title">
     <w:name w:val="Title"/>
-    <w:basedOn w:val="Standard"/>
-    <w:link w:val="TitelZchn"/>
+    <w:basedOn w:val="Normal"/>
+    <w:link w:val="TitleChar"/>
     <w:qFormat/>
     <w:rsid w:val="00B95221"/>
     <w:pPr>
@@ -8554,9 +9227,9 @@
       <w:lang w:eastAsia="de-DE"/>
     </w:rPr>
   </w:style>
-  <w:style w:type="character" w:customStyle="1" w:styleId="TitelZchn">
-    <w:name w:val="Titel Zchn"/>
-    <w:link w:val="Titel"/>
+  <w:style w:type="character" w:customStyle="1" w:styleId="TitleChar">
+    <w:name w:val="Title Char"/>
+    <w:link w:val="Title"/>
     <w:rsid w:val="00B95221"/>
     <w:rPr>
       <w:rFonts w:asciiTheme="minorHAnsi" w:hAnsiTheme="minorHAnsi" w:cstheme="minorBidi"/>
@@ -8565,10 +9238,10 @@
       <w:sz w:val="44"/>
     </w:rPr>
   </w:style>
-  <w:style w:type="paragraph" w:styleId="Sprechblasentext">
+  <w:style w:type="paragraph" w:styleId="BalloonText">
     <w:name w:val="Balloon Text"/>
-    <w:basedOn w:val="Standard"/>
-    <w:link w:val="SprechblasentextZchn"/>
+    <w:basedOn w:val="Normal"/>
+    <w:link w:val="BalloonTextChar"/>
     <w:uiPriority w:val="99"/>
     <w:semiHidden/>
     <w:unhideWhenUsed/>
@@ -8582,10 +9255,10 @@
       <w:szCs w:val="16"/>
     </w:rPr>
   </w:style>
-  <w:style w:type="character" w:customStyle="1" w:styleId="SprechblasentextZchn">
-    <w:name w:val="Sprechblasentext Zchn"/>
-    <w:basedOn w:val="Absatz-Standardschriftart"/>
-    <w:link w:val="Sprechblasentext"/>
+  <w:style w:type="character" w:customStyle="1" w:styleId="BalloonTextChar">
+    <w:name w:val="Balloon Text Char"/>
+    <w:basedOn w:val="DefaultParagraphFont"/>
+    <w:link w:val="BalloonText"/>
     <w:uiPriority w:val="99"/>
     <w:semiHidden/>
     <w:rsid w:val="00B95221"/>
@@ -8596,11 +9269,11 @@
       <w:lang w:eastAsia="en-US"/>
     </w:rPr>
   </w:style>
-  <w:style w:type="paragraph" w:styleId="Untertitel">
+  <w:style w:type="paragraph" w:styleId="Subtitle">
     <w:name w:val="Subtitle"/>
-    <w:basedOn w:val="Standard"/>
-    <w:next w:val="Standard"/>
-    <w:link w:val="UntertitelZchn"/>
+    <w:basedOn w:val="Normal"/>
+    <w:next w:val="Normal"/>
+    <w:link w:val="SubtitleChar"/>
     <w:uiPriority w:val="11"/>
     <w:qFormat/>
     <w:rsid w:val="00B95221"/>
@@ -8618,10 +9291,10 @@
       <w:sz w:val="40"/>
     </w:rPr>
   </w:style>
-  <w:style w:type="character" w:customStyle="1" w:styleId="UntertitelZchn">
-    <w:name w:val="Untertitel Zchn"/>
-    <w:basedOn w:val="Absatz-Standardschriftart"/>
-    <w:link w:val="Untertitel"/>
+  <w:style w:type="character" w:customStyle="1" w:styleId="SubtitleChar">
+    <w:name w:val="Subtitle Char"/>
+    <w:basedOn w:val="DefaultParagraphFont"/>
+    <w:link w:val="Subtitle"/>
     <w:uiPriority w:val="11"/>
     <w:rsid w:val="00B95221"/>
     <w:rPr>
@@ -8635,7 +9308,7 @@
   </w:style>
   <w:style w:type="paragraph" w:customStyle="1" w:styleId="Deckblattzentrischfett">
     <w:name w:val="Deckblatt (zentrisch) fett"/>
-    <w:basedOn w:val="Standard"/>
+    <w:basedOn w:val="Normal"/>
     <w:qFormat/>
     <w:rsid w:val="00B95221"/>
     <w:pPr>
@@ -8670,7 +9343,7 @@
   <w:style w:type="paragraph" w:customStyle="1" w:styleId="Inhaltsverzeichnis">
     <w:name w:val="Inhaltsverzeichnis"/>
     <w:aliases w:val="Erläuterungen"/>
-    <w:basedOn w:val="Standard"/>
+    <w:basedOn w:val="Normal"/>
     <w:qFormat/>
     <w:rsid w:val="00B95221"/>
     <w:pPr>
@@ -8684,7 +9357,7 @@
   </w:style>
   <w:style w:type="paragraph" w:customStyle="1" w:styleId="Fliesstext">
     <w:name w:val="Fliesstext"/>
-    <w:basedOn w:val="Standard"/>
+    <w:basedOn w:val="Normal"/>
     <w:qFormat/>
     <w:rsid w:val="00B95221"/>
     <w:pPr>
@@ -8711,7 +9384,7 @@
   </w:style>
   <w:style w:type="character" w:customStyle="1" w:styleId="fettgedruckt">
     <w:name w:val="fett gedruckt"/>
-    <w:basedOn w:val="Absatz-Standardschriftart"/>
+    <w:basedOn w:val="DefaultParagraphFont"/>
     <w:uiPriority w:val="1"/>
     <w:qFormat/>
     <w:rsid w:val="00B95221"/>
@@ -8719,9 +9392,9 @@
       <w:b/>
     </w:rPr>
   </w:style>
-  <w:style w:type="character" w:styleId="Fett">
+  <w:style w:type="character" w:styleId="Strong">
     <w:name w:val="Strong"/>
-    <w:basedOn w:val="Absatz-Standardschriftart"/>
+    <w:basedOn w:val="DefaultParagraphFont"/>
     <w:uiPriority w:val="22"/>
     <w:qFormat/>
     <w:rsid w:val="00B95221"/>
@@ -8730,7 +9403,7 @@
       <w:bCs/>
     </w:rPr>
   </w:style>
-  <w:style w:type="paragraph" w:styleId="KeinLeerraum">
+  <w:style w:type="paragraph" w:styleId="NoSpacing">
     <w:name w:val="No Spacing"/>
     <w:uiPriority w:val="1"/>
     <w:qFormat/>
@@ -8744,7 +9417,7 @@
   </w:style>
   <w:style w:type="paragraph" w:customStyle="1" w:styleId="Objektart">
     <w:name w:val="Objektart"/>
-    <w:basedOn w:val="Standard"/>
+    <w:basedOn w:val="Normal"/>
     <w:qFormat/>
     <w:rsid w:val="00B95221"/>
     <w:pPr>
@@ -8770,7 +9443,7 @@
   </w:style>
   <w:style w:type="character" w:customStyle="1" w:styleId="kursivgeschrieben">
     <w:name w:val="kursiv geschrieben"/>
-    <w:basedOn w:val="Absatz-Standardschriftart"/>
+    <w:basedOn w:val="DefaultParagraphFont"/>
     <w:uiPriority w:val="1"/>
     <w:qFormat/>
     <w:rsid w:val="00B95221"/>
@@ -8792,7 +9465,7 @@
   </w:style>
   <w:style w:type="character" w:customStyle="1" w:styleId="kleingeschrieben">
     <w:name w:val="klein geschrieben"/>
-    <w:basedOn w:val="Absatz-Standardschriftart"/>
+    <w:basedOn w:val="DefaultParagraphFont"/>
     <w:uiPriority w:val="1"/>
     <w:qFormat/>
     <w:rsid w:val="00B95221"/>
@@ -8801,10 +9474,10 @@
       <w:lang w:eastAsia="de-DE"/>
     </w:rPr>
   </w:style>
-  <w:style w:type="paragraph" w:styleId="Inhaltsverzeichnisberschrift">
+  <w:style w:type="paragraph" w:styleId="TOCHeading">
     <w:name w:val="TOC Heading"/>
-    <w:basedOn w:val="berschrift1"/>
-    <w:next w:val="Standard"/>
+    <w:basedOn w:val="Heading1"/>
+    <w:next w:val="Normal"/>
     <w:uiPriority w:val="39"/>
     <w:unhideWhenUsed/>
     <w:qFormat/>
@@ -8829,9 +9502,9 @@
       <w:lang w:eastAsia="de-DE"/>
     </w:rPr>
   </w:style>
-  <w:style w:type="character" w:styleId="Kommentarzeichen">
+  <w:style w:type="character" w:styleId="CommentReference">
     <w:name w:val="annotation reference"/>
-    <w:basedOn w:val="Absatz-Standardschriftart"/>
+    <w:basedOn w:val="DefaultParagraphFont"/>
     <w:uiPriority w:val="99"/>
     <w:semiHidden/>
     <w:unhideWhenUsed/>
@@ -8841,10 +9514,10 @@
       <w:szCs w:val="16"/>
     </w:rPr>
   </w:style>
-  <w:style w:type="paragraph" w:styleId="Kommentartext">
+  <w:style w:type="paragraph" w:styleId="CommentText">
     <w:name w:val="annotation text"/>
-    <w:basedOn w:val="Standard"/>
-    <w:link w:val="KommentartextZchn"/>
+    <w:basedOn w:val="Normal"/>
+    <w:link w:val="CommentTextChar"/>
     <w:uiPriority w:val="99"/>
     <w:semiHidden/>
     <w:unhideWhenUsed/>
@@ -8857,10 +9530,10 @@
       <w:szCs w:val="20"/>
     </w:rPr>
   </w:style>
-  <w:style w:type="character" w:customStyle="1" w:styleId="KommentartextZchn">
-    <w:name w:val="Kommentartext Zchn"/>
-    <w:basedOn w:val="Absatz-Standardschriftart"/>
-    <w:link w:val="Kommentartext"/>
+  <w:style w:type="character" w:customStyle="1" w:styleId="CommentTextChar">
+    <w:name w:val="Comment Text Char"/>
+    <w:basedOn w:val="DefaultParagraphFont"/>
+    <w:link w:val="CommentText"/>
     <w:uiPriority w:val="99"/>
     <w:semiHidden/>
     <w:rsid w:val="00B95221"/>

</xml_diff>